<commit_message>
finished asg 2 q 5.
</commit_message>
<xml_diff>
--- a/Assignment 2/a2.docx
+++ b/Assignment 2/a2.docx
@@ -280,7 +280,7 @@
           <v:shape id="_x0000_i1025" type="#_x0000_t75" style="width:39.75pt;height:20.25pt" o:ole="">
             <v:imagedata r:id="rId6" o:title=""/>
           </v:shape>
-          <o:OLEObject Type="Embed" ProgID="Equation.DSMT4" ShapeID="_x0000_i1025" DrawAspect="Content" ObjectID="_1568383450" r:id="rId7"/>
+          <o:OLEObject Type="Embed" ProgID="Equation.DSMT4" ShapeID="_x0000_i1025" DrawAspect="Content" ObjectID="_1568384681" r:id="rId7"/>
         </w:object>
       </w:r>
       <w:r>
@@ -308,7 +308,7 @@
           <v:shape id="_x0000_i1026" type="#_x0000_t75" style="width:139.5pt;height:33.75pt" o:ole="">
             <v:imagedata r:id="rId8" o:title=""/>
           </v:shape>
-          <o:OLEObject Type="Embed" ProgID="Equation.DSMT4" ShapeID="_x0000_i1026" DrawAspect="Content" ObjectID="_1568383451" r:id="rId9"/>
+          <o:OLEObject Type="Embed" ProgID="Equation.DSMT4" ShapeID="_x0000_i1026" DrawAspect="Content" ObjectID="_1568384682" r:id="rId9"/>
         </w:object>
       </w:r>
     </w:p>
@@ -330,7 +330,7 @@
           <v:shape id="_x0000_i1027" type="#_x0000_t75" style="width:54.75pt;height:20.25pt" o:ole="">
             <v:imagedata r:id="rId10" o:title=""/>
           </v:shape>
-          <o:OLEObject Type="Embed" ProgID="Equation.DSMT4" ShapeID="_x0000_i1027" DrawAspect="Content" ObjectID="_1568383452" r:id="rId11"/>
+          <o:OLEObject Type="Embed" ProgID="Equation.DSMT4" ShapeID="_x0000_i1027" DrawAspect="Content" ObjectID="_1568384683" r:id="rId11"/>
         </w:object>
       </w:r>
       <w:r>
@@ -556,7 +556,7 @@
           <v:shape id="_x0000_i1028" type="#_x0000_t75" style="width:36.75pt;height:38.25pt" o:ole="">
             <v:imagedata r:id="rId12" o:title=""/>
           </v:shape>
-          <o:OLEObject Type="Embed" ProgID="Equation.DSMT4" ShapeID="_x0000_i1028" DrawAspect="Content" ObjectID="_1568383453" r:id="rId13"/>
+          <o:OLEObject Type="Embed" ProgID="Equation.DSMT4" ShapeID="_x0000_i1028" DrawAspect="Content" ObjectID="_1568384684" r:id="rId13"/>
         </w:object>
       </w:r>
     </w:p>
@@ -1109,7 +1109,7 @@
           <v:shape id="_x0000_i1029" type="#_x0000_t75" style="width:101.25pt;height:46.5pt" o:ole="">
             <v:imagedata r:id="rId16" o:title=""/>
           </v:shape>
-          <o:OLEObject Type="Embed" ProgID="Equation.DSMT4" ShapeID="_x0000_i1029" DrawAspect="Content" ObjectID="_1568383454" r:id="rId17"/>
+          <o:OLEObject Type="Embed" ProgID="Equation.DSMT4" ShapeID="_x0000_i1029" DrawAspect="Content" ObjectID="_1568384685" r:id="rId17"/>
         </w:object>
       </w:r>
     </w:p>
@@ -1134,7 +1134,7 @@
           <v:shape id="_x0000_i1030" type="#_x0000_t75" style="width:54pt;height:15pt" o:ole="">
             <v:imagedata r:id="rId18" o:title=""/>
           </v:shape>
-          <o:OLEObject Type="Embed" ProgID="Equation.DSMT4" ShapeID="_x0000_i1030" DrawAspect="Content" ObjectID="_1568383455" r:id="rId19"/>
+          <o:OLEObject Type="Embed" ProgID="Equation.DSMT4" ShapeID="_x0000_i1030" DrawAspect="Content" ObjectID="_1568384686" r:id="rId19"/>
         </w:object>
       </w:r>
     </w:p>
@@ -1161,7 +1161,7 @@
           <v:shape id="_x0000_i1031" type="#_x0000_t75" style="width:82.5pt;height:21.75pt" o:ole="">
             <v:imagedata r:id="rId20" o:title=""/>
           </v:shape>
-          <o:OLEObject Type="Embed" ProgID="Equation.DSMT4" ShapeID="_x0000_i1031" DrawAspect="Content" ObjectID="_1568383456" r:id="rId21"/>
+          <o:OLEObject Type="Embed" ProgID="Equation.DSMT4" ShapeID="_x0000_i1031" DrawAspect="Content" ObjectID="_1568384687" r:id="rId21"/>
         </w:object>
       </w:r>
     </w:p>
@@ -1180,7 +1180,7 @@
           <v:shape id="_x0000_i1032" type="#_x0000_t75" style="width:12pt;height:10.5pt" o:ole="">
             <v:imagedata r:id="rId22" o:title=""/>
           </v:shape>
-          <o:OLEObject Type="Embed" ProgID="Equation.DSMT4" ShapeID="_x0000_i1032" DrawAspect="Content" ObjectID="_1568383457" r:id="rId23"/>
+          <o:OLEObject Type="Embed" ProgID="Equation.DSMT4" ShapeID="_x0000_i1032" DrawAspect="Content" ObjectID="_1568384688" r:id="rId23"/>
         </w:object>
       </w:r>
       <w:r>
@@ -1395,7 +1395,7 @@
           <v:shape id="_x0000_i1033" type="#_x0000_t75" style="width:51.75pt;height:14.25pt" o:ole="">
             <v:imagedata r:id="rId24" o:title=""/>
           </v:shape>
-          <o:OLEObject Type="Embed" ProgID="Equation.DSMT4" ShapeID="_x0000_i1033" DrawAspect="Content" ObjectID="_1568383458" r:id="rId25"/>
+          <o:OLEObject Type="Embed" ProgID="Equation.DSMT4" ShapeID="_x0000_i1033" DrawAspect="Content" ObjectID="_1568384689" r:id="rId25"/>
         </w:object>
       </w:r>
       <w:r>
@@ -1409,7 +1409,7 @@
           <v:shape id="_x0000_i1034" type="#_x0000_t75" style="width:1in;height:14.25pt" o:ole="">
             <v:imagedata r:id="rId26" o:title=""/>
           </v:shape>
-          <o:OLEObject Type="Embed" ProgID="Equation.DSMT4" ShapeID="_x0000_i1034" DrawAspect="Content" ObjectID="_1568383459" r:id="rId27"/>
+          <o:OLEObject Type="Embed" ProgID="Equation.DSMT4" ShapeID="_x0000_i1034" DrawAspect="Content" ObjectID="_1568384690" r:id="rId27"/>
         </w:object>
       </w:r>
       <w:r>
@@ -1626,25 +1626,25 @@
         <w:spacing w:after="0" w:line="240" w:lineRule="auto"/>
         <w:rPr>
           <w:rFonts w:ascii="Courier New" w:hAnsi="Courier New" w:cs="Courier New"/>
-          <w:sz w:val="24"/>
-          <w:szCs w:val="24"/>
-        </w:rPr>
-      </w:pPr>
-      <w:r>
-        <w:rPr>
-          <w:rFonts w:ascii="Courier New" w:hAnsi="Courier New" w:cs="Courier New"/>
-          <w:sz w:val="24"/>
-          <w:szCs w:val="24"/>
-        </w:rPr>
-        <w:t xml:space="preserve">w1 = </w:t>
+          <w:sz w:val="20"/>
+          <w:szCs w:val="20"/>
+        </w:rPr>
+      </w:pPr>
+      <w:r>
+        <w:rPr>
+          <w:rFonts w:ascii="Courier New" w:hAnsi="Courier New" w:cs="Courier New"/>
+          <w:sz w:val="20"/>
+          <w:szCs w:val="20"/>
+        </w:rPr>
+        <w:t xml:space="preserve">&gt;&gt; w1 = </w:t>
       </w:r>
       <w:proofErr w:type="spellStart"/>
       <w:proofErr w:type="gramStart"/>
       <w:r>
         <w:rPr>
           <w:rFonts w:ascii="Courier New" w:hAnsi="Courier New" w:cs="Courier New"/>
-          <w:sz w:val="24"/>
-          <w:szCs w:val="24"/>
+          <w:sz w:val="20"/>
+          <w:szCs w:val="20"/>
         </w:rPr>
         <w:t>linspace</w:t>
       </w:r>
@@ -1652,8 +1652,8 @@
       <w:r>
         <w:rPr>
           <w:rFonts w:ascii="Courier New" w:hAnsi="Courier New" w:cs="Courier New"/>
-          <w:sz w:val="24"/>
-          <w:szCs w:val="24"/>
+          <w:sz w:val="20"/>
+          <w:szCs w:val="20"/>
         </w:rPr>
         <w:t>(</w:t>
       </w:r>
@@ -1661,8 +1661,8 @@
       <w:r>
         <w:rPr>
           <w:rFonts w:ascii="Courier New" w:hAnsi="Courier New" w:cs="Courier New"/>
-          <w:sz w:val="24"/>
-          <w:szCs w:val="24"/>
+          <w:sz w:val="20"/>
+          <w:szCs w:val="20"/>
         </w:rPr>
         <w:t>0,10,100);</w:t>
       </w:r>
@@ -1675,25 +1675,25 @@
         <w:spacing w:after="0" w:line="240" w:lineRule="auto"/>
         <w:rPr>
           <w:rFonts w:ascii="Courier New" w:hAnsi="Courier New" w:cs="Courier New"/>
-          <w:sz w:val="24"/>
-          <w:szCs w:val="24"/>
-        </w:rPr>
-      </w:pPr>
-      <w:r>
-        <w:rPr>
-          <w:rFonts w:ascii="Courier New" w:hAnsi="Courier New" w:cs="Courier New"/>
-          <w:sz w:val="24"/>
-          <w:szCs w:val="24"/>
-        </w:rPr>
-        <w:t xml:space="preserve">w2 = </w:t>
+          <w:sz w:val="20"/>
+          <w:szCs w:val="20"/>
+        </w:rPr>
+      </w:pPr>
+      <w:r>
+        <w:rPr>
+          <w:rFonts w:ascii="Courier New" w:hAnsi="Courier New" w:cs="Courier New"/>
+          <w:sz w:val="20"/>
+          <w:szCs w:val="20"/>
+        </w:rPr>
+        <w:t xml:space="preserve">&gt;&gt; w2 = </w:t>
       </w:r>
       <w:proofErr w:type="spellStart"/>
       <w:proofErr w:type="gramStart"/>
       <w:r>
         <w:rPr>
           <w:rFonts w:ascii="Courier New" w:hAnsi="Courier New" w:cs="Courier New"/>
-          <w:sz w:val="24"/>
-          <w:szCs w:val="24"/>
+          <w:sz w:val="20"/>
+          <w:szCs w:val="20"/>
         </w:rPr>
         <w:t>linspace</w:t>
       </w:r>
@@ -1701,8 +1701,8 @@
       <w:r>
         <w:rPr>
           <w:rFonts w:ascii="Courier New" w:hAnsi="Courier New" w:cs="Courier New"/>
-          <w:sz w:val="24"/>
-          <w:szCs w:val="24"/>
+          <w:sz w:val="20"/>
+          <w:szCs w:val="20"/>
         </w:rPr>
         <w:t>(</w:t>
       </w:r>
@@ -1710,8 +1710,8 @@
       <w:r>
         <w:rPr>
           <w:rFonts w:ascii="Courier New" w:hAnsi="Courier New" w:cs="Courier New"/>
-          <w:sz w:val="24"/>
-          <w:szCs w:val="24"/>
+          <w:sz w:val="20"/>
+          <w:szCs w:val="20"/>
         </w:rPr>
         <w:t>0.01,100,100);</w:t>
       </w:r>
@@ -1724,58 +1724,66 @@
         <w:spacing w:after="0" w:line="240" w:lineRule="auto"/>
         <w:rPr>
           <w:rFonts w:ascii="Courier New" w:hAnsi="Courier New" w:cs="Courier New"/>
-          <w:sz w:val="24"/>
-          <w:szCs w:val="24"/>
-        </w:rPr>
-      </w:pPr>
-      <w:r>
-        <w:rPr>
-          <w:rFonts w:ascii="Courier New" w:hAnsi="Courier New" w:cs="Courier New"/>
-          <w:sz w:val="24"/>
-          <w:szCs w:val="24"/>
-        </w:rPr>
-        <w:t>frequency1 = a2q4_frequency_responce(w1);</w:t>
-      </w:r>
-    </w:p>
-    <w:p>
-      <w:pPr>
-        <w:autoSpaceDE w:val="0"/>
-        <w:autoSpaceDN w:val="0"/>
-        <w:adjustRightInd w:val="0"/>
-        <w:spacing w:after="0" w:line="240" w:lineRule="auto"/>
-        <w:rPr>
-          <w:rFonts w:ascii="Courier New" w:hAnsi="Courier New" w:cs="Courier New"/>
-          <w:sz w:val="24"/>
-          <w:szCs w:val="24"/>
-        </w:rPr>
-      </w:pPr>
-      <w:r>
-        <w:rPr>
-          <w:rFonts w:ascii="Courier New" w:hAnsi="Courier New" w:cs="Courier New"/>
-          <w:sz w:val="24"/>
-          <w:szCs w:val="24"/>
-        </w:rPr>
-        <w:t>frequency2= a2q4_frequency_responce(w2);</w:t>
-      </w:r>
-    </w:p>
-    <w:p>
-      <w:pPr>
-        <w:autoSpaceDE w:val="0"/>
-        <w:autoSpaceDN w:val="0"/>
-        <w:adjustRightInd w:val="0"/>
-        <w:spacing w:after="0" w:line="240" w:lineRule="auto"/>
-        <w:rPr>
-          <w:rFonts w:ascii="Courier New" w:hAnsi="Courier New" w:cs="Courier New"/>
-          <w:sz w:val="24"/>
-          <w:szCs w:val="24"/>
-        </w:rPr>
-      </w:pPr>
+          <w:sz w:val="20"/>
+          <w:szCs w:val="20"/>
+        </w:rPr>
+      </w:pPr>
+      <w:r>
+        <w:rPr>
+          <w:rFonts w:ascii="Courier New" w:hAnsi="Courier New" w:cs="Courier New"/>
+          <w:sz w:val="20"/>
+          <w:szCs w:val="20"/>
+        </w:rPr>
+        <w:t>&gt;&gt; frequency1 = a2q4_frequency_responce(w1);</w:t>
+      </w:r>
+    </w:p>
+    <w:p>
+      <w:pPr>
+        <w:autoSpaceDE w:val="0"/>
+        <w:autoSpaceDN w:val="0"/>
+        <w:adjustRightInd w:val="0"/>
+        <w:spacing w:after="0" w:line="240" w:lineRule="auto"/>
+        <w:rPr>
+          <w:rFonts w:ascii="Courier New" w:hAnsi="Courier New" w:cs="Courier New"/>
+          <w:sz w:val="20"/>
+          <w:szCs w:val="20"/>
+        </w:rPr>
+      </w:pPr>
+      <w:r>
+        <w:rPr>
+          <w:rFonts w:ascii="Courier New" w:hAnsi="Courier New" w:cs="Courier New"/>
+          <w:sz w:val="20"/>
+          <w:szCs w:val="20"/>
+        </w:rPr>
+        <w:t>&gt;&gt; frequency2= a2q4_frequency_responce(w2);</w:t>
+      </w:r>
+    </w:p>
+    <w:p>
+      <w:pPr>
+        <w:autoSpaceDE w:val="0"/>
+        <w:autoSpaceDN w:val="0"/>
+        <w:adjustRightInd w:val="0"/>
+        <w:spacing w:after="0" w:line="240" w:lineRule="auto"/>
+        <w:rPr>
+          <w:rFonts w:ascii="Courier New" w:hAnsi="Courier New" w:cs="Courier New"/>
+          <w:sz w:val="20"/>
+          <w:szCs w:val="20"/>
+        </w:rPr>
+      </w:pPr>
+      <w:r>
+        <w:rPr>
+          <w:rFonts w:ascii="Courier New" w:hAnsi="Courier New" w:cs="Courier New"/>
+          <w:sz w:val="20"/>
+          <w:szCs w:val="20"/>
+        </w:rPr>
+        <w:t xml:space="preserve">&gt;&gt; </w:t>
+      </w:r>
       <w:proofErr w:type="gramStart"/>
       <w:r>
         <w:rPr>
           <w:rFonts w:ascii="Courier New" w:hAnsi="Courier New" w:cs="Courier New"/>
-          <w:sz w:val="24"/>
-          <w:szCs w:val="24"/>
+          <w:sz w:val="20"/>
+          <w:szCs w:val="20"/>
         </w:rPr>
         <w:t>subplot(</w:t>
       </w:r>
@@ -1783,8 +1791,8 @@
       <w:r>
         <w:rPr>
           <w:rFonts w:ascii="Courier New" w:hAnsi="Courier New" w:cs="Courier New"/>
-          <w:sz w:val="24"/>
-          <w:szCs w:val="24"/>
+          <w:sz w:val="20"/>
+          <w:szCs w:val="20"/>
         </w:rPr>
         <w:t>2,1,1)</w:t>
       </w:r>
@@ -1797,24 +1805,24 @@
         <w:spacing w:after="0" w:line="240" w:lineRule="auto"/>
         <w:rPr>
           <w:rFonts w:ascii="Courier New" w:hAnsi="Courier New" w:cs="Courier New"/>
-          <w:sz w:val="24"/>
-          <w:szCs w:val="24"/>
-        </w:rPr>
-      </w:pPr>
-      <w:r>
-        <w:rPr>
-          <w:rFonts w:ascii="Courier New" w:hAnsi="Courier New" w:cs="Courier New"/>
-          <w:sz w:val="24"/>
-          <w:szCs w:val="24"/>
-        </w:rPr>
-        <w:t>plot(omega</w:t>
+          <w:sz w:val="20"/>
+          <w:szCs w:val="20"/>
+        </w:rPr>
+      </w:pPr>
+      <w:r>
+        <w:rPr>
+          <w:rFonts w:ascii="Courier New" w:hAnsi="Courier New" w:cs="Courier New"/>
+          <w:sz w:val="20"/>
+          <w:szCs w:val="20"/>
+        </w:rPr>
+        <w:t>&gt;&gt; plot(w</w:t>
       </w:r>
       <w:proofErr w:type="gramStart"/>
       <w:r>
         <w:rPr>
           <w:rFonts w:ascii="Courier New" w:hAnsi="Courier New" w:cs="Courier New"/>
-          <w:sz w:val="24"/>
-          <w:szCs w:val="24"/>
+          <w:sz w:val="20"/>
+          <w:szCs w:val="20"/>
         </w:rPr>
         <w:t>1,frequency</w:t>
       </w:r>
@@ -1822,8 +1830,8 @@
       <w:r>
         <w:rPr>
           <w:rFonts w:ascii="Courier New" w:hAnsi="Courier New" w:cs="Courier New"/>
-          <w:sz w:val="24"/>
-          <w:szCs w:val="24"/>
+          <w:sz w:val="20"/>
+          <w:szCs w:val="20"/>
         </w:rPr>
         <w:t>1);</w:t>
       </w:r>
@@ -1836,16 +1844,24 @@
         <w:spacing w:after="0" w:line="240" w:lineRule="auto"/>
         <w:rPr>
           <w:rFonts w:ascii="Courier New" w:hAnsi="Courier New" w:cs="Courier New"/>
-          <w:sz w:val="24"/>
-          <w:szCs w:val="24"/>
-        </w:rPr>
-      </w:pPr>
+          <w:sz w:val="20"/>
+          <w:szCs w:val="20"/>
+        </w:rPr>
+      </w:pPr>
+      <w:r>
+        <w:rPr>
+          <w:rFonts w:ascii="Courier New" w:hAnsi="Courier New" w:cs="Courier New"/>
+          <w:sz w:val="20"/>
+          <w:szCs w:val="20"/>
+        </w:rPr>
+        <w:t xml:space="preserve">&gt;&gt; </w:t>
+      </w:r>
       <w:proofErr w:type="gramStart"/>
       <w:r>
         <w:rPr>
           <w:rFonts w:ascii="Courier New" w:hAnsi="Courier New" w:cs="Courier New"/>
-          <w:sz w:val="24"/>
-          <w:szCs w:val="24"/>
+          <w:sz w:val="20"/>
+          <w:szCs w:val="20"/>
         </w:rPr>
         <w:t>subplot(</w:t>
       </w:r>
@@ -1853,8 +1869,8 @@
       <w:r>
         <w:rPr>
           <w:rFonts w:ascii="Courier New" w:hAnsi="Courier New" w:cs="Courier New"/>
-          <w:sz w:val="24"/>
-          <w:szCs w:val="24"/>
+          <w:sz w:val="20"/>
+          <w:szCs w:val="20"/>
         </w:rPr>
         <w:t>2,1,2)</w:t>
       </w:r>
@@ -1867,16 +1883,24 @@
         <w:spacing w:after="0" w:line="240" w:lineRule="auto"/>
         <w:rPr>
           <w:rFonts w:ascii="Courier New" w:hAnsi="Courier New" w:cs="Courier New"/>
-          <w:sz w:val="24"/>
-          <w:szCs w:val="24"/>
-        </w:rPr>
-      </w:pPr>
+          <w:sz w:val="20"/>
+          <w:szCs w:val="20"/>
+        </w:rPr>
+      </w:pPr>
+      <w:r>
+        <w:rPr>
+          <w:rFonts w:ascii="Courier New" w:hAnsi="Courier New" w:cs="Courier New"/>
+          <w:sz w:val="20"/>
+          <w:szCs w:val="20"/>
+        </w:rPr>
+        <w:t xml:space="preserve">&gt;&gt; </w:t>
+      </w:r>
       <w:proofErr w:type="spellStart"/>
       <w:r>
         <w:rPr>
           <w:rFonts w:ascii="Courier New" w:hAnsi="Courier New" w:cs="Courier New"/>
-          <w:sz w:val="24"/>
-          <w:szCs w:val="24"/>
+          <w:sz w:val="20"/>
+          <w:szCs w:val="20"/>
         </w:rPr>
         <w:t>semilogx</w:t>
       </w:r>
@@ -1884,17 +1908,17 @@
       <w:r>
         <w:rPr>
           <w:rFonts w:ascii="Courier New" w:hAnsi="Courier New" w:cs="Courier New"/>
-          <w:sz w:val="24"/>
-          <w:szCs w:val="24"/>
-        </w:rPr>
-        <w:t>(omega</w:t>
+          <w:sz w:val="20"/>
+          <w:szCs w:val="20"/>
+        </w:rPr>
+        <w:t>(w</w:t>
       </w:r>
       <w:proofErr w:type="gramStart"/>
       <w:r>
         <w:rPr>
           <w:rFonts w:ascii="Courier New" w:hAnsi="Courier New" w:cs="Courier New"/>
-          <w:sz w:val="24"/>
-          <w:szCs w:val="24"/>
+          <w:sz w:val="20"/>
+          <w:szCs w:val="20"/>
         </w:rPr>
         <w:t>2,frequency</w:t>
       </w:r>
@@ -1902,27 +1926,14 @@
       <w:r>
         <w:rPr>
           <w:rFonts w:ascii="Courier New" w:hAnsi="Courier New" w:cs="Courier New"/>
-          <w:sz w:val="24"/>
-          <w:szCs w:val="24"/>
+          <w:sz w:val="20"/>
+          <w:szCs w:val="20"/>
         </w:rPr>
         <w:t>2);</w:t>
       </w:r>
     </w:p>
     <w:p>
       <w:pPr>
-        <w:autoSpaceDE w:val="0"/>
-        <w:autoSpaceDN w:val="0"/>
-        <w:adjustRightInd w:val="0"/>
-        <w:spacing w:after="0" w:line="240" w:lineRule="auto"/>
-        <w:rPr>
-          <w:rFonts w:ascii="Courier New" w:hAnsi="Courier New" w:cs="Courier New"/>
-          <w:sz w:val="24"/>
-          <w:szCs w:val="24"/>
-        </w:rPr>
-      </w:pPr>
-    </w:p>
-    <w:p>
-      <w:pPr>
         <w:spacing w:line="240" w:lineRule="auto"/>
         <w:rPr>
           <w:b/>
@@ -1969,6 +1980,8 @@
         </w:rPr>
         <w:t xml:space="preserve"> </w:t>
       </w:r>
+      <w:bookmarkStart w:id="0" w:name="_GoBack"/>
+      <w:bookmarkEnd w:id="0"/>
     </w:p>
     <w:p>
       <w:pPr>
@@ -2021,8 +2034,6 @@
           </wp:inline>
         </w:drawing>
       </w:r>
-      <w:bookmarkStart w:id="0" w:name="_GoBack"/>
-      <w:bookmarkEnd w:id="0"/>
     </w:p>
     <w:p>
       <w:pPr>
@@ -2070,7 +2081,7 @@
           <v:shape id="_x0000_i1035" type="#_x0000_t75" style="width:1in;height:14.25pt" o:ole="">
             <v:imagedata r:id="rId26" o:title=""/>
           </v:shape>
-          <o:OLEObject Type="Embed" ProgID="Equation.DSMT4" ShapeID="_x0000_i1035" DrawAspect="Content" ObjectID="_1568383460" r:id="rId29"/>
+          <o:OLEObject Type="Embed" ProgID="Equation.DSMT4" ShapeID="_x0000_i1035" DrawAspect="Content" ObjectID="_1568384691" r:id="rId29"/>
         </w:object>
       </w:r>
       <w:r>
@@ -2080,6 +2091,9 @@
     <w:p>
       <w:pPr>
         <w:spacing w:line="240" w:lineRule="auto"/>
+        <w:rPr>
+          <w:b/>
+        </w:rPr>
       </w:pPr>
       <w:r>
         <w:rPr>
@@ -2102,11 +2116,455 @@
         <w:spacing w:after="0" w:line="240" w:lineRule="auto"/>
         <w:rPr>
           <w:rFonts w:ascii="Courier New" w:hAnsi="Courier New" w:cs="Courier New"/>
-          <w:color w:val="000000"/>
-          <w:sz w:val="20"/>
-          <w:szCs w:val="20"/>
-        </w:rPr>
-      </w:pPr>
+          <w:sz w:val="24"/>
+          <w:szCs w:val="24"/>
+        </w:rPr>
+      </w:pPr>
+      <w:r>
+        <w:rPr>
+          <w:rFonts w:ascii="Courier New" w:hAnsi="Courier New" w:cs="Courier New"/>
+          <w:color w:val="228B22"/>
+          <w:sz w:val="20"/>
+          <w:szCs w:val="20"/>
+        </w:rPr>
+        <w:t>%in function</w:t>
+      </w:r>
+    </w:p>
+    <w:p>
+      <w:pPr>
+        <w:autoSpaceDE w:val="0"/>
+        <w:autoSpaceDN w:val="0"/>
+        <w:adjustRightInd w:val="0"/>
+        <w:spacing w:after="0" w:line="240" w:lineRule="auto"/>
+        <w:rPr>
+          <w:rFonts w:ascii="Courier New" w:hAnsi="Courier New" w:cs="Courier New"/>
+          <w:sz w:val="24"/>
+          <w:szCs w:val="24"/>
+        </w:rPr>
+      </w:pPr>
+      <w:r>
+        <w:rPr>
+          <w:rFonts w:ascii="Courier New" w:hAnsi="Courier New" w:cs="Courier New"/>
+          <w:color w:val="0000FF"/>
+          <w:sz w:val="20"/>
+          <w:szCs w:val="20"/>
+        </w:rPr>
+        <w:t>function</w:t>
+      </w:r>
+      <w:r>
+        <w:rPr>
+          <w:rFonts w:ascii="Courier New" w:hAnsi="Courier New" w:cs="Courier New"/>
+          <w:color w:val="000000"/>
+          <w:sz w:val="20"/>
+          <w:szCs w:val="20"/>
+        </w:rPr>
+        <w:t xml:space="preserve"> [phase] = a2q5_phase(</w:t>
+      </w:r>
+      <w:proofErr w:type="spellStart"/>
+      <w:proofErr w:type="gramStart"/>
+      <w:r>
+        <w:rPr>
+          <w:rFonts w:ascii="Courier New" w:hAnsi="Courier New" w:cs="Courier New"/>
+          <w:color w:val="000000"/>
+          <w:sz w:val="20"/>
+          <w:szCs w:val="20"/>
+        </w:rPr>
+        <w:t>R,L</w:t>
+      </w:r>
+      <w:proofErr w:type="gramEnd"/>
+      <w:r>
+        <w:rPr>
+          <w:rFonts w:ascii="Courier New" w:hAnsi="Courier New" w:cs="Courier New"/>
+          <w:color w:val="000000"/>
+          <w:sz w:val="20"/>
+          <w:szCs w:val="20"/>
+        </w:rPr>
+        <w:t>,C,w</w:t>
+      </w:r>
+      <w:proofErr w:type="spellEnd"/>
+      <w:r>
+        <w:rPr>
+          <w:rFonts w:ascii="Courier New" w:hAnsi="Courier New" w:cs="Courier New"/>
+          <w:color w:val="000000"/>
+          <w:sz w:val="20"/>
+          <w:szCs w:val="20"/>
+        </w:rPr>
+        <w:t>)</w:t>
+      </w:r>
+    </w:p>
+    <w:p>
+      <w:pPr>
+        <w:autoSpaceDE w:val="0"/>
+        <w:autoSpaceDN w:val="0"/>
+        <w:adjustRightInd w:val="0"/>
+        <w:spacing w:after="0" w:line="240" w:lineRule="auto"/>
+        <w:rPr>
+          <w:rFonts w:ascii="Courier New" w:hAnsi="Courier New" w:cs="Courier New"/>
+          <w:sz w:val="24"/>
+          <w:szCs w:val="24"/>
+        </w:rPr>
+      </w:pPr>
+      <w:r>
+        <w:rPr>
+          <w:rFonts w:ascii="Courier New" w:hAnsi="Courier New" w:cs="Courier New"/>
+          <w:color w:val="000000"/>
+          <w:sz w:val="20"/>
+          <w:szCs w:val="20"/>
+        </w:rPr>
+        <w:t xml:space="preserve">    H = (R./(R+1i.*w.*L+(</w:t>
+      </w:r>
+      <w:proofErr w:type="gramStart"/>
+      <w:r>
+        <w:rPr>
+          <w:rFonts w:ascii="Courier New" w:hAnsi="Courier New" w:cs="Courier New"/>
+          <w:color w:val="000000"/>
+          <w:sz w:val="20"/>
+          <w:szCs w:val="20"/>
+        </w:rPr>
+        <w:t>1./</w:t>
+      </w:r>
+      <w:proofErr w:type="gramEnd"/>
+      <w:r>
+        <w:rPr>
+          <w:rFonts w:ascii="Courier New" w:hAnsi="Courier New" w:cs="Courier New"/>
+          <w:color w:val="000000"/>
+          <w:sz w:val="20"/>
+          <w:szCs w:val="20"/>
+        </w:rPr>
+        <w:t>(1i.*w.*C))));</w:t>
+      </w:r>
+    </w:p>
+    <w:p>
+      <w:pPr>
+        <w:autoSpaceDE w:val="0"/>
+        <w:autoSpaceDN w:val="0"/>
+        <w:adjustRightInd w:val="0"/>
+        <w:spacing w:after="0" w:line="240" w:lineRule="auto"/>
+        <w:rPr>
+          <w:rFonts w:ascii="Courier New" w:hAnsi="Courier New" w:cs="Courier New"/>
+          <w:sz w:val="24"/>
+          <w:szCs w:val="24"/>
+        </w:rPr>
+      </w:pPr>
+      <w:r>
+        <w:rPr>
+          <w:rFonts w:ascii="Courier New" w:hAnsi="Courier New" w:cs="Courier New"/>
+          <w:color w:val="000000"/>
+          <w:sz w:val="20"/>
+          <w:szCs w:val="20"/>
+        </w:rPr>
+        <w:t xml:space="preserve">    r = real(H);</w:t>
+      </w:r>
+    </w:p>
+    <w:p>
+      <w:pPr>
+        <w:autoSpaceDE w:val="0"/>
+        <w:autoSpaceDN w:val="0"/>
+        <w:adjustRightInd w:val="0"/>
+        <w:spacing w:after="0" w:line="240" w:lineRule="auto"/>
+        <w:rPr>
+          <w:rFonts w:ascii="Courier New" w:hAnsi="Courier New" w:cs="Courier New"/>
+          <w:sz w:val="24"/>
+          <w:szCs w:val="24"/>
+        </w:rPr>
+      </w:pPr>
+      <w:r>
+        <w:rPr>
+          <w:rFonts w:ascii="Courier New" w:hAnsi="Courier New" w:cs="Courier New"/>
+          <w:color w:val="000000"/>
+          <w:sz w:val="20"/>
+          <w:szCs w:val="20"/>
+        </w:rPr>
+        <w:t xml:space="preserve">    </w:t>
+      </w:r>
+      <w:proofErr w:type="spellStart"/>
+      <w:r>
+        <w:rPr>
+          <w:rFonts w:ascii="Courier New" w:hAnsi="Courier New" w:cs="Courier New"/>
+          <w:color w:val="000000"/>
+          <w:sz w:val="20"/>
+          <w:szCs w:val="20"/>
+        </w:rPr>
+        <w:t>im</w:t>
+      </w:r>
+      <w:proofErr w:type="spellEnd"/>
+      <w:r>
+        <w:rPr>
+          <w:rFonts w:ascii="Courier New" w:hAnsi="Courier New" w:cs="Courier New"/>
+          <w:color w:val="000000"/>
+          <w:sz w:val="20"/>
+          <w:szCs w:val="20"/>
+        </w:rPr>
+        <w:t xml:space="preserve"> = </w:t>
+      </w:r>
+      <w:proofErr w:type="spellStart"/>
+      <w:r>
+        <w:rPr>
+          <w:rFonts w:ascii="Courier New" w:hAnsi="Courier New" w:cs="Courier New"/>
+          <w:color w:val="000000"/>
+          <w:sz w:val="20"/>
+          <w:szCs w:val="20"/>
+        </w:rPr>
+        <w:t>imag</w:t>
+      </w:r>
+      <w:proofErr w:type="spellEnd"/>
+      <w:r>
+        <w:rPr>
+          <w:rFonts w:ascii="Courier New" w:hAnsi="Courier New" w:cs="Courier New"/>
+          <w:color w:val="000000"/>
+          <w:sz w:val="20"/>
+          <w:szCs w:val="20"/>
+        </w:rPr>
+        <w:t>(H);</w:t>
+      </w:r>
+    </w:p>
+    <w:p>
+      <w:pPr>
+        <w:autoSpaceDE w:val="0"/>
+        <w:autoSpaceDN w:val="0"/>
+        <w:adjustRightInd w:val="0"/>
+        <w:spacing w:after="0" w:line="240" w:lineRule="auto"/>
+        <w:rPr>
+          <w:rFonts w:ascii="Courier New" w:hAnsi="Courier New" w:cs="Courier New"/>
+          <w:sz w:val="24"/>
+          <w:szCs w:val="24"/>
+        </w:rPr>
+      </w:pPr>
+      <w:r>
+        <w:rPr>
+          <w:rFonts w:ascii="Courier New" w:hAnsi="Courier New" w:cs="Courier New"/>
+          <w:color w:val="000000"/>
+          <w:sz w:val="20"/>
+          <w:szCs w:val="20"/>
+        </w:rPr>
+        <w:t xml:space="preserve">    phase=rad2deg(</w:t>
+      </w:r>
+      <w:proofErr w:type="spellStart"/>
+      <w:r>
+        <w:rPr>
+          <w:rFonts w:ascii="Courier New" w:hAnsi="Courier New" w:cs="Courier New"/>
+          <w:color w:val="000000"/>
+          <w:sz w:val="20"/>
+          <w:szCs w:val="20"/>
+        </w:rPr>
+        <w:t>atan</w:t>
+      </w:r>
+      <w:proofErr w:type="spellEnd"/>
+      <w:r>
+        <w:rPr>
+          <w:rFonts w:ascii="Courier New" w:hAnsi="Courier New" w:cs="Courier New"/>
+          <w:color w:val="000000"/>
+          <w:sz w:val="20"/>
+          <w:szCs w:val="20"/>
+        </w:rPr>
+        <w:t>(</w:t>
+      </w:r>
+      <w:proofErr w:type="spellStart"/>
+      <w:proofErr w:type="gramStart"/>
+      <w:r>
+        <w:rPr>
+          <w:rFonts w:ascii="Courier New" w:hAnsi="Courier New" w:cs="Courier New"/>
+          <w:color w:val="000000"/>
+          <w:sz w:val="20"/>
+          <w:szCs w:val="20"/>
+        </w:rPr>
+        <w:t>im</w:t>
+      </w:r>
+      <w:proofErr w:type="spellEnd"/>
+      <w:r>
+        <w:rPr>
+          <w:rFonts w:ascii="Courier New" w:hAnsi="Courier New" w:cs="Courier New"/>
+          <w:color w:val="000000"/>
+          <w:sz w:val="20"/>
+          <w:szCs w:val="20"/>
+        </w:rPr>
+        <w:t>./</w:t>
+      </w:r>
+      <w:proofErr w:type="gramEnd"/>
+      <w:r>
+        <w:rPr>
+          <w:rFonts w:ascii="Courier New" w:hAnsi="Courier New" w:cs="Courier New"/>
+          <w:color w:val="000000"/>
+          <w:sz w:val="20"/>
+          <w:szCs w:val="20"/>
+        </w:rPr>
+        <w:t>r));</w:t>
+      </w:r>
+    </w:p>
+    <w:p>
+      <w:pPr>
+        <w:autoSpaceDE w:val="0"/>
+        <w:autoSpaceDN w:val="0"/>
+        <w:adjustRightInd w:val="0"/>
+        <w:spacing w:after="0" w:line="240" w:lineRule="auto"/>
+        <w:rPr>
+          <w:rFonts w:ascii="Courier New" w:hAnsi="Courier New" w:cs="Courier New"/>
+          <w:sz w:val="24"/>
+          <w:szCs w:val="24"/>
+        </w:rPr>
+      </w:pPr>
+      <w:r>
+        <w:rPr>
+          <w:rFonts w:ascii="Courier New" w:hAnsi="Courier New" w:cs="Courier New"/>
+          <w:color w:val="0000FF"/>
+          <w:sz w:val="20"/>
+          <w:szCs w:val="20"/>
+        </w:rPr>
+        <w:t>end</w:t>
+      </w:r>
+    </w:p>
+    <w:p>
+      <w:pPr>
+        <w:autoSpaceDE w:val="0"/>
+        <w:autoSpaceDN w:val="0"/>
+        <w:adjustRightInd w:val="0"/>
+        <w:spacing w:after="0" w:line="240" w:lineRule="auto"/>
+        <w:rPr>
+          <w:rFonts w:ascii="Courier New" w:hAnsi="Courier New" w:cs="Courier New"/>
+          <w:sz w:val="24"/>
+          <w:szCs w:val="24"/>
+        </w:rPr>
+      </w:pPr>
+      <w:r>
+        <w:rPr>
+          <w:rFonts w:ascii="Courier New" w:hAnsi="Courier New" w:cs="Courier New"/>
+          <w:color w:val="228B22"/>
+          <w:sz w:val="20"/>
+          <w:szCs w:val="20"/>
+        </w:rPr>
+        <w:t>%in command line</w:t>
+      </w:r>
+    </w:p>
+    <w:p>
+      <w:pPr>
+        <w:autoSpaceDE w:val="0"/>
+        <w:autoSpaceDN w:val="0"/>
+        <w:adjustRightInd w:val="0"/>
+        <w:spacing w:after="0" w:line="240" w:lineRule="auto"/>
+        <w:rPr>
+          <w:rFonts w:ascii="Courier New" w:hAnsi="Courier New" w:cs="Courier New"/>
+          <w:color w:val="000000"/>
+          <w:sz w:val="20"/>
+          <w:szCs w:val="20"/>
+        </w:rPr>
+      </w:pPr>
+      <w:r>
+        <w:rPr>
+          <w:rFonts w:ascii="Courier New" w:hAnsi="Courier New" w:cs="Courier New"/>
+          <w:color w:val="000000"/>
+          <w:sz w:val="20"/>
+          <w:szCs w:val="20"/>
+        </w:rPr>
+        <w:t xml:space="preserve">&gt;&gt; w = </w:t>
+      </w:r>
+      <w:proofErr w:type="spellStart"/>
+      <w:proofErr w:type="gramStart"/>
+      <w:r>
+        <w:rPr>
+          <w:rFonts w:ascii="Courier New" w:hAnsi="Courier New" w:cs="Courier New"/>
+          <w:color w:val="000000"/>
+          <w:sz w:val="20"/>
+          <w:szCs w:val="20"/>
+        </w:rPr>
+        <w:t>linspace</w:t>
+      </w:r>
+      <w:proofErr w:type="spellEnd"/>
+      <w:r>
+        <w:rPr>
+          <w:rFonts w:ascii="Courier New" w:hAnsi="Courier New" w:cs="Courier New"/>
+          <w:color w:val="000000"/>
+          <w:sz w:val="20"/>
+          <w:szCs w:val="20"/>
+        </w:rPr>
+        <w:t>(</w:t>
+      </w:r>
+      <w:proofErr w:type="gramEnd"/>
+      <w:r>
+        <w:rPr>
+          <w:rFonts w:ascii="Courier New" w:hAnsi="Courier New" w:cs="Courier New"/>
+          <w:color w:val="000000"/>
+          <w:sz w:val="20"/>
+          <w:szCs w:val="20"/>
+        </w:rPr>
+        <w:t>.01, 100, 1000);</w:t>
+      </w:r>
+    </w:p>
+    <w:p>
+      <w:pPr>
+        <w:autoSpaceDE w:val="0"/>
+        <w:autoSpaceDN w:val="0"/>
+        <w:adjustRightInd w:val="0"/>
+        <w:spacing w:after="0" w:line="240" w:lineRule="auto"/>
+        <w:rPr>
+          <w:rFonts w:ascii="Courier New" w:hAnsi="Courier New" w:cs="Courier New"/>
+          <w:color w:val="000000"/>
+          <w:sz w:val="20"/>
+          <w:szCs w:val="20"/>
+        </w:rPr>
+      </w:pPr>
+      <w:r>
+        <w:rPr>
+          <w:rFonts w:ascii="Courier New" w:hAnsi="Courier New" w:cs="Courier New"/>
+          <w:color w:val="000000"/>
+          <w:sz w:val="20"/>
+          <w:szCs w:val="20"/>
+        </w:rPr>
+        <w:t xml:space="preserve">&gt;&gt; </w:t>
+      </w:r>
+      <w:proofErr w:type="spellStart"/>
+      <w:proofErr w:type="gramStart"/>
+      <w:r>
+        <w:rPr>
+          <w:rFonts w:ascii="Courier New" w:hAnsi="Courier New" w:cs="Courier New"/>
+          <w:color w:val="000000"/>
+          <w:sz w:val="20"/>
+          <w:szCs w:val="20"/>
+        </w:rPr>
+        <w:t>semilogx</w:t>
+      </w:r>
+      <w:proofErr w:type="spellEnd"/>
+      <w:r>
+        <w:rPr>
+          <w:rFonts w:ascii="Courier New" w:hAnsi="Courier New" w:cs="Courier New"/>
+          <w:color w:val="000000"/>
+          <w:sz w:val="20"/>
+          <w:szCs w:val="20"/>
+        </w:rPr>
+        <w:t>(</w:t>
+      </w:r>
+      <w:proofErr w:type="gramEnd"/>
+      <w:r>
+        <w:rPr>
+          <w:rFonts w:ascii="Courier New" w:hAnsi="Courier New" w:cs="Courier New"/>
+          <w:color w:val="000000"/>
+          <w:sz w:val="20"/>
+          <w:szCs w:val="20"/>
+        </w:rPr>
+        <w:t>w, a2q5_phase(1, 1, 1, w))</w:t>
+      </w:r>
+    </w:p>
+    <w:p>
+      <w:pPr>
+        <w:autoSpaceDE w:val="0"/>
+        <w:autoSpaceDN w:val="0"/>
+        <w:adjustRightInd w:val="0"/>
+        <w:spacing w:after="0" w:line="240" w:lineRule="auto"/>
+        <w:rPr>
+          <w:rFonts w:ascii="Courier New" w:hAnsi="Courier New" w:cs="Courier New"/>
+          <w:color w:val="000000"/>
+          <w:sz w:val="20"/>
+          <w:szCs w:val="20"/>
+        </w:rPr>
+      </w:pPr>
+      <w:r>
+        <w:rPr>
+          <w:rFonts w:ascii="Courier New" w:hAnsi="Courier New" w:cs="Courier New"/>
+          <w:color w:val="000000"/>
+          <w:sz w:val="20"/>
+          <w:szCs w:val="20"/>
+        </w:rPr>
+        <w:t>&gt;&gt; grid on</w:t>
+      </w:r>
     </w:p>
     <w:p>
       <w:pPr>
@@ -2207,7 +2665,7 @@
           <v:shape id="_x0000_i1036" type="#_x0000_t75" style="width:1in;height:14.25pt" o:ole="">
             <v:imagedata r:id="rId26" o:title=""/>
           </v:shape>
-          <o:OLEObject Type="Embed" ProgID="Equation.DSMT4" ShapeID="_x0000_i1036" DrawAspect="Content" ObjectID="_1568383461" r:id="rId30"/>
+          <o:OLEObject Type="Embed" ProgID="Equation.DSMT4" ShapeID="_x0000_i1036" DrawAspect="Content" ObjectID="_1568384692" r:id="rId30"/>
         </w:object>
       </w:r>
       <w:r>
@@ -2376,7 +2834,7 @@
           <v:shape id="_x0000_i1037" type="#_x0000_t75" style="width:126.75pt;height:33pt" o:ole="">
             <v:imagedata r:id="rId31" o:title=""/>
           </v:shape>
-          <o:OLEObject Type="Embed" ProgID="Equation.DSMT4" ShapeID="_x0000_i1037" DrawAspect="Content" ObjectID="_1568383462" r:id="rId32"/>
+          <o:OLEObject Type="Embed" ProgID="Equation.DSMT4" ShapeID="_x0000_i1037" DrawAspect="Content" ObjectID="_1568384693" r:id="rId32"/>
         </w:object>
       </w:r>
     </w:p>
@@ -2398,7 +2856,7 @@
           <v:shape id="_x0000_i1038" type="#_x0000_t75" style="width:12pt;height:10.5pt" o:ole="">
             <v:imagedata r:id="rId33" o:title=""/>
           </v:shape>
-          <o:OLEObject Type="Embed" ProgID="Equation.DSMT4" ShapeID="_x0000_i1038" DrawAspect="Content" ObjectID="_1568383463" r:id="rId34"/>
+          <o:OLEObject Type="Embed" ProgID="Equation.DSMT4" ShapeID="_x0000_i1038" DrawAspect="Content" ObjectID="_1568384694" r:id="rId34"/>
         </w:object>
       </w:r>
       <w:r>
@@ -2415,7 +2873,7 @@
           <v:shape id="_x0000_i1039" type="#_x0000_t75" style="width:36.75pt;height:20.25pt" o:ole="">
             <v:imagedata r:id="rId35" o:title=""/>
           </v:shape>
-          <o:OLEObject Type="Embed" ProgID="Equation.DSMT4" ShapeID="_x0000_i1039" DrawAspect="Content" ObjectID="_1568383464" r:id="rId36"/>
+          <o:OLEObject Type="Embed" ProgID="Equation.DSMT4" ShapeID="_x0000_i1039" DrawAspect="Content" ObjectID="_1568384695" r:id="rId36"/>
         </w:object>
       </w:r>
       <w:r>
@@ -2443,7 +2901,7 @@
           <v:shape id="_x0000_i1040" type="#_x0000_t75" style="width:27.75pt;height:14.25pt" o:ole="">
             <v:imagedata r:id="rId37" o:title=""/>
           </v:shape>
-          <o:OLEObject Type="Embed" ProgID="Equation.DSMT4" ShapeID="_x0000_i1040" DrawAspect="Content" ObjectID="_1568383465" r:id="rId38"/>
+          <o:OLEObject Type="Embed" ProgID="Equation.DSMT4" ShapeID="_x0000_i1040" DrawAspect="Content" ObjectID="_1568384696" r:id="rId38"/>
         </w:object>
       </w:r>
       <w:r>
@@ -2532,7 +2990,7 @@
           <v:shape id="_x0000_i1041" type="#_x0000_t75" style="width:80.25pt;height:33pt" o:ole="">
             <v:imagedata r:id="rId39" o:title=""/>
           </v:shape>
-          <o:OLEObject Type="Embed" ProgID="Equation.DSMT4" ShapeID="_x0000_i1041" DrawAspect="Content" ObjectID="_1568383466" r:id="rId40"/>
+          <o:OLEObject Type="Embed" ProgID="Equation.DSMT4" ShapeID="_x0000_i1041" DrawAspect="Content" ObjectID="_1568384697" r:id="rId40"/>
         </w:object>
       </w:r>
     </w:p>
@@ -2551,7 +3009,7 @@
           <v:shape id="_x0000_i1042" type="#_x0000_t75" style="width:27.75pt;height:14.25pt" o:ole="">
             <v:imagedata r:id="rId41" o:title=""/>
           </v:shape>
-          <o:OLEObject Type="Embed" ProgID="Equation.DSMT4" ShapeID="_x0000_i1042" DrawAspect="Content" ObjectID="_1568383467" r:id="rId42"/>
+          <o:OLEObject Type="Embed" ProgID="Equation.DSMT4" ShapeID="_x0000_i1042" DrawAspect="Content" ObjectID="_1568384698" r:id="rId42"/>
         </w:object>
       </w:r>
       <w:r>
@@ -2696,7 +3154,7 @@
         <w:rFonts w:asciiTheme="majorHAnsi" w:eastAsiaTheme="majorEastAsia" w:hAnsiTheme="majorHAnsi" w:cstheme="majorBidi"/>
         <w:noProof/>
       </w:rPr>
-      <w:t>5</w:t>
+      <w:t>6</w:t>
     </w:r>
     <w:r>
       <w:rPr>

</xml_diff>

<commit_message>
finished asg 2 q 6, also I will now be creating a main file as well as a function file for each question, as the questions are becoming complicated.
</commit_message>
<xml_diff>
--- a/Assignment 2/a2.docx
+++ b/Assignment 2/a2.docx
@@ -280,7 +280,7 @@
           <v:shape id="_x0000_i1025" type="#_x0000_t75" style="width:39.75pt;height:20.25pt" o:ole="">
             <v:imagedata r:id="rId6" o:title=""/>
           </v:shape>
-          <o:OLEObject Type="Embed" ProgID="Equation.DSMT4" ShapeID="_x0000_i1025" DrawAspect="Content" ObjectID="_1568384681" r:id="rId7"/>
+          <o:OLEObject Type="Embed" ProgID="Equation.DSMT4" ShapeID="_x0000_i1025" DrawAspect="Content" ObjectID="_1568386393" r:id="rId7"/>
         </w:object>
       </w:r>
       <w:r>
@@ -308,7 +308,7 @@
           <v:shape id="_x0000_i1026" type="#_x0000_t75" style="width:139.5pt;height:33.75pt" o:ole="">
             <v:imagedata r:id="rId8" o:title=""/>
           </v:shape>
-          <o:OLEObject Type="Embed" ProgID="Equation.DSMT4" ShapeID="_x0000_i1026" DrawAspect="Content" ObjectID="_1568384682" r:id="rId9"/>
+          <o:OLEObject Type="Embed" ProgID="Equation.DSMT4" ShapeID="_x0000_i1026" DrawAspect="Content" ObjectID="_1568386394" r:id="rId9"/>
         </w:object>
       </w:r>
     </w:p>
@@ -330,7 +330,7 @@
           <v:shape id="_x0000_i1027" type="#_x0000_t75" style="width:54.75pt;height:20.25pt" o:ole="">
             <v:imagedata r:id="rId10" o:title=""/>
           </v:shape>
-          <o:OLEObject Type="Embed" ProgID="Equation.DSMT4" ShapeID="_x0000_i1027" DrawAspect="Content" ObjectID="_1568384683" r:id="rId11"/>
+          <o:OLEObject Type="Embed" ProgID="Equation.DSMT4" ShapeID="_x0000_i1027" DrawAspect="Content" ObjectID="_1568386395" r:id="rId11"/>
         </w:object>
       </w:r>
       <w:r>
@@ -556,7 +556,7 @@
           <v:shape id="_x0000_i1028" type="#_x0000_t75" style="width:36.75pt;height:38.25pt" o:ole="">
             <v:imagedata r:id="rId12" o:title=""/>
           </v:shape>
-          <o:OLEObject Type="Embed" ProgID="Equation.DSMT4" ShapeID="_x0000_i1028" DrawAspect="Content" ObjectID="_1568384684" r:id="rId13"/>
+          <o:OLEObject Type="Embed" ProgID="Equation.DSMT4" ShapeID="_x0000_i1028" DrawAspect="Content" ObjectID="_1568386396" r:id="rId13"/>
         </w:object>
       </w:r>
     </w:p>
@@ -1109,7 +1109,7 @@
           <v:shape id="_x0000_i1029" type="#_x0000_t75" style="width:101.25pt;height:46.5pt" o:ole="">
             <v:imagedata r:id="rId16" o:title=""/>
           </v:shape>
-          <o:OLEObject Type="Embed" ProgID="Equation.DSMT4" ShapeID="_x0000_i1029" DrawAspect="Content" ObjectID="_1568384685" r:id="rId17"/>
+          <o:OLEObject Type="Embed" ProgID="Equation.DSMT4" ShapeID="_x0000_i1029" DrawAspect="Content" ObjectID="_1568386397" r:id="rId17"/>
         </w:object>
       </w:r>
     </w:p>
@@ -1134,7 +1134,7 @@
           <v:shape id="_x0000_i1030" type="#_x0000_t75" style="width:54pt;height:15pt" o:ole="">
             <v:imagedata r:id="rId18" o:title=""/>
           </v:shape>
-          <o:OLEObject Type="Embed" ProgID="Equation.DSMT4" ShapeID="_x0000_i1030" DrawAspect="Content" ObjectID="_1568384686" r:id="rId19"/>
+          <o:OLEObject Type="Embed" ProgID="Equation.DSMT4" ShapeID="_x0000_i1030" DrawAspect="Content" ObjectID="_1568386398" r:id="rId19"/>
         </w:object>
       </w:r>
     </w:p>
@@ -1161,7 +1161,7 @@
           <v:shape id="_x0000_i1031" type="#_x0000_t75" style="width:82.5pt;height:21.75pt" o:ole="">
             <v:imagedata r:id="rId20" o:title=""/>
           </v:shape>
-          <o:OLEObject Type="Embed" ProgID="Equation.DSMT4" ShapeID="_x0000_i1031" DrawAspect="Content" ObjectID="_1568384687" r:id="rId21"/>
+          <o:OLEObject Type="Embed" ProgID="Equation.DSMT4" ShapeID="_x0000_i1031" DrawAspect="Content" ObjectID="_1568386399" r:id="rId21"/>
         </w:object>
       </w:r>
     </w:p>
@@ -1180,7 +1180,7 @@
           <v:shape id="_x0000_i1032" type="#_x0000_t75" style="width:12pt;height:10.5pt" o:ole="">
             <v:imagedata r:id="rId22" o:title=""/>
           </v:shape>
-          <o:OLEObject Type="Embed" ProgID="Equation.DSMT4" ShapeID="_x0000_i1032" DrawAspect="Content" ObjectID="_1568384688" r:id="rId23"/>
+          <o:OLEObject Type="Embed" ProgID="Equation.DSMT4" ShapeID="_x0000_i1032" DrawAspect="Content" ObjectID="_1568386400" r:id="rId23"/>
         </w:object>
       </w:r>
       <w:r>
@@ -1395,7 +1395,7 @@
           <v:shape id="_x0000_i1033" type="#_x0000_t75" style="width:51.75pt;height:14.25pt" o:ole="">
             <v:imagedata r:id="rId24" o:title=""/>
           </v:shape>
-          <o:OLEObject Type="Embed" ProgID="Equation.DSMT4" ShapeID="_x0000_i1033" DrawAspect="Content" ObjectID="_1568384689" r:id="rId25"/>
+          <o:OLEObject Type="Embed" ProgID="Equation.DSMT4" ShapeID="_x0000_i1033" DrawAspect="Content" ObjectID="_1568386401" r:id="rId25"/>
         </w:object>
       </w:r>
       <w:r>
@@ -1409,7 +1409,7 @@
           <v:shape id="_x0000_i1034" type="#_x0000_t75" style="width:1in;height:14.25pt" o:ole="">
             <v:imagedata r:id="rId26" o:title=""/>
           </v:shape>
-          <o:OLEObject Type="Embed" ProgID="Equation.DSMT4" ShapeID="_x0000_i1034" DrawAspect="Content" ObjectID="_1568384690" r:id="rId27"/>
+          <o:OLEObject Type="Embed" ProgID="Equation.DSMT4" ShapeID="_x0000_i1034" DrawAspect="Content" ObjectID="_1568386402" r:id="rId27"/>
         </w:object>
       </w:r>
       <w:r>
@@ -1980,8 +1980,6 @@
         </w:rPr>
         <w:t xml:space="preserve"> </w:t>
       </w:r>
-      <w:bookmarkStart w:id="0" w:name="_GoBack"/>
-      <w:bookmarkEnd w:id="0"/>
     </w:p>
     <w:p>
       <w:pPr>
@@ -2081,7 +2079,7 @@
           <v:shape id="_x0000_i1035" type="#_x0000_t75" style="width:1in;height:14.25pt" o:ole="">
             <v:imagedata r:id="rId26" o:title=""/>
           </v:shape>
-          <o:OLEObject Type="Embed" ProgID="Equation.DSMT4" ShapeID="_x0000_i1035" DrawAspect="Content" ObjectID="_1568384691" r:id="rId29"/>
+          <o:OLEObject Type="Embed" ProgID="Equation.DSMT4" ShapeID="_x0000_i1035" DrawAspect="Content" ObjectID="_1568386403" r:id="rId29"/>
         </w:object>
       </w:r>
       <w:r>
@@ -2211,7 +2209,16 @@
           <w:sz w:val="20"/>
           <w:szCs w:val="20"/>
         </w:rPr>
-        <w:t xml:space="preserve">    H = (R./(R+1i.*w.*L+(</w:t>
+        <w:t xml:space="preserve">    transfer</w:t>
+      </w:r>
+      <w:r>
+        <w:rPr>
+          <w:rFonts w:ascii="Courier New" w:hAnsi="Courier New" w:cs="Courier New"/>
+          <w:color w:val="000000"/>
+          <w:sz w:val="20"/>
+          <w:szCs w:val="20"/>
+        </w:rPr>
+        <w:t xml:space="preserve"> = (R./(R+1i.*w.*L+(</w:t>
       </w:r>
       <w:proofErr w:type="gramStart"/>
       <w:r>
@@ -2315,7 +2322,18 @@
           <w:sz w:val="20"/>
           <w:szCs w:val="20"/>
         </w:rPr>
-        <w:t>(H);</w:t>
+        <w:t>(transfer</w:t>
+      </w:r>
+      <w:bookmarkStart w:id="0" w:name="_GoBack"/>
+      <w:bookmarkEnd w:id="0"/>
+      <w:r>
+        <w:rPr>
+          <w:rFonts w:ascii="Courier New" w:hAnsi="Courier New" w:cs="Courier New"/>
+          <w:color w:val="000000"/>
+          <w:sz w:val="20"/>
+          <w:szCs w:val="20"/>
+        </w:rPr>
+        <w:t>);</w:t>
       </w:r>
     </w:p>
     <w:p>
@@ -2665,7 +2683,7 @@
           <v:shape id="_x0000_i1036" type="#_x0000_t75" style="width:1in;height:14.25pt" o:ole="">
             <v:imagedata r:id="rId26" o:title=""/>
           </v:shape>
-          <o:OLEObject Type="Embed" ProgID="Equation.DSMT4" ShapeID="_x0000_i1036" DrawAspect="Content" ObjectID="_1568384692" r:id="rId30"/>
+          <o:OLEObject Type="Embed" ProgID="Equation.DSMT4" ShapeID="_x0000_i1036" DrawAspect="Content" ObjectID="_1568386404" r:id="rId30"/>
         </w:object>
       </w:r>
       <w:r>
@@ -2834,7 +2852,7 @@
           <v:shape id="_x0000_i1037" type="#_x0000_t75" style="width:126.75pt;height:33pt" o:ole="">
             <v:imagedata r:id="rId31" o:title=""/>
           </v:shape>
-          <o:OLEObject Type="Embed" ProgID="Equation.DSMT4" ShapeID="_x0000_i1037" DrawAspect="Content" ObjectID="_1568384693" r:id="rId32"/>
+          <o:OLEObject Type="Embed" ProgID="Equation.DSMT4" ShapeID="_x0000_i1037" DrawAspect="Content" ObjectID="_1568386405" r:id="rId32"/>
         </w:object>
       </w:r>
     </w:p>
@@ -2856,7 +2874,7 @@
           <v:shape id="_x0000_i1038" type="#_x0000_t75" style="width:12pt;height:10.5pt" o:ole="">
             <v:imagedata r:id="rId33" o:title=""/>
           </v:shape>
-          <o:OLEObject Type="Embed" ProgID="Equation.DSMT4" ShapeID="_x0000_i1038" DrawAspect="Content" ObjectID="_1568384694" r:id="rId34"/>
+          <o:OLEObject Type="Embed" ProgID="Equation.DSMT4" ShapeID="_x0000_i1038" DrawAspect="Content" ObjectID="_1568386406" r:id="rId34"/>
         </w:object>
       </w:r>
       <w:r>
@@ -2873,7 +2891,7 @@
           <v:shape id="_x0000_i1039" type="#_x0000_t75" style="width:36.75pt;height:20.25pt" o:ole="">
             <v:imagedata r:id="rId35" o:title=""/>
           </v:shape>
-          <o:OLEObject Type="Embed" ProgID="Equation.DSMT4" ShapeID="_x0000_i1039" DrawAspect="Content" ObjectID="_1568384695" r:id="rId36"/>
+          <o:OLEObject Type="Embed" ProgID="Equation.DSMT4" ShapeID="_x0000_i1039" DrawAspect="Content" ObjectID="_1568386407" r:id="rId36"/>
         </w:object>
       </w:r>
       <w:r>
@@ -2901,7 +2919,7 @@
           <v:shape id="_x0000_i1040" type="#_x0000_t75" style="width:27.75pt;height:14.25pt" o:ole="">
             <v:imagedata r:id="rId37" o:title=""/>
           </v:shape>
-          <o:OLEObject Type="Embed" ProgID="Equation.DSMT4" ShapeID="_x0000_i1040" DrawAspect="Content" ObjectID="_1568384696" r:id="rId38"/>
+          <o:OLEObject Type="Embed" ProgID="Equation.DSMT4" ShapeID="_x0000_i1040" DrawAspect="Content" ObjectID="_1568386408" r:id="rId38"/>
         </w:object>
       </w:r>
       <w:r>
@@ -2990,7 +3008,7 @@
           <v:shape id="_x0000_i1041" type="#_x0000_t75" style="width:80.25pt;height:33pt" o:ole="">
             <v:imagedata r:id="rId39" o:title=""/>
           </v:shape>
-          <o:OLEObject Type="Embed" ProgID="Equation.DSMT4" ShapeID="_x0000_i1041" DrawAspect="Content" ObjectID="_1568384697" r:id="rId40"/>
+          <o:OLEObject Type="Embed" ProgID="Equation.DSMT4" ShapeID="_x0000_i1041" DrawAspect="Content" ObjectID="_1568386409" r:id="rId40"/>
         </w:object>
       </w:r>
     </w:p>
@@ -3009,7 +3027,7 @@
           <v:shape id="_x0000_i1042" type="#_x0000_t75" style="width:27.75pt;height:14.25pt" o:ole="">
             <v:imagedata r:id="rId41" o:title=""/>
           </v:shape>
-          <o:OLEObject Type="Embed" ProgID="Equation.DSMT4" ShapeID="_x0000_i1042" DrawAspect="Content" ObjectID="_1568384698" r:id="rId42"/>
+          <o:OLEObject Type="Embed" ProgID="Equation.DSMT4" ShapeID="_x0000_i1042" DrawAspect="Content" ObjectID="_1568386410" r:id="rId42"/>
         </w:object>
       </w:r>
       <w:r>

</xml_diff>

<commit_message>
finished asg 2 q 7.
</commit_message>
<xml_diff>
--- a/Assignment 2/a2.docx
+++ b/Assignment 2/a2.docx
@@ -77,54 +77,36 @@
           <w:sz w:val="28"/>
           <w:szCs w:val="28"/>
         </w:rPr>
-        <w:t xml:space="preserve">Writing </w:t>
-      </w:r>
-      <w:proofErr w:type="spellStart"/>
-      <w:r>
+        <w:t>Writing Matlab Functions Chapter 7</w:t>
+      </w:r>
+    </w:p>
+    <w:p>
+      <w:pPr>
+        <w:jc w:val="center"/>
         <w:rPr>
           <w:b/>
           <w:sz w:val="28"/>
           <w:szCs w:val="28"/>
         </w:rPr>
-        <w:t>Matlab</w:t>
-      </w:r>
-      <w:proofErr w:type="spellEnd"/>
+      </w:pPr>
       <w:r>
         <w:rPr>
           <w:b/>
           <w:sz w:val="28"/>
           <w:szCs w:val="28"/>
         </w:rPr>
-        <w:t xml:space="preserve"> Functions Chapter 7</w:t>
-      </w:r>
-    </w:p>
-    <w:p>
-      <w:pPr>
-        <w:jc w:val="center"/>
+        <w:t>Due October 2</w:t>
+      </w:r>
+    </w:p>
+    <w:p>
+      <w:pPr>
+        <w:spacing w:line="240" w:lineRule="auto"/>
         <w:rPr>
           <w:b/>
           <w:sz w:val="28"/>
           <w:szCs w:val="28"/>
         </w:rPr>
       </w:pPr>
-      <w:r>
-        <w:rPr>
-          <w:b/>
-          <w:sz w:val="28"/>
-          <w:szCs w:val="28"/>
-        </w:rPr>
-        <w:t>Due October 2</w:t>
-      </w:r>
-    </w:p>
-    <w:p>
-      <w:pPr>
-        <w:spacing w:line="240" w:lineRule="auto"/>
-        <w:rPr>
-          <w:b/>
-          <w:sz w:val="28"/>
-          <w:szCs w:val="28"/>
-        </w:rPr>
-      </w:pPr>
     </w:p>
     <w:p>
       <w:pPr>
@@ -159,39 +141,7 @@
           <w:sz w:val="24"/>
           <w:szCs w:val="24"/>
         </w:rPr>
-        <w:t xml:space="preserve">based on material in the </w:t>
-      </w:r>
-      <w:proofErr w:type="spellStart"/>
-      <w:r>
-        <w:rPr>
-          <w:sz w:val="24"/>
-          <w:szCs w:val="24"/>
-        </w:rPr>
-        <w:t>Gilat</w:t>
-      </w:r>
-      <w:proofErr w:type="spellEnd"/>
-      <w:r>
-        <w:rPr>
-          <w:sz w:val="24"/>
-          <w:szCs w:val="24"/>
-        </w:rPr>
-        <w:t xml:space="preserve"> textbook from chapter 7.  Suggest you review this chapter before answering these questions.  Fill in the following template with your answers using </w:t>
-      </w:r>
-      <w:proofErr w:type="spellStart"/>
-      <w:r>
-        <w:rPr>
-          <w:sz w:val="24"/>
-          <w:szCs w:val="24"/>
-        </w:rPr>
-        <w:t>Matlab</w:t>
-      </w:r>
-      <w:proofErr w:type="spellEnd"/>
-      <w:r>
-        <w:rPr>
-          <w:sz w:val="24"/>
-          <w:szCs w:val="24"/>
-        </w:rPr>
-        <w:t xml:space="preserve"> plots and screen shots as necessary.  Then submit your Word document on D2L.  </w:t>
+        <w:t xml:space="preserve">based on material in the Gilat textbook from chapter 7.  Suggest you review this chapter before answering these questions.  Fill in the following template with your answers using Matlab plots and screen shots as necessary.  Then submit your Word document on D2L.  </w:t>
       </w:r>
     </w:p>
     <w:p>
@@ -222,11 +172,7 @@
         <w:t xml:space="preserve"> </w:t>
       </w:r>
       <w:r>
-        <w:t xml:space="preserve">Write </w:t>
-      </w:r>
-      <w:proofErr w:type="gramStart"/>
-      <w:r>
-        <w:t>an</w:t>
+        <w:t>Write an</w:t>
       </w:r>
       <w:r>
         <w:t xml:space="preserve"> </w:t>
@@ -238,14 +184,7 @@
         <w:rPr>
           <w:b/>
         </w:rPr>
-        <w:t>anonymous</w:t>
-      </w:r>
-      <w:proofErr w:type="gramEnd"/>
-      <w:r>
-        <w:rPr>
-          <w:b/>
-        </w:rPr>
-        <w:t xml:space="preserve"> function</w:t>
+        <w:t>anonymous function</w:t>
       </w:r>
       <w:r>
         <w:rPr>
@@ -280,7 +219,7 @@
           <v:shape id="_x0000_i1025" type="#_x0000_t75" style="width:39.75pt;height:20.25pt" o:ole="">
             <v:imagedata r:id="rId6" o:title=""/>
           </v:shape>
-          <o:OLEObject Type="Embed" ProgID="Equation.DSMT4" ShapeID="_x0000_i1025" DrawAspect="Content" ObjectID="_1568386393" r:id="rId7"/>
+          <o:OLEObject Type="Embed" ProgID="Equation.DSMT4" ShapeID="_x0000_i1025" DrawAspect="Content" ObjectID="_1568389347" r:id="rId7"/>
         </w:object>
       </w:r>
       <w:r>
@@ -308,7 +247,7 @@
           <v:shape id="_x0000_i1026" type="#_x0000_t75" style="width:139.5pt;height:33.75pt" o:ole="">
             <v:imagedata r:id="rId8" o:title=""/>
           </v:shape>
-          <o:OLEObject Type="Embed" ProgID="Equation.DSMT4" ShapeID="_x0000_i1026" DrawAspect="Content" ObjectID="_1568386394" r:id="rId9"/>
+          <o:OLEObject Type="Embed" ProgID="Equation.DSMT4" ShapeID="_x0000_i1026" DrawAspect="Content" ObjectID="_1568389348" r:id="rId9"/>
         </w:object>
       </w:r>
     </w:p>
@@ -330,7 +269,7 @@
           <v:shape id="_x0000_i1027" type="#_x0000_t75" style="width:54.75pt;height:20.25pt" o:ole="">
             <v:imagedata r:id="rId10" o:title=""/>
           </v:shape>
-          <o:OLEObject Type="Embed" ProgID="Equation.DSMT4" ShapeID="_x0000_i1027" DrawAspect="Content" ObjectID="_1568386395" r:id="rId11"/>
+          <o:OLEObject Type="Embed" ProgID="Equation.DSMT4" ShapeID="_x0000_i1027" DrawAspect="Content" ObjectID="_1568389349" r:id="rId11"/>
         </w:object>
       </w:r>
       <w:r>
@@ -556,7 +495,7 @@
           <v:shape id="_x0000_i1028" type="#_x0000_t75" style="width:36.75pt;height:38.25pt" o:ole="">
             <v:imagedata r:id="rId12" o:title=""/>
           </v:shape>
-          <o:OLEObject Type="Embed" ProgID="Equation.DSMT4" ShapeID="_x0000_i1028" DrawAspect="Content" ObjectID="_1568386396" r:id="rId13"/>
+          <o:OLEObject Type="Embed" ProgID="Equation.DSMT4" ShapeID="_x0000_i1028" DrawAspect="Content" ObjectID="_1568389350" r:id="rId13"/>
         </w:object>
       </w:r>
     </w:p>
@@ -820,29 +759,7 @@
           <w:sz w:val="20"/>
           <w:szCs w:val="20"/>
         </w:rPr>
-        <w:t>plot(</w:t>
-      </w:r>
-      <w:proofErr w:type="spellStart"/>
-      <w:proofErr w:type="gramStart"/>
-      <w:r>
-        <w:rPr>
-          <w:rFonts w:ascii="Courier New" w:hAnsi="Courier New" w:cs="Courier New"/>
-          <w:color w:val="000000"/>
-          <w:sz w:val="20"/>
-          <w:szCs w:val="20"/>
-        </w:rPr>
-        <w:t>x,z</w:t>
-      </w:r>
-      <w:proofErr w:type="spellEnd"/>
-      <w:proofErr w:type="gramEnd"/>
-      <w:r>
-        <w:rPr>
-          <w:rFonts w:ascii="Courier New" w:hAnsi="Courier New" w:cs="Courier New"/>
-          <w:color w:val="000000"/>
-          <w:sz w:val="20"/>
-          <w:szCs w:val="20"/>
-        </w:rPr>
-        <w:t>)</w:t>
+        <w:t>plot(x,z)</w:t>
       </w:r>
     </w:p>
     <w:p>
@@ -1109,7 +1026,7 @@
           <v:shape id="_x0000_i1029" type="#_x0000_t75" style="width:101.25pt;height:46.5pt" o:ole="">
             <v:imagedata r:id="rId16" o:title=""/>
           </v:shape>
-          <o:OLEObject Type="Embed" ProgID="Equation.DSMT4" ShapeID="_x0000_i1029" DrawAspect="Content" ObjectID="_1568386397" r:id="rId17"/>
+          <o:OLEObject Type="Embed" ProgID="Equation.DSMT4" ShapeID="_x0000_i1029" DrawAspect="Content" ObjectID="_1568389351" r:id="rId17"/>
         </w:object>
       </w:r>
     </w:p>
@@ -1134,7 +1051,7 @@
           <v:shape id="_x0000_i1030" type="#_x0000_t75" style="width:54pt;height:15pt" o:ole="">
             <v:imagedata r:id="rId18" o:title=""/>
           </v:shape>
-          <o:OLEObject Type="Embed" ProgID="Equation.DSMT4" ShapeID="_x0000_i1030" DrawAspect="Content" ObjectID="_1568386398" r:id="rId19"/>
+          <o:OLEObject Type="Embed" ProgID="Equation.DSMT4" ShapeID="_x0000_i1030" DrawAspect="Content" ObjectID="_1568389352" r:id="rId19"/>
         </w:object>
       </w:r>
     </w:p>
@@ -1161,7 +1078,7 @@
           <v:shape id="_x0000_i1031" type="#_x0000_t75" style="width:82.5pt;height:21.75pt" o:ole="">
             <v:imagedata r:id="rId20" o:title=""/>
           </v:shape>
-          <o:OLEObject Type="Embed" ProgID="Equation.DSMT4" ShapeID="_x0000_i1031" DrawAspect="Content" ObjectID="_1568386399" r:id="rId21"/>
+          <o:OLEObject Type="Embed" ProgID="Equation.DSMT4" ShapeID="_x0000_i1031" DrawAspect="Content" ObjectID="_1568389353" r:id="rId21"/>
         </w:object>
       </w:r>
     </w:p>
@@ -1180,7 +1097,7 @@
           <v:shape id="_x0000_i1032" type="#_x0000_t75" style="width:12pt;height:10.5pt" o:ole="">
             <v:imagedata r:id="rId22" o:title=""/>
           </v:shape>
-          <o:OLEObject Type="Embed" ProgID="Equation.DSMT4" ShapeID="_x0000_i1032" DrawAspect="Content" ObjectID="_1568386400" r:id="rId23"/>
+          <o:OLEObject Type="Embed" ProgID="Equation.DSMT4" ShapeID="_x0000_i1032" DrawAspect="Content" ObjectID="_1568389354" r:id="rId23"/>
         </w:object>
       </w:r>
       <w:r>
@@ -1246,69 +1163,29 @@
           <w:sz w:val="20"/>
           <w:szCs w:val="20"/>
         </w:rPr>
-        <w:t xml:space="preserve"> [f] = a2q3_frequency_</w:t>
-      </w:r>
-      <w:proofErr w:type="gramStart"/>
-      <w:r>
-        <w:rPr>
-          <w:rFonts w:ascii="Courier New" w:hAnsi="Courier New" w:cs="Courier New"/>
-          <w:color w:val="000000"/>
-          <w:sz w:val="20"/>
-          <w:szCs w:val="20"/>
-        </w:rPr>
-        <w:t>responce(</w:t>
-      </w:r>
-      <w:proofErr w:type="gramEnd"/>
-      <w:r>
-        <w:rPr>
-          <w:rFonts w:ascii="Courier New" w:hAnsi="Courier New" w:cs="Courier New"/>
-          <w:color w:val="000000"/>
-          <w:sz w:val="20"/>
-          <w:szCs w:val="20"/>
-        </w:rPr>
-        <w:t>R, L, C, w)</w:t>
-      </w:r>
-    </w:p>
-    <w:p>
-      <w:pPr>
-        <w:autoSpaceDE w:val="0"/>
-        <w:autoSpaceDN w:val="0"/>
-        <w:adjustRightInd w:val="0"/>
-        <w:spacing w:after="0" w:line="240" w:lineRule="auto"/>
-        <w:rPr>
-          <w:rFonts w:ascii="Courier New" w:hAnsi="Courier New" w:cs="Courier New"/>
-          <w:sz w:val="24"/>
-          <w:szCs w:val="24"/>
-        </w:rPr>
-      </w:pPr>
-      <w:r>
-        <w:rPr>
-          <w:rFonts w:ascii="Courier New" w:hAnsi="Courier New" w:cs="Courier New"/>
-          <w:color w:val="000000"/>
-          <w:sz w:val="20"/>
-          <w:szCs w:val="20"/>
-        </w:rPr>
-        <w:t xml:space="preserve">    f = </w:t>
-      </w:r>
-      <w:proofErr w:type="gramStart"/>
-      <w:r>
-        <w:rPr>
-          <w:rFonts w:ascii="Courier New" w:hAnsi="Courier New" w:cs="Courier New"/>
-          <w:color w:val="000000"/>
-          <w:sz w:val="20"/>
-          <w:szCs w:val="20"/>
-        </w:rPr>
-        <w:t>abs(</w:t>
-      </w:r>
-      <w:proofErr w:type="gramEnd"/>
-      <w:r>
-        <w:rPr>
-          <w:rFonts w:ascii="Courier New" w:hAnsi="Courier New" w:cs="Courier New"/>
-          <w:color w:val="000000"/>
-          <w:sz w:val="20"/>
-          <w:szCs w:val="20"/>
-        </w:rPr>
-        <w:t>R./(R +j.*w.*L + 1./(j.*w.*C)));</w:t>
+        <w:t xml:space="preserve"> [f] = a2q3_frequency_responce(R, L, C, w)</w:t>
+      </w:r>
+    </w:p>
+    <w:p>
+      <w:pPr>
+        <w:autoSpaceDE w:val="0"/>
+        <w:autoSpaceDN w:val="0"/>
+        <w:adjustRightInd w:val="0"/>
+        <w:spacing w:after="0" w:line="240" w:lineRule="auto"/>
+        <w:rPr>
+          <w:rFonts w:ascii="Courier New" w:hAnsi="Courier New" w:cs="Courier New"/>
+          <w:sz w:val="24"/>
+          <w:szCs w:val="24"/>
+        </w:rPr>
+      </w:pPr>
+      <w:r>
+        <w:rPr>
+          <w:rFonts w:ascii="Courier New" w:hAnsi="Courier New" w:cs="Courier New"/>
+          <w:color w:val="000000"/>
+          <w:sz w:val="20"/>
+          <w:szCs w:val="20"/>
+        </w:rPr>
+        <w:t xml:space="preserve">    f = abs(R./(R +j.*w.*L + 1./(j.*w.*C)));</w:t>
       </w:r>
     </w:p>
     <w:p>
@@ -1373,7 +1250,6 @@
       <w:r>
         <w:t xml:space="preserve"> Write a function that computes the frequency response of the </w:t>
       </w:r>
-      <w:proofErr w:type="gramStart"/>
       <w:r>
         <w:t>band</w:t>
       </w:r>
@@ -1383,7 +1259,6 @@
       <w:r>
         <w:t xml:space="preserve"> filter</w:t>
       </w:r>
-      <w:proofErr w:type="gramEnd"/>
       <w:r>
         <w:t xml:space="preserve"> with L=1, C=1 and R=10 for a range of </w:t>
       </w:r>
@@ -1395,7 +1270,7 @@
           <v:shape id="_x0000_i1033" type="#_x0000_t75" style="width:51.75pt;height:14.25pt" o:ole="">
             <v:imagedata r:id="rId24" o:title=""/>
           </v:shape>
-          <o:OLEObject Type="Embed" ProgID="Equation.DSMT4" ShapeID="_x0000_i1033" DrawAspect="Content" ObjectID="_1568386401" r:id="rId25"/>
+          <o:OLEObject Type="Embed" ProgID="Equation.DSMT4" ShapeID="_x0000_i1033" DrawAspect="Content" ObjectID="_1568389355" r:id="rId25"/>
         </w:object>
       </w:r>
       <w:r>
@@ -1409,7 +1284,7 @@
           <v:shape id="_x0000_i1034" type="#_x0000_t75" style="width:1in;height:14.25pt" o:ole="">
             <v:imagedata r:id="rId26" o:title=""/>
           </v:shape>
-          <o:OLEObject Type="Embed" ProgID="Equation.DSMT4" ShapeID="_x0000_i1034" DrawAspect="Content" ObjectID="_1568386402" r:id="rId27"/>
+          <o:OLEObject Type="Embed" ProgID="Equation.DSMT4" ShapeID="_x0000_i1034" DrawAspect="Content" ObjectID="_1568389356" r:id="rId27"/>
         </w:object>
       </w:r>
       <w:r>
@@ -1489,80 +1364,29 @@
           <w:sz w:val="20"/>
           <w:szCs w:val="20"/>
         </w:rPr>
-        <w:t xml:space="preserve"> [</w:t>
-      </w:r>
-      <w:proofErr w:type="spellStart"/>
-      <w:r>
-        <w:rPr>
-          <w:rFonts w:ascii="Courier New" w:hAnsi="Courier New" w:cs="Courier New"/>
-          <w:color w:val="000000"/>
-          <w:sz w:val="20"/>
-          <w:szCs w:val="20"/>
-        </w:rPr>
-        <w:t>freq</w:t>
-      </w:r>
-      <w:proofErr w:type="spellEnd"/>
-      <w:r>
-        <w:rPr>
-          <w:rFonts w:ascii="Courier New" w:hAnsi="Courier New" w:cs="Courier New"/>
-          <w:color w:val="000000"/>
-          <w:sz w:val="20"/>
-          <w:szCs w:val="20"/>
-        </w:rPr>
-        <w:t>] = a2q4_frequency_responce(w)</w:t>
-      </w:r>
-    </w:p>
-    <w:p>
-      <w:pPr>
-        <w:autoSpaceDE w:val="0"/>
-        <w:autoSpaceDN w:val="0"/>
-        <w:adjustRightInd w:val="0"/>
-        <w:spacing w:after="0" w:line="240" w:lineRule="auto"/>
-        <w:rPr>
-          <w:rFonts w:ascii="Courier New" w:hAnsi="Courier New" w:cs="Courier New"/>
-          <w:sz w:val="24"/>
-          <w:szCs w:val="24"/>
-        </w:rPr>
-      </w:pPr>
-      <w:proofErr w:type="spellStart"/>
-      <w:r>
-        <w:rPr>
-          <w:rFonts w:ascii="Courier New" w:hAnsi="Courier New" w:cs="Courier New"/>
-          <w:color w:val="000000"/>
-          <w:sz w:val="20"/>
-          <w:szCs w:val="20"/>
-        </w:rPr>
-        <w:t>freq</w:t>
-      </w:r>
-      <w:proofErr w:type="spellEnd"/>
-      <w:r>
-        <w:rPr>
-          <w:rFonts w:ascii="Courier New" w:hAnsi="Courier New" w:cs="Courier New"/>
-          <w:color w:val="000000"/>
-          <w:sz w:val="20"/>
-          <w:szCs w:val="20"/>
-        </w:rPr>
-        <w:t>=abs(</w:t>
-      </w:r>
-      <w:proofErr w:type="gramStart"/>
-      <w:r>
-        <w:rPr>
-          <w:rFonts w:ascii="Courier New" w:hAnsi="Courier New" w:cs="Courier New"/>
-          <w:color w:val="000000"/>
-          <w:sz w:val="20"/>
-          <w:szCs w:val="20"/>
-        </w:rPr>
-        <w:t>10./</w:t>
-      </w:r>
-      <w:proofErr w:type="gramEnd"/>
-      <w:r>
-        <w:rPr>
-          <w:rFonts w:ascii="Courier New" w:hAnsi="Courier New" w:cs="Courier New"/>
-          <w:color w:val="000000"/>
-          <w:sz w:val="20"/>
-          <w:szCs w:val="20"/>
-        </w:rPr>
-        <w:t>(10+1i.*w+(1./(1i.*w))));</w:t>
+        <w:t xml:space="preserve"> [freq] = a2q4_frequency_responce(w)</w:t>
+      </w:r>
+    </w:p>
+    <w:p>
+      <w:pPr>
+        <w:autoSpaceDE w:val="0"/>
+        <w:autoSpaceDN w:val="0"/>
+        <w:adjustRightInd w:val="0"/>
+        <w:spacing w:after="0" w:line="240" w:lineRule="auto"/>
+        <w:rPr>
+          <w:rFonts w:ascii="Courier New" w:hAnsi="Courier New" w:cs="Courier New"/>
+          <w:sz w:val="24"/>
+          <w:szCs w:val="24"/>
+        </w:rPr>
+      </w:pPr>
+      <w:r>
+        <w:rPr>
+          <w:rFonts w:ascii="Courier New" w:hAnsi="Courier New" w:cs="Courier New"/>
+          <w:color w:val="000000"/>
+          <w:sz w:val="20"/>
+          <w:szCs w:val="20"/>
+        </w:rPr>
+        <w:t>freq=abs(10./(10+1i.*w+(1./(1i.*w))));</w:t>
       </w:r>
     </w:p>
     <w:p>
@@ -1636,84 +1460,28 @@
           <w:sz w:val="20"/>
           <w:szCs w:val="20"/>
         </w:rPr>
-        <w:t xml:space="preserve">&gt;&gt; w1 = </w:t>
-      </w:r>
-      <w:proofErr w:type="spellStart"/>
-      <w:proofErr w:type="gramStart"/>
-      <w:r>
-        <w:rPr>
-          <w:rFonts w:ascii="Courier New" w:hAnsi="Courier New" w:cs="Courier New"/>
-          <w:sz w:val="20"/>
-          <w:szCs w:val="20"/>
-        </w:rPr>
-        <w:t>linspace</w:t>
-      </w:r>
-      <w:proofErr w:type="spellEnd"/>
-      <w:r>
-        <w:rPr>
-          <w:rFonts w:ascii="Courier New" w:hAnsi="Courier New" w:cs="Courier New"/>
-          <w:sz w:val="20"/>
-          <w:szCs w:val="20"/>
-        </w:rPr>
-        <w:t>(</w:t>
-      </w:r>
-      <w:proofErr w:type="gramEnd"/>
-      <w:r>
-        <w:rPr>
-          <w:rFonts w:ascii="Courier New" w:hAnsi="Courier New" w:cs="Courier New"/>
-          <w:sz w:val="20"/>
-          <w:szCs w:val="20"/>
-        </w:rPr>
-        <w:t>0,10,100);</w:t>
-      </w:r>
-    </w:p>
-    <w:p>
-      <w:pPr>
-        <w:autoSpaceDE w:val="0"/>
-        <w:autoSpaceDN w:val="0"/>
-        <w:adjustRightInd w:val="0"/>
-        <w:spacing w:after="0" w:line="240" w:lineRule="auto"/>
-        <w:rPr>
-          <w:rFonts w:ascii="Courier New" w:hAnsi="Courier New" w:cs="Courier New"/>
-          <w:sz w:val="20"/>
-          <w:szCs w:val="20"/>
-        </w:rPr>
-      </w:pPr>
-      <w:r>
-        <w:rPr>
-          <w:rFonts w:ascii="Courier New" w:hAnsi="Courier New" w:cs="Courier New"/>
-          <w:sz w:val="20"/>
-          <w:szCs w:val="20"/>
-        </w:rPr>
-        <w:t xml:space="preserve">&gt;&gt; w2 = </w:t>
-      </w:r>
-      <w:proofErr w:type="spellStart"/>
-      <w:proofErr w:type="gramStart"/>
-      <w:r>
-        <w:rPr>
-          <w:rFonts w:ascii="Courier New" w:hAnsi="Courier New" w:cs="Courier New"/>
-          <w:sz w:val="20"/>
-          <w:szCs w:val="20"/>
-        </w:rPr>
-        <w:t>linspace</w:t>
-      </w:r>
-      <w:proofErr w:type="spellEnd"/>
-      <w:r>
-        <w:rPr>
-          <w:rFonts w:ascii="Courier New" w:hAnsi="Courier New" w:cs="Courier New"/>
-          <w:sz w:val="20"/>
-          <w:szCs w:val="20"/>
-        </w:rPr>
-        <w:t>(</w:t>
-      </w:r>
-      <w:proofErr w:type="gramEnd"/>
-      <w:r>
-        <w:rPr>
-          <w:rFonts w:ascii="Courier New" w:hAnsi="Courier New" w:cs="Courier New"/>
-          <w:sz w:val="20"/>
-          <w:szCs w:val="20"/>
-        </w:rPr>
-        <w:t>0.01,100,100);</w:t>
+        <w:t>&gt;&gt; w1 = linspace(0,10,100);</w:t>
+      </w:r>
+    </w:p>
+    <w:p>
+      <w:pPr>
+        <w:autoSpaceDE w:val="0"/>
+        <w:autoSpaceDN w:val="0"/>
+        <w:adjustRightInd w:val="0"/>
+        <w:spacing w:after="0" w:line="240" w:lineRule="auto"/>
+        <w:rPr>
+          <w:rFonts w:ascii="Courier New" w:hAnsi="Courier New" w:cs="Courier New"/>
+          <w:sz w:val="20"/>
+          <w:szCs w:val="20"/>
+        </w:rPr>
+      </w:pPr>
+      <w:r>
+        <w:rPr>
+          <w:rFonts w:ascii="Courier New" w:hAnsi="Courier New" w:cs="Courier New"/>
+          <w:sz w:val="20"/>
+          <w:szCs w:val="20"/>
+        </w:rPr>
+        <w:t>&gt;&gt; w2 = linspace(0.01,100,100);</w:t>
       </w:r>
     </w:p>
     <w:p>
@@ -1776,160 +1544,70 @@
           <w:sz w:val="20"/>
           <w:szCs w:val="20"/>
         </w:rPr>
-        <w:t xml:space="preserve">&gt;&gt; </w:t>
-      </w:r>
-      <w:proofErr w:type="gramStart"/>
-      <w:r>
-        <w:rPr>
-          <w:rFonts w:ascii="Courier New" w:hAnsi="Courier New" w:cs="Courier New"/>
-          <w:sz w:val="20"/>
-          <w:szCs w:val="20"/>
-        </w:rPr>
-        <w:t>subplot(</w:t>
-      </w:r>
-      <w:proofErr w:type="gramEnd"/>
-      <w:r>
-        <w:rPr>
-          <w:rFonts w:ascii="Courier New" w:hAnsi="Courier New" w:cs="Courier New"/>
-          <w:sz w:val="20"/>
-          <w:szCs w:val="20"/>
-        </w:rPr>
-        <w:t>2,1,1)</w:t>
-      </w:r>
-    </w:p>
-    <w:p>
-      <w:pPr>
-        <w:autoSpaceDE w:val="0"/>
-        <w:autoSpaceDN w:val="0"/>
-        <w:adjustRightInd w:val="0"/>
-        <w:spacing w:after="0" w:line="240" w:lineRule="auto"/>
-        <w:rPr>
-          <w:rFonts w:ascii="Courier New" w:hAnsi="Courier New" w:cs="Courier New"/>
-          <w:sz w:val="20"/>
-          <w:szCs w:val="20"/>
-        </w:rPr>
-      </w:pPr>
-      <w:r>
-        <w:rPr>
-          <w:rFonts w:ascii="Courier New" w:hAnsi="Courier New" w:cs="Courier New"/>
-          <w:sz w:val="20"/>
-          <w:szCs w:val="20"/>
-        </w:rPr>
-        <w:t>&gt;&gt; plot(w</w:t>
-      </w:r>
-      <w:proofErr w:type="gramStart"/>
-      <w:r>
-        <w:rPr>
-          <w:rFonts w:ascii="Courier New" w:hAnsi="Courier New" w:cs="Courier New"/>
-          <w:sz w:val="20"/>
-          <w:szCs w:val="20"/>
-        </w:rPr>
-        <w:t>1,frequency</w:t>
-      </w:r>
-      <w:proofErr w:type="gramEnd"/>
-      <w:r>
-        <w:rPr>
-          <w:rFonts w:ascii="Courier New" w:hAnsi="Courier New" w:cs="Courier New"/>
-          <w:sz w:val="20"/>
-          <w:szCs w:val="20"/>
-        </w:rPr>
-        <w:t>1);</w:t>
-      </w:r>
-    </w:p>
-    <w:p>
-      <w:pPr>
-        <w:autoSpaceDE w:val="0"/>
-        <w:autoSpaceDN w:val="0"/>
-        <w:adjustRightInd w:val="0"/>
-        <w:spacing w:after="0" w:line="240" w:lineRule="auto"/>
-        <w:rPr>
-          <w:rFonts w:ascii="Courier New" w:hAnsi="Courier New" w:cs="Courier New"/>
-          <w:sz w:val="20"/>
-          <w:szCs w:val="20"/>
-        </w:rPr>
-      </w:pPr>
-      <w:r>
-        <w:rPr>
-          <w:rFonts w:ascii="Courier New" w:hAnsi="Courier New" w:cs="Courier New"/>
-          <w:sz w:val="20"/>
-          <w:szCs w:val="20"/>
-        </w:rPr>
-        <w:t xml:space="preserve">&gt;&gt; </w:t>
-      </w:r>
-      <w:proofErr w:type="gramStart"/>
-      <w:r>
-        <w:rPr>
-          <w:rFonts w:ascii="Courier New" w:hAnsi="Courier New" w:cs="Courier New"/>
-          <w:sz w:val="20"/>
-          <w:szCs w:val="20"/>
-        </w:rPr>
-        <w:t>subplot(</w:t>
-      </w:r>
-      <w:proofErr w:type="gramEnd"/>
-      <w:r>
-        <w:rPr>
-          <w:rFonts w:ascii="Courier New" w:hAnsi="Courier New" w:cs="Courier New"/>
-          <w:sz w:val="20"/>
-          <w:szCs w:val="20"/>
-        </w:rPr>
-        <w:t>2,1,2)</w:t>
-      </w:r>
-    </w:p>
-    <w:p>
-      <w:pPr>
-        <w:autoSpaceDE w:val="0"/>
-        <w:autoSpaceDN w:val="0"/>
-        <w:adjustRightInd w:val="0"/>
-        <w:spacing w:after="0" w:line="240" w:lineRule="auto"/>
-        <w:rPr>
-          <w:rFonts w:ascii="Courier New" w:hAnsi="Courier New" w:cs="Courier New"/>
-          <w:sz w:val="20"/>
-          <w:szCs w:val="20"/>
-        </w:rPr>
-      </w:pPr>
-      <w:r>
-        <w:rPr>
-          <w:rFonts w:ascii="Courier New" w:hAnsi="Courier New" w:cs="Courier New"/>
-          <w:sz w:val="20"/>
-          <w:szCs w:val="20"/>
-        </w:rPr>
-        <w:t xml:space="preserve">&gt;&gt; </w:t>
-      </w:r>
-      <w:proofErr w:type="spellStart"/>
-      <w:r>
-        <w:rPr>
-          <w:rFonts w:ascii="Courier New" w:hAnsi="Courier New" w:cs="Courier New"/>
-          <w:sz w:val="20"/>
-          <w:szCs w:val="20"/>
-        </w:rPr>
-        <w:t>semilogx</w:t>
-      </w:r>
-      <w:proofErr w:type="spellEnd"/>
-      <w:r>
-        <w:rPr>
-          <w:rFonts w:ascii="Courier New" w:hAnsi="Courier New" w:cs="Courier New"/>
-          <w:sz w:val="20"/>
-          <w:szCs w:val="20"/>
-        </w:rPr>
-        <w:t>(w</w:t>
-      </w:r>
-      <w:proofErr w:type="gramStart"/>
-      <w:r>
-        <w:rPr>
-          <w:rFonts w:ascii="Courier New" w:hAnsi="Courier New" w:cs="Courier New"/>
-          <w:sz w:val="20"/>
-          <w:szCs w:val="20"/>
-        </w:rPr>
-        <w:t>2,frequency</w:t>
-      </w:r>
-      <w:proofErr w:type="gramEnd"/>
-      <w:r>
-        <w:rPr>
-          <w:rFonts w:ascii="Courier New" w:hAnsi="Courier New" w:cs="Courier New"/>
-          <w:sz w:val="20"/>
-          <w:szCs w:val="20"/>
-        </w:rPr>
-        <w:t>2);</w:t>
+        <w:t>&gt;&gt; subplot(2,1,1)</w:t>
+      </w:r>
+    </w:p>
+    <w:p>
+      <w:pPr>
+        <w:autoSpaceDE w:val="0"/>
+        <w:autoSpaceDN w:val="0"/>
+        <w:adjustRightInd w:val="0"/>
+        <w:spacing w:after="0" w:line="240" w:lineRule="auto"/>
+        <w:rPr>
+          <w:rFonts w:ascii="Courier New" w:hAnsi="Courier New" w:cs="Courier New"/>
+          <w:sz w:val="20"/>
+          <w:szCs w:val="20"/>
+        </w:rPr>
+      </w:pPr>
+      <w:r>
+        <w:rPr>
+          <w:rFonts w:ascii="Courier New" w:hAnsi="Courier New" w:cs="Courier New"/>
+          <w:sz w:val="20"/>
+          <w:szCs w:val="20"/>
+        </w:rPr>
+        <w:t>&gt;&gt; plot(w1,frequency1);</w:t>
+      </w:r>
+    </w:p>
+    <w:p>
+      <w:pPr>
+        <w:autoSpaceDE w:val="0"/>
+        <w:autoSpaceDN w:val="0"/>
+        <w:adjustRightInd w:val="0"/>
+        <w:spacing w:after="0" w:line="240" w:lineRule="auto"/>
+        <w:rPr>
+          <w:rFonts w:ascii="Courier New" w:hAnsi="Courier New" w:cs="Courier New"/>
+          <w:sz w:val="20"/>
+          <w:szCs w:val="20"/>
+        </w:rPr>
+      </w:pPr>
+      <w:r>
+        <w:rPr>
+          <w:rFonts w:ascii="Courier New" w:hAnsi="Courier New" w:cs="Courier New"/>
+          <w:sz w:val="20"/>
+          <w:szCs w:val="20"/>
+        </w:rPr>
+        <w:t>&gt;&gt; subplot(2,1,2)</w:t>
+      </w:r>
+    </w:p>
+    <w:p>
+      <w:pPr>
+        <w:autoSpaceDE w:val="0"/>
+        <w:autoSpaceDN w:val="0"/>
+        <w:adjustRightInd w:val="0"/>
+        <w:spacing w:after="0" w:line="240" w:lineRule="auto"/>
+        <w:rPr>
+          <w:rFonts w:ascii="Courier New" w:hAnsi="Courier New" w:cs="Courier New"/>
+          <w:sz w:val="20"/>
+          <w:szCs w:val="20"/>
+        </w:rPr>
+      </w:pPr>
+      <w:r>
+        <w:rPr>
+          <w:rFonts w:ascii="Courier New" w:hAnsi="Courier New" w:cs="Courier New"/>
+          <w:sz w:val="20"/>
+          <w:szCs w:val="20"/>
+        </w:rPr>
+        <w:t>&gt;&gt; semilogx(w2,frequency2);</w:t>
       </w:r>
     </w:p>
     <w:p>
@@ -1952,21 +1630,7 @@
         <w:rPr>
           <w:b/>
         </w:rPr>
-        <w:t>(</w:t>
-      </w:r>
-      <w:proofErr w:type="spellStart"/>
-      <w:r>
-        <w:rPr>
-          <w:b/>
-        </w:rPr>
-        <w:t>Matlab</w:t>
-      </w:r>
-      <w:proofErr w:type="spellEnd"/>
-      <w:r>
-        <w:rPr>
-          <w:b/>
-        </w:rPr>
-        <w:t xml:space="preserve"> Response</w:t>
+        <w:t>(Matlab Response</w:t>
       </w:r>
       <w:r>
         <w:rPr>
@@ -2079,7 +1743,7 @@
           <v:shape id="_x0000_i1035" type="#_x0000_t75" style="width:1in;height:14.25pt" o:ole="">
             <v:imagedata r:id="rId26" o:title=""/>
           </v:shape>
-          <o:OLEObject Type="Embed" ProgID="Equation.DSMT4" ShapeID="_x0000_i1035" DrawAspect="Content" ObjectID="_1568386403" r:id="rId29"/>
+          <o:OLEObject Type="Embed" ProgID="Equation.DSMT4" ShapeID="_x0000_i1035" DrawAspect="Content" ObjectID="_1568389357" r:id="rId29"/>
         </w:object>
       </w:r>
       <w:r>
@@ -2156,38 +1820,7 @@
           <w:sz w:val="20"/>
           <w:szCs w:val="20"/>
         </w:rPr>
-        <w:t xml:space="preserve"> [phase] = a2q5_phase(</w:t>
-      </w:r>
-      <w:proofErr w:type="spellStart"/>
-      <w:proofErr w:type="gramStart"/>
-      <w:r>
-        <w:rPr>
-          <w:rFonts w:ascii="Courier New" w:hAnsi="Courier New" w:cs="Courier New"/>
-          <w:color w:val="000000"/>
-          <w:sz w:val="20"/>
-          <w:szCs w:val="20"/>
-        </w:rPr>
-        <w:t>R,L</w:t>
-      </w:r>
-      <w:proofErr w:type="gramEnd"/>
-      <w:r>
-        <w:rPr>
-          <w:rFonts w:ascii="Courier New" w:hAnsi="Courier New" w:cs="Courier New"/>
-          <w:color w:val="000000"/>
-          <w:sz w:val="20"/>
-          <w:szCs w:val="20"/>
-        </w:rPr>
-        <w:t>,C,w</w:t>
-      </w:r>
-      <w:proofErr w:type="spellEnd"/>
-      <w:r>
-        <w:rPr>
-          <w:rFonts w:ascii="Courier New" w:hAnsi="Courier New" w:cs="Courier New"/>
-          <w:color w:val="000000"/>
-          <w:sz w:val="20"/>
-          <w:szCs w:val="20"/>
-        </w:rPr>
-        <w:t>)</w:t>
+        <w:t xml:space="preserve"> [phase] = a2q5_phase(R,L,C,w)</w:t>
       </w:r>
     </w:p>
     <w:p>
@@ -2218,27 +1851,7 @@
           <w:sz w:val="20"/>
           <w:szCs w:val="20"/>
         </w:rPr>
-        <w:t xml:space="preserve"> = (R./(R+1i.*w.*L+(</w:t>
-      </w:r>
-      <w:proofErr w:type="gramStart"/>
-      <w:r>
-        <w:rPr>
-          <w:rFonts w:ascii="Courier New" w:hAnsi="Courier New" w:cs="Courier New"/>
-          <w:color w:val="000000"/>
-          <w:sz w:val="20"/>
-          <w:szCs w:val="20"/>
-        </w:rPr>
-        <w:t>1./</w:t>
-      </w:r>
-      <w:proofErr w:type="gramEnd"/>
-      <w:r>
-        <w:rPr>
-          <w:rFonts w:ascii="Courier New" w:hAnsi="Courier New" w:cs="Courier New"/>
-          <w:color w:val="000000"/>
-          <w:sz w:val="20"/>
-          <w:szCs w:val="20"/>
-        </w:rPr>
-        <w:t>(1i.*w.*C))));</w:t>
+        <w:t xml:space="preserve"> = (R./(R+1i.*w.*L+(1./(1i.*w.*C))));</w:t>
       </w:r>
     </w:p>
     <w:p>
@@ -2282,50 +1895,8 @@
           <w:sz w:val="20"/>
           <w:szCs w:val="20"/>
         </w:rPr>
-        <w:t xml:space="preserve">    </w:t>
-      </w:r>
-      <w:proofErr w:type="spellStart"/>
-      <w:r>
-        <w:rPr>
-          <w:rFonts w:ascii="Courier New" w:hAnsi="Courier New" w:cs="Courier New"/>
-          <w:color w:val="000000"/>
-          <w:sz w:val="20"/>
-          <w:szCs w:val="20"/>
-        </w:rPr>
-        <w:t>im</w:t>
-      </w:r>
-      <w:proofErr w:type="spellEnd"/>
-      <w:r>
-        <w:rPr>
-          <w:rFonts w:ascii="Courier New" w:hAnsi="Courier New" w:cs="Courier New"/>
-          <w:color w:val="000000"/>
-          <w:sz w:val="20"/>
-          <w:szCs w:val="20"/>
-        </w:rPr>
-        <w:t xml:space="preserve"> = </w:t>
-      </w:r>
-      <w:proofErr w:type="spellStart"/>
-      <w:r>
-        <w:rPr>
-          <w:rFonts w:ascii="Courier New" w:hAnsi="Courier New" w:cs="Courier New"/>
-          <w:color w:val="000000"/>
-          <w:sz w:val="20"/>
-          <w:szCs w:val="20"/>
-        </w:rPr>
-        <w:t>imag</w:t>
-      </w:r>
-      <w:proofErr w:type="spellEnd"/>
-      <w:r>
-        <w:rPr>
-          <w:rFonts w:ascii="Courier New" w:hAnsi="Courier New" w:cs="Courier New"/>
-          <w:color w:val="000000"/>
-          <w:sz w:val="20"/>
-          <w:szCs w:val="20"/>
-        </w:rPr>
-        <w:t>(transfer</w:t>
-      </w:r>
-      <w:bookmarkStart w:id="0" w:name="_GoBack"/>
-      <w:bookmarkEnd w:id="0"/>
+        <w:t xml:space="preserve">    im = imag(transfer</w:t>
+      </w:r>
       <w:r>
         <w:rPr>
           <w:rFonts w:ascii="Courier New" w:hAnsi="Courier New" w:cs="Courier New"/>
@@ -2355,58 +1926,7 @@
           <w:sz w:val="20"/>
           <w:szCs w:val="20"/>
         </w:rPr>
-        <w:t xml:space="preserve">    phase=rad2deg(</w:t>
-      </w:r>
-      <w:proofErr w:type="spellStart"/>
-      <w:r>
-        <w:rPr>
-          <w:rFonts w:ascii="Courier New" w:hAnsi="Courier New" w:cs="Courier New"/>
-          <w:color w:val="000000"/>
-          <w:sz w:val="20"/>
-          <w:szCs w:val="20"/>
-        </w:rPr>
-        <w:t>atan</w:t>
-      </w:r>
-      <w:proofErr w:type="spellEnd"/>
-      <w:r>
-        <w:rPr>
-          <w:rFonts w:ascii="Courier New" w:hAnsi="Courier New" w:cs="Courier New"/>
-          <w:color w:val="000000"/>
-          <w:sz w:val="20"/>
-          <w:szCs w:val="20"/>
-        </w:rPr>
-        <w:t>(</w:t>
-      </w:r>
-      <w:proofErr w:type="spellStart"/>
-      <w:proofErr w:type="gramStart"/>
-      <w:r>
-        <w:rPr>
-          <w:rFonts w:ascii="Courier New" w:hAnsi="Courier New" w:cs="Courier New"/>
-          <w:color w:val="000000"/>
-          <w:sz w:val="20"/>
-          <w:szCs w:val="20"/>
-        </w:rPr>
-        <w:t>im</w:t>
-      </w:r>
-      <w:proofErr w:type="spellEnd"/>
-      <w:r>
-        <w:rPr>
-          <w:rFonts w:ascii="Courier New" w:hAnsi="Courier New" w:cs="Courier New"/>
-          <w:color w:val="000000"/>
-          <w:sz w:val="20"/>
-          <w:szCs w:val="20"/>
-        </w:rPr>
-        <w:t>./</w:t>
-      </w:r>
-      <w:proofErr w:type="gramEnd"/>
-      <w:r>
-        <w:rPr>
-          <w:rFonts w:ascii="Courier New" w:hAnsi="Courier New" w:cs="Courier New"/>
-          <w:color w:val="000000"/>
-          <w:sz w:val="20"/>
-          <w:szCs w:val="20"/>
-        </w:rPr>
-        <w:t>r));</w:t>
+        <w:t xml:space="preserve">    phase=rad2deg(atan(im./r));</w:t>
       </w:r>
     </w:p>
     <w:p>
@@ -2473,92 +1993,30 @@
           <w:sz w:val="20"/>
           <w:szCs w:val="20"/>
         </w:rPr>
-        <w:t xml:space="preserve">&gt;&gt; w = </w:t>
-      </w:r>
-      <w:proofErr w:type="spellStart"/>
-      <w:proofErr w:type="gramStart"/>
-      <w:r>
-        <w:rPr>
-          <w:rFonts w:ascii="Courier New" w:hAnsi="Courier New" w:cs="Courier New"/>
-          <w:color w:val="000000"/>
-          <w:sz w:val="20"/>
-          <w:szCs w:val="20"/>
-        </w:rPr>
-        <w:t>linspace</w:t>
-      </w:r>
-      <w:proofErr w:type="spellEnd"/>
-      <w:r>
-        <w:rPr>
-          <w:rFonts w:ascii="Courier New" w:hAnsi="Courier New" w:cs="Courier New"/>
-          <w:color w:val="000000"/>
-          <w:sz w:val="20"/>
-          <w:szCs w:val="20"/>
-        </w:rPr>
-        <w:t>(</w:t>
-      </w:r>
-      <w:proofErr w:type="gramEnd"/>
-      <w:r>
-        <w:rPr>
-          <w:rFonts w:ascii="Courier New" w:hAnsi="Courier New" w:cs="Courier New"/>
-          <w:color w:val="000000"/>
-          <w:sz w:val="20"/>
-          <w:szCs w:val="20"/>
-        </w:rPr>
-        <w:t>.01, 100, 1000);</w:t>
-      </w:r>
-    </w:p>
-    <w:p>
-      <w:pPr>
-        <w:autoSpaceDE w:val="0"/>
-        <w:autoSpaceDN w:val="0"/>
-        <w:adjustRightInd w:val="0"/>
-        <w:spacing w:after="0" w:line="240" w:lineRule="auto"/>
-        <w:rPr>
-          <w:rFonts w:ascii="Courier New" w:hAnsi="Courier New" w:cs="Courier New"/>
-          <w:color w:val="000000"/>
-          <w:sz w:val="20"/>
-          <w:szCs w:val="20"/>
-        </w:rPr>
-      </w:pPr>
-      <w:r>
-        <w:rPr>
-          <w:rFonts w:ascii="Courier New" w:hAnsi="Courier New" w:cs="Courier New"/>
-          <w:color w:val="000000"/>
-          <w:sz w:val="20"/>
-          <w:szCs w:val="20"/>
-        </w:rPr>
-        <w:t xml:space="preserve">&gt;&gt; </w:t>
-      </w:r>
-      <w:proofErr w:type="spellStart"/>
-      <w:proofErr w:type="gramStart"/>
-      <w:r>
-        <w:rPr>
-          <w:rFonts w:ascii="Courier New" w:hAnsi="Courier New" w:cs="Courier New"/>
-          <w:color w:val="000000"/>
-          <w:sz w:val="20"/>
-          <w:szCs w:val="20"/>
-        </w:rPr>
-        <w:t>semilogx</w:t>
-      </w:r>
-      <w:proofErr w:type="spellEnd"/>
-      <w:r>
-        <w:rPr>
-          <w:rFonts w:ascii="Courier New" w:hAnsi="Courier New" w:cs="Courier New"/>
-          <w:color w:val="000000"/>
-          <w:sz w:val="20"/>
-          <w:szCs w:val="20"/>
-        </w:rPr>
-        <w:t>(</w:t>
-      </w:r>
-      <w:proofErr w:type="gramEnd"/>
-      <w:r>
-        <w:rPr>
-          <w:rFonts w:ascii="Courier New" w:hAnsi="Courier New" w:cs="Courier New"/>
-          <w:color w:val="000000"/>
-          <w:sz w:val="20"/>
-          <w:szCs w:val="20"/>
-        </w:rPr>
-        <w:t>w, a2q5_phase(1, 1, 1, w))</w:t>
+        <w:t>&gt;&gt; w = linspace(.01, 100, 1000);</w:t>
+      </w:r>
+    </w:p>
+    <w:p>
+      <w:pPr>
+        <w:autoSpaceDE w:val="0"/>
+        <w:autoSpaceDN w:val="0"/>
+        <w:adjustRightInd w:val="0"/>
+        <w:spacing w:after="0" w:line="240" w:lineRule="auto"/>
+        <w:rPr>
+          <w:rFonts w:ascii="Courier New" w:hAnsi="Courier New" w:cs="Courier New"/>
+          <w:color w:val="000000"/>
+          <w:sz w:val="20"/>
+          <w:szCs w:val="20"/>
+        </w:rPr>
+      </w:pPr>
+      <w:r>
+        <w:rPr>
+          <w:rFonts w:ascii="Courier New" w:hAnsi="Courier New" w:cs="Courier New"/>
+          <w:color w:val="000000"/>
+          <w:sz w:val="20"/>
+          <w:szCs w:val="20"/>
+        </w:rPr>
+        <w:t>&gt;&gt; semilogx(w, a2q5_phase(1, 1, 1, w))</w:t>
       </w:r>
     </w:p>
     <w:p>
@@ -2683,7 +2141,7 @@
           <v:shape id="_x0000_i1036" type="#_x0000_t75" style="width:1in;height:14.25pt" o:ole="">
             <v:imagedata r:id="rId26" o:title=""/>
           </v:shape>
-          <o:OLEObject Type="Embed" ProgID="Equation.DSMT4" ShapeID="_x0000_i1036" DrawAspect="Content" ObjectID="_1568386404" r:id="rId30"/>
+          <o:OLEObject Type="Embed" ProgID="Equation.DSMT4" ShapeID="_x0000_i1036" DrawAspect="Content" ObjectID="_1568389358" r:id="rId30"/>
         </w:object>
       </w:r>
       <w:r>
@@ -2719,6 +2177,545 @@
           <w:szCs w:val="24"/>
         </w:rPr>
       </w:pPr>
+      <w:r>
+        <w:rPr>
+          <w:rFonts w:ascii="Courier New" w:hAnsi="Courier New" w:cs="Courier New"/>
+          <w:color w:val="228B22"/>
+          <w:sz w:val="20"/>
+          <w:szCs w:val="20"/>
+        </w:rPr>
+        <w:t>% in function</w:t>
+      </w:r>
+    </w:p>
+    <w:p>
+      <w:pPr>
+        <w:autoSpaceDE w:val="0"/>
+        <w:autoSpaceDN w:val="0"/>
+        <w:adjustRightInd w:val="0"/>
+        <w:spacing w:after="0" w:line="240" w:lineRule="auto"/>
+        <w:rPr>
+          <w:rFonts w:ascii="Courier New" w:hAnsi="Courier New" w:cs="Courier New"/>
+          <w:sz w:val="24"/>
+          <w:szCs w:val="24"/>
+        </w:rPr>
+      </w:pPr>
+      <w:r>
+        <w:rPr>
+          <w:rFonts w:ascii="Courier New" w:hAnsi="Courier New" w:cs="Courier New"/>
+          <w:color w:val="0000FF"/>
+          <w:sz w:val="20"/>
+          <w:szCs w:val="20"/>
+        </w:rPr>
+        <w:t>function</w:t>
+      </w:r>
+      <w:r>
+        <w:rPr>
+          <w:rFonts w:ascii="Courier New" w:hAnsi="Courier New" w:cs="Courier New"/>
+          <w:color w:val="000000"/>
+          <w:sz w:val="20"/>
+          <w:szCs w:val="20"/>
+        </w:rPr>
+        <w:t xml:space="preserve"> [phase] = a2q6_global_phase(w)</w:t>
+      </w:r>
+    </w:p>
+    <w:p>
+      <w:pPr>
+        <w:autoSpaceDE w:val="0"/>
+        <w:autoSpaceDN w:val="0"/>
+        <w:adjustRightInd w:val="0"/>
+        <w:spacing w:after="0" w:line="240" w:lineRule="auto"/>
+        <w:rPr>
+          <w:rFonts w:ascii="Courier New" w:hAnsi="Courier New" w:cs="Courier New"/>
+          <w:sz w:val="24"/>
+          <w:szCs w:val="24"/>
+        </w:rPr>
+      </w:pPr>
+      <w:r>
+        <w:rPr>
+          <w:rFonts w:ascii="Courier New" w:hAnsi="Courier New" w:cs="Courier New"/>
+          <w:color w:val="000000"/>
+          <w:sz w:val="20"/>
+          <w:szCs w:val="20"/>
+        </w:rPr>
+        <w:t xml:space="preserve">    </w:t>
+      </w:r>
+      <w:r>
+        <w:rPr>
+          <w:rFonts w:ascii="Courier New" w:hAnsi="Courier New" w:cs="Courier New"/>
+          <w:color w:val="0000FF"/>
+          <w:sz w:val="20"/>
+          <w:szCs w:val="20"/>
+        </w:rPr>
+        <w:t>global</w:t>
+      </w:r>
+      <w:r>
+        <w:rPr>
+          <w:rFonts w:ascii="Courier New" w:hAnsi="Courier New" w:cs="Courier New"/>
+          <w:color w:val="000000"/>
+          <w:sz w:val="20"/>
+          <w:szCs w:val="20"/>
+        </w:rPr>
+        <w:t xml:space="preserve"> R;</w:t>
+      </w:r>
+    </w:p>
+    <w:p>
+      <w:pPr>
+        <w:autoSpaceDE w:val="0"/>
+        <w:autoSpaceDN w:val="0"/>
+        <w:adjustRightInd w:val="0"/>
+        <w:spacing w:after="0" w:line="240" w:lineRule="auto"/>
+        <w:rPr>
+          <w:rFonts w:ascii="Courier New" w:hAnsi="Courier New" w:cs="Courier New"/>
+          <w:sz w:val="24"/>
+          <w:szCs w:val="24"/>
+        </w:rPr>
+      </w:pPr>
+      <w:r>
+        <w:rPr>
+          <w:rFonts w:ascii="Courier New" w:hAnsi="Courier New" w:cs="Courier New"/>
+          <w:color w:val="000000"/>
+          <w:sz w:val="20"/>
+          <w:szCs w:val="20"/>
+        </w:rPr>
+        <w:t xml:space="preserve">    </w:t>
+      </w:r>
+      <w:r>
+        <w:rPr>
+          <w:rFonts w:ascii="Courier New" w:hAnsi="Courier New" w:cs="Courier New"/>
+          <w:color w:val="0000FF"/>
+          <w:sz w:val="20"/>
+          <w:szCs w:val="20"/>
+        </w:rPr>
+        <w:t>global</w:t>
+      </w:r>
+      <w:r>
+        <w:rPr>
+          <w:rFonts w:ascii="Courier New" w:hAnsi="Courier New" w:cs="Courier New"/>
+          <w:color w:val="000000"/>
+          <w:sz w:val="20"/>
+          <w:szCs w:val="20"/>
+        </w:rPr>
+        <w:t xml:space="preserve"> L;</w:t>
+      </w:r>
+    </w:p>
+    <w:p>
+      <w:pPr>
+        <w:autoSpaceDE w:val="0"/>
+        <w:autoSpaceDN w:val="0"/>
+        <w:adjustRightInd w:val="0"/>
+        <w:spacing w:after="0" w:line="240" w:lineRule="auto"/>
+        <w:rPr>
+          <w:rFonts w:ascii="Courier New" w:hAnsi="Courier New" w:cs="Courier New"/>
+          <w:sz w:val="24"/>
+          <w:szCs w:val="24"/>
+        </w:rPr>
+      </w:pPr>
+      <w:r>
+        <w:rPr>
+          <w:rFonts w:ascii="Courier New" w:hAnsi="Courier New" w:cs="Courier New"/>
+          <w:color w:val="000000"/>
+          <w:sz w:val="20"/>
+          <w:szCs w:val="20"/>
+        </w:rPr>
+        <w:t xml:space="preserve">    </w:t>
+      </w:r>
+      <w:r>
+        <w:rPr>
+          <w:rFonts w:ascii="Courier New" w:hAnsi="Courier New" w:cs="Courier New"/>
+          <w:color w:val="0000FF"/>
+          <w:sz w:val="20"/>
+          <w:szCs w:val="20"/>
+        </w:rPr>
+        <w:t>global</w:t>
+      </w:r>
+      <w:r>
+        <w:rPr>
+          <w:rFonts w:ascii="Courier New" w:hAnsi="Courier New" w:cs="Courier New"/>
+          <w:color w:val="000000"/>
+          <w:sz w:val="20"/>
+          <w:szCs w:val="20"/>
+        </w:rPr>
+        <w:t xml:space="preserve"> C;</w:t>
+      </w:r>
+    </w:p>
+    <w:p>
+      <w:pPr>
+        <w:autoSpaceDE w:val="0"/>
+        <w:autoSpaceDN w:val="0"/>
+        <w:adjustRightInd w:val="0"/>
+        <w:spacing w:after="0" w:line="240" w:lineRule="auto"/>
+        <w:rPr>
+          <w:rFonts w:ascii="Courier New" w:hAnsi="Courier New" w:cs="Courier New"/>
+          <w:sz w:val="24"/>
+          <w:szCs w:val="24"/>
+        </w:rPr>
+      </w:pPr>
+      <w:r>
+        <w:rPr>
+          <w:rFonts w:ascii="Courier New" w:hAnsi="Courier New" w:cs="Courier New"/>
+          <w:color w:val="000000"/>
+          <w:sz w:val="20"/>
+          <w:szCs w:val="20"/>
+        </w:rPr>
+        <w:t xml:space="preserve">    transfer = (R./(R+1i.*w.*L+(1./(1i.*w.*C))));</w:t>
+      </w:r>
+    </w:p>
+    <w:p>
+      <w:pPr>
+        <w:autoSpaceDE w:val="0"/>
+        <w:autoSpaceDN w:val="0"/>
+        <w:adjustRightInd w:val="0"/>
+        <w:spacing w:after="0" w:line="240" w:lineRule="auto"/>
+        <w:rPr>
+          <w:rFonts w:ascii="Courier New" w:hAnsi="Courier New" w:cs="Courier New"/>
+          <w:sz w:val="24"/>
+          <w:szCs w:val="24"/>
+        </w:rPr>
+      </w:pPr>
+      <w:r>
+        <w:rPr>
+          <w:rFonts w:ascii="Courier New" w:hAnsi="Courier New" w:cs="Courier New"/>
+          <w:color w:val="000000"/>
+          <w:sz w:val="20"/>
+          <w:szCs w:val="20"/>
+        </w:rPr>
+        <w:t xml:space="preserve">    r=real(transfer);</w:t>
+      </w:r>
+    </w:p>
+    <w:p>
+      <w:pPr>
+        <w:autoSpaceDE w:val="0"/>
+        <w:autoSpaceDN w:val="0"/>
+        <w:adjustRightInd w:val="0"/>
+        <w:spacing w:after="0" w:line="240" w:lineRule="auto"/>
+        <w:rPr>
+          <w:rFonts w:ascii="Courier New" w:hAnsi="Courier New" w:cs="Courier New"/>
+          <w:sz w:val="24"/>
+          <w:szCs w:val="24"/>
+        </w:rPr>
+      </w:pPr>
+      <w:r>
+        <w:rPr>
+          <w:rFonts w:ascii="Courier New" w:hAnsi="Courier New" w:cs="Courier New"/>
+          <w:color w:val="000000"/>
+          <w:sz w:val="20"/>
+          <w:szCs w:val="20"/>
+        </w:rPr>
+        <w:t xml:space="preserve">    im=imag(transfer);</w:t>
+      </w:r>
+    </w:p>
+    <w:p>
+      <w:pPr>
+        <w:autoSpaceDE w:val="0"/>
+        <w:autoSpaceDN w:val="0"/>
+        <w:adjustRightInd w:val="0"/>
+        <w:spacing w:after="0" w:line="240" w:lineRule="auto"/>
+        <w:rPr>
+          <w:rFonts w:ascii="Courier New" w:hAnsi="Courier New" w:cs="Courier New"/>
+          <w:sz w:val="24"/>
+          <w:szCs w:val="24"/>
+        </w:rPr>
+      </w:pPr>
+      <w:r>
+        <w:rPr>
+          <w:rFonts w:ascii="Courier New" w:hAnsi="Courier New" w:cs="Courier New"/>
+          <w:color w:val="000000"/>
+          <w:sz w:val="20"/>
+          <w:szCs w:val="20"/>
+        </w:rPr>
+        <w:t xml:space="preserve">    phase=rad2deg(atan(im./r));</w:t>
+      </w:r>
+    </w:p>
+    <w:p>
+      <w:pPr>
+        <w:autoSpaceDE w:val="0"/>
+        <w:autoSpaceDN w:val="0"/>
+        <w:adjustRightInd w:val="0"/>
+        <w:spacing w:after="0" w:line="240" w:lineRule="auto"/>
+        <w:rPr>
+          <w:rFonts w:ascii="Courier New" w:hAnsi="Courier New" w:cs="Courier New"/>
+          <w:sz w:val="24"/>
+          <w:szCs w:val="24"/>
+        </w:rPr>
+      </w:pPr>
+      <w:r>
+        <w:rPr>
+          <w:rFonts w:ascii="Courier New" w:hAnsi="Courier New" w:cs="Courier New"/>
+          <w:color w:val="0000FF"/>
+          <w:sz w:val="20"/>
+          <w:szCs w:val="20"/>
+        </w:rPr>
+        <w:t>end</w:t>
+      </w:r>
+    </w:p>
+    <w:p>
+      <w:pPr>
+        <w:autoSpaceDE w:val="0"/>
+        <w:autoSpaceDN w:val="0"/>
+        <w:adjustRightInd w:val="0"/>
+        <w:spacing w:after="0" w:line="240" w:lineRule="auto"/>
+        <w:rPr>
+          <w:rFonts w:ascii="Courier New" w:hAnsi="Courier New" w:cs="Courier New"/>
+          <w:sz w:val="24"/>
+          <w:szCs w:val="24"/>
+        </w:rPr>
+      </w:pPr>
+      <w:r>
+        <w:rPr>
+          <w:rFonts w:ascii="Courier New" w:hAnsi="Courier New" w:cs="Courier New"/>
+          <w:color w:val="228B22"/>
+          <w:sz w:val="20"/>
+          <w:szCs w:val="20"/>
+        </w:rPr>
+        <w:t>%in main file</w:t>
+      </w:r>
+    </w:p>
+    <w:p>
+      <w:pPr>
+        <w:autoSpaceDE w:val="0"/>
+        <w:autoSpaceDN w:val="0"/>
+        <w:adjustRightInd w:val="0"/>
+        <w:spacing w:after="0" w:line="240" w:lineRule="auto"/>
+        <w:rPr>
+          <w:rFonts w:ascii="Courier New" w:hAnsi="Courier New" w:cs="Courier New"/>
+          <w:sz w:val="24"/>
+          <w:szCs w:val="24"/>
+        </w:rPr>
+      </w:pPr>
+      <w:r>
+        <w:rPr>
+          <w:rFonts w:ascii="Courier New" w:hAnsi="Courier New" w:cs="Courier New"/>
+          <w:color w:val="0000FF"/>
+          <w:sz w:val="20"/>
+          <w:szCs w:val="20"/>
+        </w:rPr>
+        <w:t>global</w:t>
+      </w:r>
+      <w:r>
+        <w:rPr>
+          <w:rFonts w:ascii="Courier New" w:hAnsi="Courier New" w:cs="Courier New"/>
+          <w:color w:val="000000"/>
+          <w:sz w:val="20"/>
+          <w:szCs w:val="20"/>
+        </w:rPr>
+        <w:t xml:space="preserve"> R;</w:t>
+      </w:r>
+    </w:p>
+    <w:p>
+      <w:pPr>
+        <w:autoSpaceDE w:val="0"/>
+        <w:autoSpaceDN w:val="0"/>
+        <w:adjustRightInd w:val="0"/>
+        <w:spacing w:after="0" w:line="240" w:lineRule="auto"/>
+        <w:rPr>
+          <w:rFonts w:ascii="Courier New" w:hAnsi="Courier New" w:cs="Courier New"/>
+          <w:sz w:val="24"/>
+          <w:szCs w:val="24"/>
+        </w:rPr>
+      </w:pPr>
+      <w:r>
+        <w:rPr>
+          <w:rFonts w:ascii="Courier New" w:hAnsi="Courier New" w:cs="Courier New"/>
+          <w:color w:val="0000FF"/>
+          <w:sz w:val="20"/>
+          <w:szCs w:val="20"/>
+        </w:rPr>
+        <w:t>global</w:t>
+      </w:r>
+      <w:r>
+        <w:rPr>
+          <w:rFonts w:ascii="Courier New" w:hAnsi="Courier New" w:cs="Courier New"/>
+          <w:color w:val="000000"/>
+          <w:sz w:val="20"/>
+          <w:szCs w:val="20"/>
+        </w:rPr>
+        <w:t xml:space="preserve"> L;</w:t>
+      </w:r>
+    </w:p>
+    <w:p>
+      <w:pPr>
+        <w:autoSpaceDE w:val="0"/>
+        <w:autoSpaceDN w:val="0"/>
+        <w:adjustRightInd w:val="0"/>
+        <w:spacing w:after="0" w:line="240" w:lineRule="auto"/>
+        <w:rPr>
+          <w:rFonts w:ascii="Courier New" w:hAnsi="Courier New" w:cs="Courier New"/>
+          <w:sz w:val="24"/>
+          <w:szCs w:val="24"/>
+        </w:rPr>
+      </w:pPr>
+      <w:r>
+        <w:rPr>
+          <w:rFonts w:ascii="Courier New" w:hAnsi="Courier New" w:cs="Courier New"/>
+          <w:color w:val="0000FF"/>
+          <w:sz w:val="20"/>
+          <w:szCs w:val="20"/>
+        </w:rPr>
+        <w:t>global</w:t>
+      </w:r>
+      <w:r>
+        <w:rPr>
+          <w:rFonts w:ascii="Courier New" w:hAnsi="Courier New" w:cs="Courier New"/>
+          <w:color w:val="000000"/>
+          <w:sz w:val="20"/>
+          <w:szCs w:val="20"/>
+        </w:rPr>
+        <w:t xml:space="preserve"> C;</w:t>
+      </w:r>
+    </w:p>
+    <w:p>
+      <w:pPr>
+        <w:autoSpaceDE w:val="0"/>
+        <w:autoSpaceDN w:val="0"/>
+        <w:adjustRightInd w:val="0"/>
+        <w:spacing w:after="0" w:line="240" w:lineRule="auto"/>
+        <w:rPr>
+          <w:rFonts w:ascii="Courier New" w:hAnsi="Courier New" w:cs="Courier New"/>
+          <w:sz w:val="24"/>
+          <w:szCs w:val="24"/>
+        </w:rPr>
+      </w:pPr>
+      <w:r>
+        <w:rPr>
+          <w:rFonts w:ascii="Courier New" w:hAnsi="Courier New" w:cs="Courier New"/>
+          <w:color w:val="000000"/>
+          <w:sz w:val="20"/>
+          <w:szCs w:val="20"/>
+        </w:rPr>
+        <w:t>R=0.1;</w:t>
+      </w:r>
+    </w:p>
+    <w:p>
+      <w:pPr>
+        <w:autoSpaceDE w:val="0"/>
+        <w:autoSpaceDN w:val="0"/>
+        <w:adjustRightInd w:val="0"/>
+        <w:spacing w:after="0" w:line="240" w:lineRule="auto"/>
+        <w:rPr>
+          <w:rFonts w:ascii="Courier New" w:hAnsi="Courier New" w:cs="Courier New"/>
+          <w:sz w:val="24"/>
+          <w:szCs w:val="24"/>
+        </w:rPr>
+      </w:pPr>
+      <w:r>
+        <w:rPr>
+          <w:rFonts w:ascii="Courier New" w:hAnsi="Courier New" w:cs="Courier New"/>
+          <w:color w:val="000000"/>
+          <w:sz w:val="20"/>
+          <w:szCs w:val="20"/>
+        </w:rPr>
+        <w:t>L=1;</w:t>
+      </w:r>
+    </w:p>
+    <w:p>
+      <w:pPr>
+        <w:autoSpaceDE w:val="0"/>
+        <w:autoSpaceDN w:val="0"/>
+        <w:adjustRightInd w:val="0"/>
+        <w:spacing w:after="0" w:line="240" w:lineRule="auto"/>
+        <w:rPr>
+          <w:rFonts w:ascii="Courier New" w:hAnsi="Courier New" w:cs="Courier New"/>
+          <w:sz w:val="24"/>
+          <w:szCs w:val="24"/>
+        </w:rPr>
+      </w:pPr>
+      <w:r>
+        <w:rPr>
+          <w:rFonts w:ascii="Courier New" w:hAnsi="Courier New" w:cs="Courier New"/>
+          <w:color w:val="000000"/>
+          <w:sz w:val="20"/>
+          <w:szCs w:val="20"/>
+        </w:rPr>
+        <w:t>C=1;</w:t>
+      </w:r>
+    </w:p>
+    <w:p>
+      <w:pPr>
+        <w:autoSpaceDE w:val="0"/>
+        <w:autoSpaceDN w:val="0"/>
+        <w:adjustRightInd w:val="0"/>
+        <w:spacing w:after="0" w:line="240" w:lineRule="auto"/>
+        <w:rPr>
+          <w:rFonts w:ascii="Courier New" w:hAnsi="Courier New" w:cs="Courier New"/>
+          <w:sz w:val="24"/>
+          <w:szCs w:val="24"/>
+        </w:rPr>
+      </w:pPr>
+      <w:r>
+        <w:rPr>
+          <w:rFonts w:ascii="Courier New" w:hAnsi="Courier New" w:cs="Courier New"/>
+          <w:color w:val="000000"/>
+          <w:sz w:val="20"/>
+          <w:szCs w:val="20"/>
+        </w:rPr>
+        <w:t>w=linspace(0.01,100,1000);</w:t>
+      </w:r>
+    </w:p>
+    <w:p>
+      <w:pPr>
+        <w:autoSpaceDE w:val="0"/>
+        <w:autoSpaceDN w:val="0"/>
+        <w:adjustRightInd w:val="0"/>
+        <w:spacing w:after="0" w:line="240" w:lineRule="auto"/>
+        <w:rPr>
+          <w:rFonts w:ascii="Courier New" w:hAnsi="Courier New" w:cs="Courier New"/>
+          <w:sz w:val="24"/>
+          <w:szCs w:val="24"/>
+        </w:rPr>
+      </w:pPr>
+      <w:r>
+        <w:rPr>
+          <w:rFonts w:ascii="Courier New" w:hAnsi="Courier New" w:cs="Courier New"/>
+          <w:color w:val="000000"/>
+          <w:sz w:val="20"/>
+          <w:szCs w:val="20"/>
+        </w:rPr>
+        <w:t>semilogx(w,a2q6_global_phase(w))</w:t>
+      </w:r>
+    </w:p>
+    <w:p>
+      <w:pPr>
+        <w:autoSpaceDE w:val="0"/>
+        <w:autoSpaceDN w:val="0"/>
+        <w:adjustRightInd w:val="0"/>
+        <w:spacing w:after="0" w:line="240" w:lineRule="auto"/>
+        <w:rPr>
+          <w:rFonts w:ascii="Courier New" w:hAnsi="Courier New" w:cs="Courier New"/>
+          <w:sz w:val="24"/>
+          <w:szCs w:val="24"/>
+        </w:rPr>
+      </w:pPr>
+      <w:r>
+        <w:rPr>
+          <w:rFonts w:ascii="Courier New" w:hAnsi="Courier New" w:cs="Courier New"/>
+          <w:color w:val="000000"/>
+          <w:sz w:val="20"/>
+          <w:szCs w:val="20"/>
+        </w:rPr>
+        <w:t xml:space="preserve">grid </w:t>
+      </w:r>
+      <w:r>
+        <w:rPr>
+          <w:rFonts w:ascii="Courier New" w:hAnsi="Courier New" w:cs="Courier New"/>
+          <w:color w:val="A020F0"/>
+          <w:sz w:val="20"/>
+          <w:szCs w:val="20"/>
+        </w:rPr>
+        <w:t>on</w:t>
+      </w:r>
+    </w:p>
+    <w:p>
+      <w:pPr>
+        <w:autoSpaceDE w:val="0"/>
+        <w:autoSpaceDN w:val="0"/>
+        <w:adjustRightInd w:val="0"/>
+        <w:spacing w:after="0" w:line="240" w:lineRule="auto"/>
+        <w:rPr>
+          <w:rFonts w:ascii="Courier New" w:hAnsi="Courier New" w:cs="Courier New"/>
+          <w:sz w:val="24"/>
+          <w:szCs w:val="24"/>
+        </w:rPr>
+      </w:pPr>
     </w:p>
     <w:p>
       <w:pPr>
@@ -2766,6 +2763,56 @@
           <w:szCs w:val="24"/>
         </w:rPr>
       </w:pPr>
+      <w:r>
+        <w:rPr>
+          <w:rFonts w:ascii="Courier New" w:hAnsi="Courier New" w:cs="Courier New"/>
+          <w:noProof/>
+          <w:sz w:val="24"/>
+          <w:szCs w:val="24"/>
+        </w:rPr>
+        <w:lastRenderedPageBreak/>
+        <w:drawing>
+          <wp:inline distT="0" distB="0" distL="0" distR="0">
+            <wp:extent cx="4143375" cy="3743120"/>
+            <wp:effectExtent l="0" t="0" r="0" b="0"/>
+            <wp:docPr id="5" name="Picture 5"/>
+            <wp:cNvGraphicFramePr>
+              <a:graphicFrameLocks xmlns:a="http://schemas.openxmlformats.org/drawingml/2006/main" noChangeAspect="1"/>
+            </wp:cNvGraphicFramePr>
+            <a:graphic xmlns:a="http://schemas.openxmlformats.org/drawingml/2006/main">
+              <a:graphicData uri="http://schemas.openxmlformats.org/drawingml/2006/picture">
+                <pic:pic xmlns:pic="http://schemas.openxmlformats.org/drawingml/2006/picture">
+                  <pic:nvPicPr>
+                    <pic:cNvPr id="5" name="a2q6.PNG"/>
+                    <pic:cNvPicPr/>
+                  </pic:nvPicPr>
+                  <pic:blipFill>
+                    <a:blip r:embed="rId31">
+                      <a:extLst>
+                        <a:ext uri="{28A0092B-C50C-407E-A947-70E740481C1C}">
+                          <a14:useLocalDpi xmlns:a14="http://schemas.microsoft.com/office/drawing/2010/main" val="0"/>
+                        </a:ext>
+                      </a:extLst>
+                    </a:blip>
+                    <a:stretch>
+                      <a:fillRect/>
+                    </a:stretch>
+                  </pic:blipFill>
+                  <pic:spPr>
+                    <a:xfrm>
+                      <a:off x="0" y="0"/>
+                      <a:ext cx="4151356" cy="3750330"/>
+                    </a:xfrm>
+                    <a:prstGeom prst="rect">
+                      <a:avLst/>
+                    </a:prstGeom>
+                  </pic:spPr>
+                </pic:pic>
+              </a:graphicData>
+            </a:graphic>
+          </wp:inline>
+        </w:drawing>
+      </w:r>
     </w:p>
     <w:p>
       <w:pPr>
@@ -2798,6 +2845,9 @@
     <w:p>
       <w:pPr>
         <w:spacing w:line="240" w:lineRule="auto"/>
+        <w:rPr>
+          <w:b/>
+        </w:rPr>
       </w:pPr>
       <w:r>
         <w:rPr>
@@ -2811,6 +2861,24 @@
         </w:rPr>
         <w:t>)</w:t>
       </w:r>
+    </w:p>
+    <w:p>
+      <w:pPr>
+        <w:spacing w:line="240" w:lineRule="auto"/>
+      </w:pPr>
+      <w:r>
+        <w:t xml:space="preserve">One useful of global variables is that they are stored in memory, so they will not fill up a functions stack memory when the function is called. They also make calling functions simpler to understand and code, because the designer must write less and the reader can understand the use of global variables. </w:t>
+      </w:r>
+    </w:p>
+    <w:p>
+      <w:pPr>
+        <w:spacing w:line="240" w:lineRule="auto"/>
+      </w:pPr>
+      <w:r>
+        <w:t>It can be considered bad programing to use many of them because if all variables are global the functions may run slower. Also, it can be confusing to a programmer and it requires extra code to define variables as global in matlab.</w:t>
+      </w:r>
+      <w:bookmarkStart w:id="0" w:name="_GoBack"/>
+      <w:bookmarkEnd w:id="0"/>
     </w:p>
     <w:p>
       <w:pPr>
@@ -2850,9 +2918,9 @@
         </w:rPr>
         <w:object w:dxaOrig="2540" w:dyaOrig="660">
           <v:shape id="_x0000_i1037" type="#_x0000_t75" style="width:126.75pt;height:33pt" o:ole="">
-            <v:imagedata r:id="rId31" o:title=""/>
+            <v:imagedata r:id="rId32" o:title=""/>
           </v:shape>
-          <o:OLEObject Type="Embed" ProgID="Equation.DSMT4" ShapeID="_x0000_i1037" DrawAspect="Content" ObjectID="_1568386405" r:id="rId32"/>
+          <o:OLEObject Type="Embed" ProgID="Equation.DSMT4" ShapeID="_x0000_i1037" DrawAspect="Content" ObjectID="_1568389359" r:id="rId33"/>
         </w:object>
       </w:r>
     </w:p>
@@ -2872,9 +2940,9 @@
         </w:rPr>
         <w:object w:dxaOrig="240" w:dyaOrig="220">
           <v:shape id="_x0000_i1038" type="#_x0000_t75" style="width:12pt;height:10.5pt" o:ole="">
-            <v:imagedata r:id="rId33" o:title=""/>
+            <v:imagedata r:id="rId34" o:title=""/>
           </v:shape>
-          <o:OLEObject Type="Embed" ProgID="Equation.DSMT4" ShapeID="_x0000_i1038" DrawAspect="Content" ObjectID="_1568386406" r:id="rId34"/>
+          <o:OLEObject Type="Embed" ProgID="Equation.DSMT4" ShapeID="_x0000_i1038" DrawAspect="Content" ObjectID="_1568389360" r:id="rId35"/>
         </w:object>
       </w:r>
       <w:r>
@@ -2889,9 +2957,9 @@
         </w:rPr>
         <w:object w:dxaOrig="740" w:dyaOrig="400">
           <v:shape id="_x0000_i1039" type="#_x0000_t75" style="width:36.75pt;height:20.25pt" o:ole="">
-            <v:imagedata r:id="rId35" o:title=""/>
+            <v:imagedata r:id="rId36" o:title=""/>
           </v:shape>
-          <o:OLEObject Type="Embed" ProgID="Equation.DSMT4" ShapeID="_x0000_i1039" DrawAspect="Content" ObjectID="_1568386407" r:id="rId36"/>
+          <o:OLEObject Type="Embed" ProgID="Equation.DSMT4" ShapeID="_x0000_i1039" DrawAspect="Content" ObjectID="_1568389361" r:id="rId37"/>
         </w:object>
       </w:r>
       <w:r>
@@ -2903,6 +2971,7 @@
         <w:spacing w:line="240" w:lineRule="auto"/>
       </w:pPr>
       <w:r>
+        <w:lastRenderedPageBreak/>
         <w:t xml:space="preserve">Evaluate the </w:t>
       </w:r>
       <w:r>
@@ -2917,9 +2986,9 @@
         </w:rPr>
         <w:object w:dxaOrig="560" w:dyaOrig="279">
           <v:shape id="_x0000_i1040" type="#_x0000_t75" style="width:27.75pt;height:14.25pt" o:ole="">
-            <v:imagedata r:id="rId37" o:title=""/>
+            <v:imagedata r:id="rId38" o:title=""/>
           </v:shape>
-          <o:OLEObject Type="Embed" ProgID="Equation.DSMT4" ShapeID="_x0000_i1040" DrawAspect="Content" ObjectID="_1568386408" r:id="rId38"/>
+          <o:OLEObject Type="Embed" ProgID="Equation.DSMT4" ShapeID="_x0000_i1040" DrawAspect="Content" ObjectID="_1568389362" r:id="rId39"/>
         </w:object>
       </w:r>
       <w:r>
@@ -3006,9 +3075,9 @@
         </w:rPr>
         <w:object w:dxaOrig="1600" w:dyaOrig="660">
           <v:shape id="_x0000_i1041" type="#_x0000_t75" style="width:80.25pt;height:33pt" o:ole="">
-            <v:imagedata r:id="rId39" o:title=""/>
+            <v:imagedata r:id="rId40" o:title=""/>
           </v:shape>
-          <o:OLEObject Type="Embed" ProgID="Equation.DSMT4" ShapeID="_x0000_i1041" DrawAspect="Content" ObjectID="_1568386409" r:id="rId40"/>
+          <o:OLEObject Type="Embed" ProgID="Equation.DSMT4" ShapeID="_x0000_i1041" DrawAspect="Content" ObjectID="_1568389363" r:id="rId41"/>
         </w:object>
       </w:r>
     </w:p>
@@ -3025,9 +3094,9 @@
         </w:rPr>
         <w:object w:dxaOrig="560" w:dyaOrig="279">
           <v:shape id="_x0000_i1042" type="#_x0000_t75" style="width:27.75pt;height:14.25pt" o:ole="">
-            <v:imagedata r:id="rId41" o:title=""/>
+            <v:imagedata r:id="rId42" o:title=""/>
           </v:shape>
-          <o:OLEObject Type="Embed" ProgID="Equation.DSMT4" ShapeID="_x0000_i1042" DrawAspect="Content" ObjectID="_1568386410" r:id="rId42"/>
+          <o:OLEObject Type="Embed" ProgID="Equation.DSMT4" ShapeID="_x0000_i1042" DrawAspect="Content" ObjectID="_1568389364" r:id="rId43"/>
         </w:object>
       </w:r>
       <w:r>
@@ -3087,7 +3156,7 @@
       </w:pPr>
     </w:p>
     <w:sectPr>
-      <w:footerReference w:type="default" r:id="rId43"/>
+      <w:footerReference w:type="default" r:id="rId44"/>
       <w:pgSz w:w="12240" w:h="15840"/>
       <w:pgMar w:top="1440" w:right="1440" w:bottom="1440" w:left="1440" w:header="708" w:footer="708" w:gutter="0"/>
       <w:cols w:space="708"/>
@@ -3172,7 +3241,7 @@
         <w:rFonts w:asciiTheme="majorHAnsi" w:eastAsiaTheme="majorEastAsia" w:hAnsiTheme="majorHAnsi" w:cstheme="majorBidi"/>
         <w:noProof/>
       </w:rPr>
-      <w:t>6</w:t>
+      <w:t>7</w:t>
     </w:r>
     <w:r>
       <w:rPr>

</xml_diff>

<commit_message>
finished question 8 of assignment 2.
</commit_message>
<xml_diff>
--- a/Assignment 2/a2.docx
+++ b/Assignment 2/a2.docx
@@ -219,7 +219,7 @@
           <v:shape id="_x0000_i1025" type="#_x0000_t75" style="width:39.75pt;height:20.25pt" o:ole="">
             <v:imagedata r:id="rId6" o:title=""/>
           </v:shape>
-          <o:OLEObject Type="Embed" ProgID="Equation.DSMT4" ShapeID="_x0000_i1025" DrawAspect="Content" ObjectID="_1568389347" r:id="rId7"/>
+          <o:OLEObject Type="Embed" ProgID="Equation.DSMT4" ShapeID="_x0000_i1025" DrawAspect="Content" ObjectID="_1568393785" r:id="rId7"/>
         </w:object>
       </w:r>
       <w:r>
@@ -247,7 +247,7 @@
           <v:shape id="_x0000_i1026" type="#_x0000_t75" style="width:139.5pt;height:33.75pt" o:ole="">
             <v:imagedata r:id="rId8" o:title=""/>
           </v:shape>
-          <o:OLEObject Type="Embed" ProgID="Equation.DSMT4" ShapeID="_x0000_i1026" DrawAspect="Content" ObjectID="_1568389348" r:id="rId9"/>
+          <o:OLEObject Type="Embed" ProgID="Equation.DSMT4" ShapeID="_x0000_i1026" DrawAspect="Content" ObjectID="_1568393786" r:id="rId9"/>
         </w:object>
       </w:r>
     </w:p>
@@ -269,7 +269,7 @@
           <v:shape id="_x0000_i1027" type="#_x0000_t75" style="width:54.75pt;height:20.25pt" o:ole="">
             <v:imagedata r:id="rId10" o:title=""/>
           </v:shape>
-          <o:OLEObject Type="Embed" ProgID="Equation.DSMT4" ShapeID="_x0000_i1027" DrawAspect="Content" ObjectID="_1568389349" r:id="rId11"/>
+          <o:OLEObject Type="Embed" ProgID="Equation.DSMT4" ShapeID="_x0000_i1027" DrawAspect="Content" ObjectID="_1568393787" r:id="rId11"/>
         </w:object>
       </w:r>
       <w:r>
@@ -495,7 +495,7 @@
           <v:shape id="_x0000_i1028" type="#_x0000_t75" style="width:36.75pt;height:38.25pt" o:ole="">
             <v:imagedata r:id="rId12" o:title=""/>
           </v:shape>
-          <o:OLEObject Type="Embed" ProgID="Equation.DSMT4" ShapeID="_x0000_i1028" DrawAspect="Content" ObjectID="_1568389350" r:id="rId13"/>
+          <o:OLEObject Type="Embed" ProgID="Equation.DSMT4" ShapeID="_x0000_i1028" DrawAspect="Content" ObjectID="_1568393788" r:id="rId13"/>
         </w:object>
       </w:r>
     </w:p>
@@ -1026,7 +1026,7 @@
           <v:shape id="_x0000_i1029" type="#_x0000_t75" style="width:101.25pt;height:46.5pt" o:ole="">
             <v:imagedata r:id="rId16" o:title=""/>
           </v:shape>
-          <o:OLEObject Type="Embed" ProgID="Equation.DSMT4" ShapeID="_x0000_i1029" DrawAspect="Content" ObjectID="_1568389351" r:id="rId17"/>
+          <o:OLEObject Type="Embed" ProgID="Equation.DSMT4" ShapeID="_x0000_i1029" DrawAspect="Content" ObjectID="_1568393789" r:id="rId17"/>
         </w:object>
       </w:r>
     </w:p>
@@ -1051,7 +1051,7 @@
           <v:shape id="_x0000_i1030" type="#_x0000_t75" style="width:54pt;height:15pt" o:ole="">
             <v:imagedata r:id="rId18" o:title=""/>
           </v:shape>
-          <o:OLEObject Type="Embed" ProgID="Equation.DSMT4" ShapeID="_x0000_i1030" DrawAspect="Content" ObjectID="_1568389352" r:id="rId19"/>
+          <o:OLEObject Type="Embed" ProgID="Equation.DSMT4" ShapeID="_x0000_i1030" DrawAspect="Content" ObjectID="_1568393790" r:id="rId19"/>
         </w:object>
       </w:r>
     </w:p>
@@ -1078,7 +1078,7 @@
           <v:shape id="_x0000_i1031" type="#_x0000_t75" style="width:82.5pt;height:21.75pt" o:ole="">
             <v:imagedata r:id="rId20" o:title=""/>
           </v:shape>
-          <o:OLEObject Type="Embed" ProgID="Equation.DSMT4" ShapeID="_x0000_i1031" DrawAspect="Content" ObjectID="_1568389353" r:id="rId21"/>
+          <o:OLEObject Type="Embed" ProgID="Equation.DSMT4" ShapeID="_x0000_i1031" DrawAspect="Content" ObjectID="_1568393791" r:id="rId21"/>
         </w:object>
       </w:r>
     </w:p>
@@ -1097,7 +1097,7 @@
           <v:shape id="_x0000_i1032" type="#_x0000_t75" style="width:12pt;height:10.5pt" o:ole="">
             <v:imagedata r:id="rId22" o:title=""/>
           </v:shape>
-          <o:OLEObject Type="Embed" ProgID="Equation.DSMT4" ShapeID="_x0000_i1032" DrawAspect="Content" ObjectID="_1568389354" r:id="rId23"/>
+          <o:OLEObject Type="Embed" ProgID="Equation.DSMT4" ShapeID="_x0000_i1032" DrawAspect="Content" ObjectID="_1568393792" r:id="rId23"/>
         </w:object>
       </w:r>
       <w:r>
@@ -1270,7 +1270,7 @@
           <v:shape id="_x0000_i1033" type="#_x0000_t75" style="width:51.75pt;height:14.25pt" o:ole="">
             <v:imagedata r:id="rId24" o:title=""/>
           </v:shape>
-          <o:OLEObject Type="Embed" ProgID="Equation.DSMT4" ShapeID="_x0000_i1033" DrawAspect="Content" ObjectID="_1568389355" r:id="rId25"/>
+          <o:OLEObject Type="Embed" ProgID="Equation.DSMT4" ShapeID="_x0000_i1033" DrawAspect="Content" ObjectID="_1568393793" r:id="rId25"/>
         </w:object>
       </w:r>
       <w:r>
@@ -1284,7 +1284,7 @@
           <v:shape id="_x0000_i1034" type="#_x0000_t75" style="width:1in;height:14.25pt" o:ole="">
             <v:imagedata r:id="rId26" o:title=""/>
           </v:shape>
-          <o:OLEObject Type="Embed" ProgID="Equation.DSMT4" ShapeID="_x0000_i1034" DrawAspect="Content" ObjectID="_1568389356" r:id="rId27"/>
+          <o:OLEObject Type="Embed" ProgID="Equation.DSMT4" ShapeID="_x0000_i1034" DrawAspect="Content" ObjectID="_1568393794" r:id="rId27"/>
         </w:object>
       </w:r>
       <w:r>
@@ -1743,7 +1743,7 @@
           <v:shape id="_x0000_i1035" type="#_x0000_t75" style="width:1in;height:14.25pt" o:ole="">
             <v:imagedata r:id="rId26" o:title=""/>
           </v:shape>
-          <o:OLEObject Type="Embed" ProgID="Equation.DSMT4" ShapeID="_x0000_i1035" DrawAspect="Content" ObjectID="_1568389357" r:id="rId29"/>
+          <o:OLEObject Type="Embed" ProgID="Equation.DSMT4" ShapeID="_x0000_i1035" DrawAspect="Content" ObjectID="_1568393795" r:id="rId29"/>
         </w:object>
       </w:r>
       <w:r>
@@ -2141,7 +2141,7 @@
           <v:shape id="_x0000_i1036" type="#_x0000_t75" style="width:1in;height:14.25pt" o:ole="">
             <v:imagedata r:id="rId26" o:title=""/>
           </v:shape>
-          <o:OLEObject Type="Embed" ProgID="Equation.DSMT4" ShapeID="_x0000_i1036" DrawAspect="Content" ObjectID="_1568389358" r:id="rId30"/>
+          <o:OLEObject Type="Embed" ProgID="Equation.DSMT4" ShapeID="_x0000_i1036" DrawAspect="Content" ObjectID="_1568393796" r:id="rId30"/>
         </w:object>
       </w:r>
       <w:r>
@@ -2877,8 +2877,6 @@
       <w:r>
         <w:t>It can be considered bad programing to use many of them because if all variables are global the functions may run slower. Also, it can be confusing to a programmer and it requires extra code to define variables as global in matlab.</w:t>
       </w:r>
-      <w:bookmarkStart w:id="0" w:name="_GoBack"/>
-      <w:bookmarkEnd w:id="0"/>
     </w:p>
     <w:p>
       <w:pPr>
@@ -2920,7 +2918,7 @@
           <v:shape id="_x0000_i1037" type="#_x0000_t75" style="width:126.75pt;height:33pt" o:ole="">
             <v:imagedata r:id="rId32" o:title=""/>
           </v:shape>
-          <o:OLEObject Type="Embed" ProgID="Equation.DSMT4" ShapeID="_x0000_i1037" DrawAspect="Content" ObjectID="_1568389359" r:id="rId33"/>
+          <o:OLEObject Type="Embed" ProgID="Equation.DSMT4" ShapeID="_x0000_i1037" DrawAspect="Content" ObjectID="_1568393797" r:id="rId33"/>
         </w:object>
       </w:r>
     </w:p>
@@ -2942,7 +2940,7 @@
           <v:shape id="_x0000_i1038" type="#_x0000_t75" style="width:12pt;height:10.5pt" o:ole="">
             <v:imagedata r:id="rId34" o:title=""/>
           </v:shape>
-          <o:OLEObject Type="Embed" ProgID="Equation.DSMT4" ShapeID="_x0000_i1038" DrawAspect="Content" ObjectID="_1568389360" r:id="rId35"/>
+          <o:OLEObject Type="Embed" ProgID="Equation.DSMT4" ShapeID="_x0000_i1038" DrawAspect="Content" ObjectID="_1568393798" r:id="rId35"/>
         </w:object>
       </w:r>
       <w:r>
@@ -2959,7 +2957,7 @@
           <v:shape id="_x0000_i1039" type="#_x0000_t75" style="width:36.75pt;height:20.25pt" o:ole="">
             <v:imagedata r:id="rId36" o:title=""/>
           </v:shape>
-          <o:OLEObject Type="Embed" ProgID="Equation.DSMT4" ShapeID="_x0000_i1039" DrawAspect="Content" ObjectID="_1568389361" r:id="rId37"/>
+          <o:OLEObject Type="Embed" ProgID="Equation.DSMT4" ShapeID="_x0000_i1039" DrawAspect="Content" ObjectID="_1568393799" r:id="rId37"/>
         </w:object>
       </w:r>
       <w:r>
@@ -2988,7 +2986,7 @@
           <v:shape id="_x0000_i1040" type="#_x0000_t75" style="width:27.75pt;height:14.25pt" o:ole="">
             <v:imagedata r:id="rId38" o:title=""/>
           </v:shape>
-          <o:OLEObject Type="Embed" ProgID="Equation.DSMT4" ShapeID="_x0000_i1040" DrawAspect="Content" ObjectID="_1568389362" r:id="rId39"/>
+          <o:OLEObject Type="Embed" ProgID="Equation.DSMT4" ShapeID="_x0000_i1040" DrawAspect="Content" ObjectID="_1568393800" r:id="rId39"/>
         </w:object>
       </w:r>
       <w:r>
@@ -3003,6 +3001,9 @@
     <w:p>
       <w:pPr>
         <w:spacing w:line="240" w:lineRule="auto"/>
+        <w:rPr>
+          <w:b/>
+        </w:rPr>
       </w:pPr>
       <w:r>
         <w:rPr>
@@ -3025,16 +3026,341 @@
     </w:p>
     <w:p>
       <w:pPr>
-        <w:spacing w:line="240" w:lineRule="auto"/>
-        <w:rPr>
-          <w:b/>
-        </w:rPr>
-      </w:pPr>
-      <w:r>
-        <w:rPr>
-          <w:b/>
-        </w:rPr>
-        <w:t xml:space="preserve"> (Matlab Response</w:t>
+        <w:autoSpaceDE w:val="0"/>
+        <w:autoSpaceDN w:val="0"/>
+        <w:adjustRightInd w:val="0"/>
+        <w:spacing w:after="0" w:line="240" w:lineRule="auto"/>
+        <w:rPr>
+          <w:rFonts w:ascii="Courier New" w:hAnsi="Courier New" w:cs="Courier New"/>
+          <w:sz w:val="24"/>
+          <w:szCs w:val="24"/>
+        </w:rPr>
+      </w:pPr>
+      <w:r>
+        <w:rPr>
+          <w:rFonts w:ascii="Courier New" w:hAnsi="Courier New" w:cs="Courier New"/>
+          <w:color w:val="228B22"/>
+          <w:sz w:val="20"/>
+          <w:szCs w:val="20"/>
+        </w:rPr>
+        <w:t>% in function</w:t>
+      </w:r>
+    </w:p>
+    <w:p>
+      <w:pPr>
+        <w:autoSpaceDE w:val="0"/>
+        <w:autoSpaceDN w:val="0"/>
+        <w:adjustRightInd w:val="0"/>
+        <w:spacing w:after="0" w:line="240" w:lineRule="auto"/>
+        <w:rPr>
+          <w:rFonts w:ascii="Courier New" w:hAnsi="Courier New" w:cs="Courier New"/>
+          <w:sz w:val="24"/>
+          <w:szCs w:val="24"/>
+        </w:rPr>
+      </w:pPr>
+      <w:r>
+        <w:rPr>
+          <w:rFonts w:ascii="Courier New" w:hAnsi="Courier New" w:cs="Courier New"/>
+          <w:color w:val="0000FF"/>
+          <w:sz w:val="20"/>
+          <w:szCs w:val="20"/>
+        </w:rPr>
+        <w:t>function</w:t>
+      </w:r>
+      <w:r>
+        <w:rPr>
+          <w:rFonts w:ascii="Courier New" w:hAnsi="Courier New" w:cs="Courier New"/>
+          <w:color w:val="000000"/>
+          <w:sz w:val="20"/>
+          <w:szCs w:val="20"/>
+        </w:rPr>
+        <w:t xml:space="preserve"> [delay] = a2q8_time_delay(L,R,C,w)</w:t>
+      </w:r>
+    </w:p>
+    <w:p>
+      <w:pPr>
+        <w:autoSpaceDE w:val="0"/>
+        <w:autoSpaceDN w:val="0"/>
+        <w:adjustRightInd w:val="0"/>
+        <w:spacing w:after="0" w:line="240" w:lineRule="auto"/>
+        <w:rPr>
+          <w:rFonts w:ascii="Courier New" w:hAnsi="Courier New" w:cs="Courier New"/>
+          <w:sz w:val="24"/>
+          <w:szCs w:val="24"/>
+        </w:rPr>
+      </w:pPr>
+      <w:r>
+        <w:rPr>
+          <w:rFonts w:ascii="Courier New" w:hAnsi="Courier New" w:cs="Courier New"/>
+          <w:color w:val="000000"/>
+          <w:sz w:val="20"/>
+          <w:szCs w:val="20"/>
+        </w:rPr>
+        <w:t>w1 = w + 0.0001;</w:t>
+      </w:r>
+    </w:p>
+    <w:p>
+      <w:pPr>
+        <w:autoSpaceDE w:val="0"/>
+        <w:autoSpaceDN w:val="0"/>
+        <w:adjustRightInd w:val="0"/>
+        <w:spacing w:after="0" w:line="240" w:lineRule="auto"/>
+        <w:rPr>
+          <w:rFonts w:ascii="Courier New" w:hAnsi="Courier New" w:cs="Courier New"/>
+          <w:sz w:val="24"/>
+          <w:szCs w:val="24"/>
+        </w:rPr>
+      </w:pPr>
+      <w:r>
+        <w:rPr>
+          <w:rFonts w:ascii="Courier New" w:hAnsi="Courier New" w:cs="Courier New"/>
+          <w:color w:val="000000"/>
+          <w:sz w:val="20"/>
+          <w:szCs w:val="20"/>
+        </w:rPr>
+        <w:t>frequency1 = (R./(R+1i.*w.*L+(1./(1i.*w.*C))));</w:t>
+      </w:r>
+    </w:p>
+    <w:p>
+      <w:pPr>
+        <w:autoSpaceDE w:val="0"/>
+        <w:autoSpaceDN w:val="0"/>
+        <w:adjustRightInd w:val="0"/>
+        <w:spacing w:after="0" w:line="240" w:lineRule="auto"/>
+        <w:rPr>
+          <w:rFonts w:ascii="Courier New" w:hAnsi="Courier New" w:cs="Courier New"/>
+          <w:sz w:val="24"/>
+          <w:szCs w:val="24"/>
+        </w:rPr>
+      </w:pPr>
+      <w:r>
+        <w:rPr>
+          <w:rFonts w:ascii="Courier New" w:hAnsi="Courier New" w:cs="Courier New"/>
+          <w:color w:val="000000"/>
+          <w:sz w:val="20"/>
+          <w:szCs w:val="20"/>
+        </w:rPr>
+        <w:t>frequency2 = (R./(R+1i.*w1.*L+(1./(1i.*w1.*C))));</w:t>
+      </w:r>
+    </w:p>
+    <w:p>
+      <w:pPr>
+        <w:autoSpaceDE w:val="0"/>
+        <w:autoSpaceDN w:val="0"/>
+        <w:adjustRightInd w:val="0"/>
+        <w:spacing w:after="0" w:line="240" w:lineRule="auto"/>
+        <w:rPr>
+          <w:rFonts w:ascii="Courier New" w:hAnsi="Courier New" w:cs="Courier New"/>
+          <w:sz w:val="24"/>
+          <w:szCs w:val="24"/>
+        </w:rPr>
+      </w:pPr>
+      <w:r>
+        <w:rPr>
+          <w:rFonts w:ascii="Courier New" w:hAnsi="Courier New" w:cs="Courier New"/>
+          <w:color w:val="000000"/>
+          <w:sz w:val="20"/>
+          <w:szCs w:val="20"/>
+        </w:rPr>
+        <w:t>r1 = real(frequency1);</w:t>
+      </w:r>
+    </w:p>
+    <w:p>
+      <w:pPr>
+        <w:autoSpaceDE w:val="0"/>
+        <w:autoSpaceDN w:val="0"/>
+        <w:adjustRightInd w:val="0"/>
+        <w:spacing w:after="0" w:line="240" w:lineRule="auto"/>
+        <w:rPr>
+          <w:rFonts w:ascii="Courier New" w:hAnsi="Courier New" w:cs="Courier New"/>
+          <w:sz w:val="24"/>
+          <w:szCs w:val="24"/>
+        </w:rPr>
+      </w:pPr>
+      <w:r>
+        <w:rPr>
+          <w:rFonts w:ascii="Courier New" w:hAnsi="Courier New" w:cs="Courier New"/>
+          <w:color w:val="000000"/>
+          <w:sz w:val="20"/>
+          <w:szCs w:val="20"/>
+        </w:rPr>
+        <w:t>im1 = imag(frequency1);</w:t>
+      </w:r>
+    </w:p>
+    <w:p>
+      <w:pPr>
+        <w:autoSpaceDE w:val="0"/>
+        <w:autoSpaceDN w:val="0"/>
+        <w:adjustRightInd w:val="0"/>
+        <w:spacing w:after="0" w:line="240" w:lineRule="auto"/>
+        <w:rPr>
+          <w:rFonts w:ascii="Courier New" w:hAnsi="Courier New" w:cs="Courier New"/>
+          <w:sz w:val="24"/>
+          <w:szCs w:val="24"/>
+        </w:rPr>
+      </w:pPr>
+      <w:r>
+        <w:rPr>
+          <w:rFonts w:ascii="Courier New" w:hAnsi="Courier New" w:cs="Courier New"/>
+          <w:color w:val="000000"/>
+          <w:sz w:val="20"/>
+          <w:szCs w:val="20"/>
+        </w:rPr>
+        <w:t>phase1 = (atan(im1./r1));</w:t>
+      </w:r>
+    </w:p>
+    <w:p>
+      <w:pPr>
+        <w:autoSpaceDE w:val="0"/>
+        <w:autoSpaceDN w:val="0"/>
+        <w:adjustRightInd w:val="0"/>
+        <w:spacing w:after="0" w:line="240" w:lineRule="auto"/>
+        <w:rPr>
+          <w:rFonts w:ascii="Courier New" w:hAnsi="Courier New" w:cs="Courier New"/>
+          <w:sz w:val="24"/>
+          <w:szCs w:val="24"/>
+        </w:rPr>
+      </w:pPr>
+      <w:r>
+        <w:rPr>
+          <w:rFonts w:ascii="Courier New" w:hAnsi="Courier New" w:cs="Courier New"/>
+          <w:color w:val="000000"/>
+          <w:sz w:val="20"/>
+          <w:szCs w:val="20"/>
+        </w:rPr>
+        <w:t>r2 = real(frequency2);</w:t>
+      </w:r>
+    </w:p>
+    <w:p>
+      <w:pPr>
+        <w:autoSpaceDE w:val="0"/>
+        <w:autoSpaceDN w:val="0"/>
+        <w:adjustRightInd w:val="0"/>
+        <w:spacing w:after="0" w:line="240" w:lineRule="auto"/>
+        <w:rPr>
+          <w:rFonts w:ascii="Courier New" w:hAnsi="Courier New" w:cs="Courier New"/>
+          <w:sz w:val="24"/>
+          <w:szCs w:val="24"/>
+        </w:rPr>
+      </w:pPr>
+      <w:r>
+        <w:rPr>
+          <w:rFonts w:ascii="Courier New" w:hAnsi="Courier New" w:cs="Courier New"/>
+          <w:color w:val="000000"/>
+          <w:sz w:val="20"/>
+          <w:szCs w:val="20"/>
+        </w:rPr>
+        <w:t>im2 = imag(frequency2);</w:t>
+      </w:r>
+    </w:p>
+    <w:p>
+      <w:pPr>
+        <w:autoSpaceDE w:val="0"/>
+        <w:autoSpaceDN w:val="0"/>
+        <w:adjustRightInd w:val="0"/>
+        <w:spacing w:after="0" w:line="240" w:lineRule="auto"/>
+        <w:rPr>
+          <w:rFonts w:ascii="Courier New" w:hAnsi="Courier New" w:cs="Courier New"/>
+          <w:sz w:val="24"/>
+          <w:szCs w:val="24"/>
+        </w:rPr>
+      </w:pPr>
+      <w:r>
+        <w:rPr>
+          <w:rFonts w:ascii="Courier New" w:hAnsi="Courier New" w:cs="Courier New"/>
+          <w:color w:val="000000"/>
+          <w:sz w:val="20"/>
+          <w:szCs w:val="20"/>
+        </w:rPr>
+        <w:t>phase2 = (atan(im2./r2));</w:t>
+      </w:r>
+    </w:p>
+    <w:p>
+      <w:pPr>
+        <w:autoSpaceDE w:val="0"/>
+        <w:autoSpaceDN w:val="0"/>
+        <w:adjustRightInd w:val="0"/>
+        <w:spacing w:after="0" w:line="240" w:lineRule="auto"/>
+        <w:rPr>
+          <w:rFonts w:ascii="Courier New" w:hAnsi="Courier New" w:cs="Courier New"/>
+          <w:sz w:val="24"/>
+          <w:szCs w:val="24"/>
+        </w:rPr>
+      </w:pPr>
+      <w:r>
+        <w:rPr>
+          <w:rFonts w:ascii="Courier New" w:hAnsi="Courier New" w:cs="Courier New"/>
+          <w:color w:val="000000"/>
+          <w:sz w:val="20"/>
+          <w:szCs w:val="20"/>
+        </w:rPr>
+        <w:t>delay = (phase1 - phase2)/(w1-w);</w:t>
+      </w:r>
+    </w:p>
+    <w:p>
+      <w:pPr>
+        <w:autoSpaceDE w:val="0"/>
+        <w:autoSpaceDN w:val="0"/>
+        <w:adjustRightInd w:val="0"/>
+        <w:spacing w:after="0" w:line="240" w:lineRule="auto"/>
+        <w:rPr>
+          <w:rFonts w:ascii="Courier New" w:hAnsi="Courier New" w:cs="Courier New"/>
+          <w:sz w:val="24"/>
+          <w:szCs w:val="24"/>
+        </w:rPr>
+      </w:pPr>
+      <w:r>
+        <w:rPr>
+          <w:rFonts w:ascii="Courier New" w:hAnsi="Courier New" w:cs="Courier New"/>
+          <w:color w:val="0000FF"/>
+          <w:sz w:val="20"/>
+          <w:szCs w:val="20"/>
+        </w:rPr>
+        <w:t>end</w:t>
+      </w:r>
+    </w:p>
+    <w:p>
+      <w:pPr>
+        <w:autoSpaceDE w:val="0"/>
+        <w:autoSpaceDN w:val="0"/>
+        <w:adjustRightInd w:val="0"/>
+        <w:spacing w:after="0" w:line="240" w:lineRule="auto"/>
+        <w:rPr>
+          <w:rFonts w:ascii="Courier New" w:hAnsi="Courier New" w:cs="Courier New"/>
+          <w:sz w:val="24"/>
+          <w:szCs w:val="24"/>
+        </w:rPr>
+      </w:pPr>
+      <w:r>
+        <w:rPr>
+          <w:rFonts w:ascii="Courier New" w:hAnsi="Courier New" w:cs="Courier New"/>
+          <w:color w:val="228B22"/>
+          <w:sz w:val="20"/>
+          <w:szCs w:val="20"/>
+        </w:rPr>
+        <w:t>% in command line</w:t>
+      </w:r>
+    </w:p>
+    <w:p>
+      <w:pPr>
+        <w:spacing w:line="240" w:lineRule="auto"/>
+      </w:pPr>
+      <w:r>
+        <w:t>&gt;&gt; a2q8_time_delay(1, 1, 1, 1)</w:t>
+      </w:r>
+    </w:p>
+    <w:p>
+      <w:pPr>
+        <w:spacing w:line="240" w:lineRule="auto"/>
+        <w:rPr>
+          <w:b/>
+        </w:rPr>
+      </w:pPr>
+      <w:r>
+        <w:rPr>
+          <w:b/>
+        </w:rPr>
+        <w:t>(Matlab Response</w:t>
       </w:r>
       <w:r>
         <w:rPr>
@@ -3042,6 +3368,29 @@
         </w:rPr>
         <w:t>)</w:t>
       </w:r>
+    </w:p>
+    <w:p>
+      <w:pPr>
+        <w:spacing w:line="240" w:lineRule="auto"/>
+      </w:pPr>
+      <w:r>
+        <w:t>ans =</w:t>
+      </w:r>
+    </w:p>
+    <w:p>
+      <w:pPr>
+        <w:spacing w:line="240" w:lineRule="auto"/>
+      </w:pPr>
+    </w:p>
+    <w:p>
+      <w:pPr>
+        <w:spacing w:line="240" w:lineRule="auto"/>
+      </w:pPr>
+      <w:r>
+        <w:t xml:space="preserve">    1.9999</w:t>
+      </w:r>
+      <w:bookmarkStart w:id="0" w:name="_GoBack"/>
+      <w:bookmarkEnd w:id="0"/>
     </w:p>
     <w:p>
       <w:pPr>
@@ -3077,7 +3426,7 @@
           <v:shape id="_x0000_i1041" type="#_x0000_t75" style="width:80.25pt;height:33pt" o:ole="">
             <v:imagedata r:id="rId40" o:title=""/>
           </v:shape>
-          <o:OLEObject Type="Embed" ProgID="Equation.DSMT4" ShapeID="_x0000_i1041" DrawAspect="Content" ObjectID="_1568389363" r:id="rId41"/>
+          <o:OLEObject Type="Embed" ProgID="Equation.DSMT4" ShapeID="_x0000_i1041" DrawAspect="Content" ObjectID="_1568393801" r:id="rId41"/>
         </w:object>
       </w:r>
     </w:p>
@@ -3096,7 +3445,7 @@
           <v:shape id="_x0000_i1042" type="#_x0000_t75" style="width:27.75pt;height:14.25pt" o:ole="">
             <v:imagedata r:id="rId42" o:title=""/>
           </v:shape>
-          <o:OLEObject Type="Embed" ProgID="Equation.DSMT4" ShapeID="_x0000_i1042" DrawAspect="Content" ObjectID="_1568389364" r:id="rId43"/>
+          <o:OLEObject Type="Embed" ProgID="Equation.DSMT4" ShapeID="_x0000_i1042" DrawAspect="Content" ObjectID="_1568393802" r:id="rId43"/>
         </w:object>
       </w:r>
       <w:r>
@@ -3241,7 +3590,7 @@
         <w:rFonts w:asciiTheme="majorHAnsi" w:eastAsiaTheme="majorEastAsia" w:hAnsiTheme="majorHAnsi" w:cstheme="majorBidi"/>
         <w:noProof/>
       </w:rPr>
-      <w:t>7</w:t>
+      <w:t>6</w:t>
     </w:r>
     <w:r>
       <w:rPr>

</xml_diff>

<commit_message>
finished assignment 2 question 9 and therefore finished assignment 2.
</commit_message>
<xml_diff>
--- a/Assignment 2/a2.docx
+++ b/Assignment 2/a2.docx
@@ -77,36 +77,54 @@
           <w:sz w:val="28"/>
           <w:szCs w:val="28"/>
         </w:rPr>
-        <w:t>Writing Matlab Functions Chapter 7</w:t>
-      </w:r>
-    </w:p>
-    <w:p>
-      <w:pPr>
-        <w:jc w:val="center"/>
+        <w:t xml:space="preserve">Writing </w:t>
+      </w:r>
+      <w:proofErr w:type="spellStart"/>
+      <w:r>
         <w:rPr>
           <w:b/>
           <w:sz w:val="28"/>
           <w:szCs w:val="28"/>
         </w:rPr>
-      </w:pPr>
+        <w:t>Matlab</w:t>
+      </w:r>
+      <w:proofErr w:type="spellEnd"/>
       <w:r>
         <w:rPr>
           <w:b/>
           <w:sz w:val="28"/>
           <w:szCs w:val="28"/>
         </w:rPr>
-        <w:t>Due October 2</w:t>
-      </w:r>
-    </w:p>
-    <w:p>
-      <w:pPr>
-        <w:spacing w:line="240" w:lineRule="auto"/>
+        <w:t xml:space="preserve"> Functions Chapter 7</w:t>
+      </w:r>
+    </w:p>
+    <w:p>
+      <w:pPr>
+        <w:jc w:val="center"/>
         <w:rPr>
           <w:b/>
           <w:sz w:val="28"/>
           <w:szCs w:val="28"/>
         </w:rPr>
       </w:pPr>
+      <w:r>
+        <w:rPr>
+          <w:b/>
+          <w:sz w:val="28"/>
+          <w:szCs w:val="28"/>
+        </w:rPr>
+        <w:t>Due October 2</w:t>
+      </w:r>
+    </w:p>
+    <w:p>
+      <w:pPr>
+        <w:spacing w:line="240" w:lineRule="auto"/>
+        <w:rPr>
+          <w:b/>
+          <w:sz w:val="28"/>
+          <w:szCs w:val="28"/>
+        </w:rPr>
+      </w:pPr>
     </w:p>
     <w:p>
       <w:pPr>
@@ -141,7 +159,39 @@
           <w:sz w:val="24"/>
           <w:szCs w:val="24"/>
         </w:rPr>
-        <w:t xml:space="preserve">based on material in the Gilat textbook from chapter 7.  Suggest you review this chapter before answering these questions.  Fill in the following template with your answers using Matlab plots and screen shots as necessary.  Then submit your Word document on D2L.  </w:t>
+        <w:t xml:space="preserve">based on material in the </w:t>
+      </w:r>
+      <w:proofErr w:type="spellStart"/>
+      <w:r>
+        <w:rPr>
+          <w:sz w:val="24"/>
+          <w:szCs w:val="24"/>
+        </w:rPr>
+        <w:t>Gilat</w:t>
+      </w:r>
+      <w:proofErr w:type="spellEnd"/>
+      <w:r>
+        <w:rPr>
+          <w:sz w:val="24"/>
+          <w:szCs w:val="24"/>
+        </w:rPr>
+        <w:t xml:space="preserve"> textbook from chapter 7.  Suggest you review this chapter before answering these questions.  Fill in the following template with your answers using </w:t>
+      </w:r>
+      <w:proofErr w:type="spellStart"/>
+      <w:r>
+        <w:rPr>
+          <w:sz w:val="24"/>
+          <w:szCs w:val="24"/>
+        </w:rPr>
+        <w:t>Matlab</w:t>
+      </w:r>
+      <w:proofErr w:type="spellEnd"/>
+      <w:r>
+        <w:rPr>
+          <w:sz w:val="24"/>
+          <w:szCs w:val="24"/>
+        </w:rPr>
+        <w:t xml:space="preserve"> plots and screen shots as necessary.  Then submit your Word document on D2L.  </w:t>
       </w:r>
     </w:p>
     <w:p>
@@ -172,7 +222,11 @@
         <w:t xml:space="preserve"> </w:t>
       </w:r>
       <w:r>
-        <w:t>Write an</w:t>
+        <w:t xml:space="preserve">Write </w:t>
+      </w:r>
+      <w:proofErr w:type="gramStart"/>
+      <w:r>
+        <w:t>an</w:t>
       </w:r>
       <w:r>
         <w:t xml:space="preserve"> </w:t>
@@ -184,7 +238,14 @@
         <w:rPr>
           <w:b/>
         </w:rPr>
-        <w:t>anonymous function</w:t>
+        <w:t>anonymous</w:t>
+      </w:r>
+      <w:proofErr w:type="gramEnd"/>
+      <w:r>
+        <w:rPr>
+          <w:b/>
+        </w:rPr>
+        <w:t xml:space="preserve"> function</w:t>
       </w:r>
       <w:r>
         <w:rPr>
@@ -219,7 +280,7 @@
           <v:shape id="_x0000_i1025" type="#_x0000_t75" style="width:39.75pt;height:20.25pt" o:ole="">
             <v:imagedata r:id="rId6" o:title=""/>
           </v:shape>
-          <o:OLEObject Type="Embed" ProgID="Equation.DSMT4" ShapeID="_x0000_i1025" DrawAspect="Content" ObjectID="_1568393785" r:id="rId7"/>
+          <o:OLEObject Type="Embed" ProgID="Equation.DSMT4" ShapeID="_x0000_i1025" DrawAspect="Content" ObjectID="_1568396195" r:id="rId7"/>
         </w:object>
       </w:r>
       <w:r>
@@ -247,7 +308,7 @@
           <v:shape id="_x0000_i1026" type="#_x0000_t75" style="width:139.5pt;height:33.75pt" o:ole="">
             <v:imagedata r:id="rId8" o:title=""/>
           </v:shape>
-          <o:OLEObject Type="Embed" ProgID="Equation.DSMT4" ShapeID="_x0000_i1026" DrawAspect="Content" ObjectID="_1568393786" r:id="rId9"/>
+          <o:OLEObject Type="Embed" ProgID="Equation.DSMT4" ShapeID="_x0000_i1026" DrawAspect="Content" ObjectID="_1568396196" r:id="rId9"/>
         </w:object>
       </w:r>
     </w:p>
@@ -269,7 +330,7 @@
           <v:shape id="_x0000_i1027" type="#_x0000_t75" style="width:54.75pt;height:20.25pt" o:ole="">
             <v:imagedata r:id="rId10" o:title=""/>
           </v:shape>
-          <o:OLEObject Type="Embed" ProgID="Equation.DSMT4" ShapeID="_x0000_i1027" DrawAspect="Content" ObjectID="_1568393787" r:id="rId11"/>
+          <o:OLEObject Type="Embed" ProgID="Equation.DSMT4" ShapeID="_x0000_i1027" DrawAspect="Content" ObjectID="_1568396197" r:id="rId11"/>
         </w:object>
       </w:r>
       <w:r>
@@ -495,7 +556,7 @@
           <v:shape id="_x0000_i1028" type="#_x0000_t75" style="width:36.75pt;height:38.25pt" o:ole="">
             <v:imagedata r:id="rId12" o:title=""/>
           </v:shape>
-          <o:OLEObject Type="Embed" ProgID="Equation.DSMT4" ShapeID="_x0000_i1028" DrawAspect="Content" ObjectID="_1568393788" r:id="rId13"/>
+          <o:OLEObject Type="Embed" ProgID="Equation.DSMT4" ShapeID="_x0000_i1028" DrawAspect="Content" ObjectID="_1568396198" r:id="rId13"/>
         </w:object>
       </w:r>
     </w:p>
@@ -1026,7 +1087,7 @@
           <v:shape id="_x0000_i1029" type="#_x0000_t75" style="width:101.25pt;height:46.5pt" o:ole="">
             <v:imagedata r:id="rId16" o:title=""/>
           </v:shape>
-          <o:OLEObject Type="Embed" ProgID="Equation.DSMT4" ShapeID="_x0000_i1029" DrawAspect="Content" ObjectID="_1568393789" r:id="rId17"/>
+          <o:OLEObject Type="Embed" ProgID="Equation.DSMT4" ShapeID="_x0000_i1029" DrawAspect="Content" ObjectID="_1568396199" r:id="rId17"/>
         </w:object>
       </w:r>
     </w:p>
@@ -1051,7 +1112,7 @@
           <v:shape id="_x0000_i1030" type="#_x0000_t75" style="width:54pt;height:15pt" o:ole="">
             <v:imagedata r:id="rId18" o:title=""/>
           </v:shape>
-          <o:OLEObject Type="Embed" ProgID="Equation.DSMT4" ShapeID="_x0000_i1030" DrawAspect="Content" ObjectID="_1568393790" r:id="rId19"/>
+          <o:OLEObject Type="Embed" ProgID="Equation.DSMT4" ShapeID="_x0000_i1030" DrawAspect="Content" ObjectID="_1568396200" r:id="rId19"/>
         </w:object>
       </w:r>
     </w:p>
@@ -1078,7 +1139,7 @@
           <v:shape id="_x0000_i1031" type="#_x0000_t75" style="width:82.5pt;height:21.75pt" o:ole="">
             <v:imagedata r:id="rId20" o:title=""/>
           </v:shape>
-          <o:OLEObject Type="Embed" ProgID="Equation.DSMT4" ShapeID="_x0000_i1031" DrawAspect="Content" ObjectID="_1568393791" r:id="rId21"/>
+          <o:OLEObject Type="Embed" ProgID="Equation.DSMT4" ShapeID="_x0000_i1031" DrawAspect="Content" ObjectID="_1568396201" r:id="rId21"/>
         </w:object>
       </w:r>
     </w:p>
@@ -1097,7 +1158,7 @@
           <v:shape id="_x0000_i1032" type="#_x0000_t75" style="width:12pt;height:10.5pt" o:ole="">
             <v:imagedata r:id="rId22" o:title=""/>
           </v:shape>
-          <o:OLEObject Type="Embed" ProgID="Equation.DSMT4" ShapeID="_x0000_i1032" DrawAspect="Content" ObjectID="_1568393792" r:id="rId23"/>
+          <o:OLEObject Type="Embed" ProgID="Equation.DSMT4" ShapeID="_x0000_i1032" DrawAspect="Content" ObjectID="_1568396202" r:id="rId23"/>
         </w:object>
       </w:r>
       <w:r>
@@ -1250,6 +1311,7 @@
       <w:r>
         <w:t xml:space="preserve"> Write a function that computes the frequency response of the </w:t>
       </w:r>
+      <w:proofErr w:type="gramStart"/>
       <w:r>
         <w:t>band</w:t>
       </w:r>
@@ -1259,6 +1321,7 @@
       <w:r>
         <w:t xml:space="preserve"> filter</w:t>
       </w:r>
+      <w:proofErr w:type="gramEnd"/>
       <w:r>
         <w:t xml:space="preserve"> with L=1, C=1 and R=10 for a range of </w:t>
       </w:r>
@@ -1270,7 +1333,7 @@
           <v:shape id="_x0000_i1033" type="#_x0000_t75" style="width:51.75pt;height:14.25pt" o:ole="">
             <v:imagedata r:id="rId24" o:title=""/>
           </v:shape>
-          <o:OLEObject Type="Embed" ProgID="Equation.DSMT4" ShapeID="_x0000_i1033" DrawAspect="Content" ObjectID="_1568393793" r:id="rId25"/>
+          <o:OLEObject Type="Embed" ProgID="Equation.DSMT4" ShapeID="_x0000_i1033" DrawAspect="Content" ObjectID="_1568396203" r:id="rId25"/>
         </w:object>
       </w:r>
       <w:r>
@@ -1284,7 +1347,7 @@
           <v:shape id="_x0000_i1034" type="#_x0000_t75" style="width:1in;height:14.25pt" o:ole="">
             <v:imagedata r:id="rId26" o:title=""/>
           </v:shape>
-          <o:OLEObject Type="Embed" ProgID="Equation.DSMT4" ShapeID="_x0000_i1034" DrawAspect="Content" ObjectID="_1568393794" r:id="rId27"/>
+          <o:OLEObject Type="Embed" ProgID="Equation.DSMT4" ShapeID="_x0000_i1034" DrawAspect="Content" ObjectID="_1568396204" r:id="rId27"/>
         </w:object>
       </w:r>
       <w:r>
@@ -1743,7 +1806,7 @@
           <v:shape id="_x0000_i1035" type="#_x0000_t75" style="width:1in;height:14.25pt" o:ole="">
             <v:imagedata r:id="rId26" o:title=""/>
           </v:shape>
-          <o:OLEObject Type="Embed" ProgID="Equation.DSMT4" ShapeID="_x0000_i1035" DrawAspect="Content" ObjectID="_1568393795" r:id="rId29"/>
+          <o:OLEObject Type="Embed" ProgID="Equation.DSMT4" ShapeID="_x0000_i1035" DrawAspect="Content" ObjectID="_1568396205" r:id="rId29"/>
         </w:object>
       </w:r>
       <w:r>
@@ -2089,8 +2152,57 @@
         <w:spacing w:line="240" w:lineRule="auto"/>
       </w:pPr>
       <w:r>
+        <w:lastRenderedPageBreak/>
         <w:t xml:space="preserve"> </w:t>
       </w:r>
+      <w:bookmarkStart w:id="0" w:name="_GoBack"/>
+      <w:r>
+        <w:rPr>
+          <w:noProof/>
+        </w:rPr>
+        <w:drawing>
+          <wp:inline distT="0" distB="0" distL="0" distR="0">
+            <wp:extent cx="5334744" cy="4753638"/>
+            <wp:effectExtent l="0" t="0" r="0" b="8890"/>
+            <wp:docPr id="6" name="Picture 6"/>
+            <wp:cNvGraphicFramePr>
+              <a:graphicFrameLocks xmlns:a="http://schemas.openxmlformats.org/drawingml/2006/main" noChangeAspect="1"/>
+            </wp:cNvGraphicFramePr>
+            <a:graphic xmlns:a="http://schemas.openxmlformats.org/drawingml/2006/main">
+              <a:graphicData uri="http://schemas.openxmlformats.org/drawingml/2006/picture">
+                <pic:pic xmlns:pic="http://schemas.openxmlformats.org/drawingml/2006/picture">
+                  <pic:nvPicPr>
+                    <pic:cNvPr id="6" name="a2q5.PNG"/>
+                    <pic:cNvPicPr/>
+                  </pic:nvPicPr>
+                  <pic:blipFill>
+                    <a:blip r:embed="rId30">
+                      <a:extLst>
+                        <a:ext uri="{28A0092B-C50C-407E-A947-70E740481C1C}">
+                          <a14:useLocalDpi xmlns:a14="http://schemas.microsoft.com/office/drawing/2010/main" val="0"/>
+                        </a:ext>
+                      </a:extLst>
+                    </a:blip>
+                    <a:stretch>
+                      <a:fillRect/>
+                    </a:stretch>
+                  </pic:blipFill>
+                  <pic:spPr>
+                    <a:xfrm>
+                      <a:off x="0" y="0"/>
+                      <a:ext cx="5334744" cy="4753638"/>
+                    </a:xfrm>
+                    <a:prstGeom prst="rect">
+                      <a:avLst/>
+                    </a:prstGeom>
+                  </pic:spPr>
+                </pic:pic>
+              </a:graphicData>
+            </a:graphic>
+          </wp:inline>
+        </w:drawing>
+      </w:r>
+      <w:bookmarkEnd w:id="0"/>
     </w:p>
     <w:p>
       <w:pPr>
@@ -2141,7 +2253,7 @@
           <v:shape id="_x0000_i1036" type="#_x0000_t75" style="width:1in;height:14.25pt" o:ole="">
             <v:imagedata r:id="rId26" o:title=""/>
           </v:shape>
-          <o:OLEObject Type="Embed" ProgID="Equation.DSMT4" ShapeID="_x0000_i1036" DrawAspect="Content" ObjectID="_1568393796" r:id="rId30"/>
+          <o:OLEObject Type="Embed" ProgID="Equation.DSMT4" ShapeID="_x0000_i1036" DrawAspect="Content" ObjectID="_1568396206" r:id="rId31"/>
         </w:object>
       </w:r>
       <w:r>
@@ -2520,6 +2632,7 @@
           <w:sz w:val="20"/>
           <w:szCs w:val="20"/>
         </w:rPr>
+        <w:lastRenderedPageBreak/>
         <w:t>global</w:t>
       </w:r>
       <w:r>
@@ -2770,10 +2883,9 @@
           <w:sz w:val="24"/>
           <w:szCs w:val="24"/>
         </w:rPr>
-        <w:lastRenderedPageBreak/>
         <w:drawing>
           <wp:inline distT="0" distB="0" distL="0" distR="0">
-            <wp:extent cx="4143375" cy="3743120"/>
+            <wp:extent cx="3584796" cy="3238500"/>
             <wp:effectExtent l="0" t="0" r="0" b="0"/>
             <wp:docPr id="5" name="Picture 5"/>
             <wp:cNvGraphicFramePr>
@@ -2787,7 +2899,7 @@
                     <pic:cNvPicPr/>
                   </pic:nvPicPr>
                   <pic:blipFill>
-                    <a:blip r:embed="rId31">
+                    <a:blip r:embed="rId32">
                       <a:extLst>
                         <a:ext uri="{28A0092B-C50C-407E-A947-70E740481C1C}">
                           <a14:useLocalDpi xmlns:a14="http://schemas.microsoft.com/office/drawing/2010/main" val="0"/>
@@ -2801,7 +2913,7 @@
                   <pic:spPr>
                     <a:xfrm>
                       <a:off x="0" y="0"/>
-                      <a:ext cx="4151356" cy="3750330"/>
+                      <a:ext cx="3596101" cy="3248713"/>
                     </a:xfrm>
                     <a:prstGeom prst="rect">
                       <a:avLst/>
@@ -2916,9 +3028,9 @@
         </w:rPr>
         <w:object w:dxaOrig="2540" w:dyaOrig="660">
           <v:shape id="_x0000_i1037" type="#_x0000_t75" style="width:126.75pt;height:33pt" o:ole="">
-            <v:imagedata r:id="rId32" o:title=""/>
+            <v:imagedata r:id="rId33" o:title=""/>
           </v:shape>
-          <o:OLEObject Type="Embed" ProgID="Equation.DSMT4" ShapeID="_x0000_i1037" DrawAspect="Content" ObjectID="_1568393797" r:id="rId33"/>
+          <o:OLEObject Type="Embed" ProgID="Equation.DSMT4" ShapeID="_x0000_i1037" DrawAspect="Content" ObjectID="_1568396207" r:id="rId34"/>
         </w:object>
       </w:r>
     </w:p>
@@ -2938,9 +3050,9 @@
         </w:rPr>
         <w:object w:dxaOrig="240" w:dyaOrig="220">
           <v:shape id="_x0000_i1038" type="#_x0000_t75" style="width:12pt;height:10.5pt" o:ole="">
-            <v:imagedata r:id="rId34" o:title=""/>
+            <v:imagedata r:id="rId35" o:title=""/>
           </v:shape>
-          <o:OLEObject Type="Embed" ProgID="Equation.DSMT4" ShapeID="_x0000_i1038" DrawAspect="Content" ObjectID="_1568393798" r:id="rId35"/>
+          <o:OLEObject Type="Embed" ProgID="Equation.DSMT4" ShapeID="_x0000_i1038" DrawAspect="Content" ObjectID="_1568396208" r:id="rId36"/>
         </w:object>
       </w:r>
       <w:r>
@@ -2955,9 +3067,9 @@
         </w:rPr>
         <w:object w:dxaOrig="740" w:dyaOrig="400">
           <v:shape id="_x0000_i1039" type="#_x0000_t75" style="width:36.75pt;height:20.25pt" o:ole="">
-            <v:imagedata r:id="rId36" o:title=""/>
+            <v:imagedata r:id="rId37" o:title=""/>
           </v:shape>
-          <o:OLEObject Type="Embed" ProgID="Equation.DSMT4" ShapeID="_x0000_i1039" DrawAspect="Content" ObjectID="_1568393799" r:id="rId37"/>
+          <o:OLEObject Type="Embed" ProgID="Equation.DSMT4" ShapeID="_x0000_i1039" DrawAspect="Content" ObjectID="_1568396209" r:id="rId38"/>
         </w:object>
       </w:r>
       <w:r>
@@ -2969,7 +3081,6 @@
         <w:spacing w:line="240" w:lineRule="auto"/>
       </w:pPr>
       <w:r>
-        <w:lastRenderedPageBreak/>
         <w:t xml:space="preserve">Evaluate the </w:t>
       </w:r>
       <w:r>
@@ -2984,9 +3095,9 @@
         </w:rPr>
         <w:object w:dxaOrig="560" w:dyaOrig="279">
           <v:shape id="_x0000_i1040" type="#_x0000_t75" style="width:27.75pt;height:14.25pt" o:ole="">
-            <v:imagedata r:id="rId38" o:title=""/>
+            <v:imagedata r:id="rId39" o:title=""/>
           </v:shape>
-          <o:OLEObject Type="Embed" ProgID="Equation.DSMT4" ShapeID="_x0000_i1040" DrawAspect="Content" ObjectID="_1568393800" r:id="rId39"/>
+          <o:OLEObject Type="Embed" ProgID="Equation.DSMT4" ShapeID="_x0000_i1040" DrawAspect="Content" ObjectID="_1568396210" r:id="rId40"/>
         </w:object>
       </w:r>
       <w:r>
@@ -3074,7 +3185,38 @@
           <w:sz w:val="20"/>
           <w:szCs w:val="20"/>
         </w:rPr>
-        <w:t xml:space="preserve"> [delay] = a2q8_time_delay(L,R,C,w)</w:t>
+        <w:t xml:space="preserve"> [delay] = a2q8_time_delay(</w:t>
+      </w:r>
+      <w:proofErr w:type="spellStart"/>
+      <w:proofErr w:type="gramStart"/>
+      <w:r>
+        <w:rPr>
+          <w:rFonts w:ascii="Courier New" w:hAnsi="Courier New" w:cs="Courier New"/>
+          <w:color w:val="000000"/>
+          <w:sz w:val="20"/>
+          <w:szCs w:val="20"/>
+        </w:rPr>
+        <w:t>L,R</w:t>
+      </w:r>
+      <w:proofErr w:type="gramEnd"/>
+      <w:r>
+        <w:rPr>
+          <w:rFonts w:ascii="Courier New" w:hAnsi="Courier New" w:cs="Courier New"/>
+          <w:color w:val="000000"/>
+          <w:sz w:val="20"/>
+          <w:szCs w:val="20"/>
+        </w:rPr>
+        <w:t>,C,w</w:t>
+      </w:r>
+      <w:proofErr w:type="spellEnd"/>
+      <w:r>
+        <w:rPr>
+          <w:rFonts w:ascii="Courier New" w:hAnsi="Courier New" w:cs="Courier New"/>
+          <w:color w:val="000000"/>
+          <w:sz w:val="20"/>
+          <w:szCs w:val="20"/>
+        </w:rPr>
+        <w:t>)</w:t>
       </w:r>
     </w:p>
     <w:p>
@@ -3118,29 +3260,69 @@
           <w:sz w:val="20"/>
           <w:szCs w:val="20"/>
         </w:rPr>
-        <w:t>frequency1 = (R./(R+1i.*w.*L+(1./(1i.*w.*C))));</w:t>
-      </w:r>
-    </w:p>
-    <w:p>
-      <w:pPr>
-        <w:autoSpaceDE w:val="0"/>
-        <w:autoSpaceDN w:val="0"/>
-        <w:adjustRightInd w:val="0"/>
-        <w:spacing w:after="0" w:line="240" w:lineRule="auto"/>
-        <w:rPr>
-          <w:rFonts w:ascii="Courier New" w:hAnsi="Courier New" w:cs="Courier New"/>
-          <w:sz w:val="24"/>
-          <w:szCs w:val="24"/>
-        </w:rPr>
-      </w:pPr>
-      <w:r>
-        <w:rPr>
-          <w:rFonts w:ascii="Courier New" w:hAnsi="Courier New" w:cs="Courier New"/>
-          <w:color w:val="000000"/>
-          <w:sz w:val="20"/>
-          <w:szCs w:val="20"/>
-        </w:rPr>
-        <w:t>frequency2 = (R./(R+1i.*w1.*L+(1./(1i.*w1.*C))));</w:t>
+        <w:t>frequency1 = (R./(R+1i.*w.*L+(</w:t>
+      </w:r>
+      <w:proofErr w:type="gramStart"/>
+      <w:r>
+        <w:rPr>
+          <w:rFonts w:ascii="Courier New" w:hAnsi="Courier New" w:cs="Courier New"/>
+          <w:color w:val="000000"/>
+          <w:sz w:val="20"/>
+          <w:szCs w:val="20"/>
+        </w:rPr>
+        <w:t>1./</w:t>
+      </w:r>
+      <w:proofErr w:type="gramEnd"/>
+      <w:r>
+        <w:rPr>
+          <w:rFonts w:ascii="Courier New" w:hAnsi="Courier New" w:cs="Courier New"/>
+          <w:color w:val="000000"/>
+          <w:sz w:val="20"/>
+          <w:szCs w:val="20"/>
+        </w:rPr>
+        <w:t>(1i.*w.*C))));</w:t>
+      </w:r>
+    </w:p>
+    <w:p>
+      <w:pPr>
+        <w:autoSpaceDE w:val="0"/>
+        <w:autoSpaceDN w:val="0"/>
+        <w:adjustRightInd w:val="0"/>
+        <w:spacing w:after="0" w:line="240" w:lineRule="auto"/>
+        <w:rPr>
+          <w:rFonts w:ascii="Courier New" w:hAnsi="Courier New" w:cs="Courier New"/>
+          <w:sz w:val="24"/>
+          <w:szCs w:val="24"/>
+        </w:rPr>
+      </w:pPr>
+      <w:r>
+        <w:rPr>
+          <w:rFonts w:ascii="Courier New" w:hAnsi="Courier New" w:cs="Courier New"/>
+          <w:color w:val="000000"/>
+          <w:sz w:val="20"/>
+          <w:szCs w:val="20"/>
+        </w:rPr>
+        <w:t>frequency2 = (R./(R+1i.*w</w:t>
+      </w:r>
+      <w:proofErr w:type="gramStart"/>
+      <w:r>
+        <w:rPr>
+          <w:rFonts w:ascii="Courier New" w:hAnsi="Courier New" w:cs="Courier New"/>
+          <w:color w:val="000000"/>
+          <w:sz w:val="20"/>
+          <w:szCs w:val="20"/>
+        </w:rPr>
+        <w:t>1.*</w:t>
+      </w:r>
+      <w:proofErr w:type="gramEnd"/>
+      <w:r>
+        <w:rPr>
+          <w:rFonts w:ascii="Courier New" w:hAnsi="Courier New" w:cs="Courier New"/>
+          <w:color w:val="000000"/>
+          <w:sz w:val="20"/>
+          <w:szCs w:val="20"/>
+        </w:rPr>
+        <w:t>L+(1./(1i.*w1.*C))));</w:t>
       </w:r>
     </w:p>
     <w:p>
@@ -3184,29 +3366,89 @@
           <w:sz w:val="20"/>
           <w:szCs w:val="20"/>
         </w:rPr>
-        <w:t>im1 = imag(frequency1);</w:t>
-      </w:r>
-    </w:p>
-    <w:p>
-      <w:pPr>
-        <w:autoSpaceDE w:val="0"/>
-        <w:autoSpaceDN w:val="0"/>
-        <w:adjustRightInd w:val="0"/>
-        <w:spacing w:after="0" w:line="240" w:lineRule="auto"/>
-        <w:rPr>
-          <w:rFonts w:ascii="Courier New" w:hAnsi="Courier New" w:cs="Courier New"/>
-          <w:sz w:val="24"/>
-          <w:szCs w:val="24"/>
-        </w:rPr>
-      </w:pPr>
-      <w:r>
-        <w:rPr>
-          <w:rFonts w:ascii="Courier New" w:hAnsi="Courier New" w:cs="Courier New"/>
-          <w:color w:val="000000"/>
-          <w:sz w:val="20"/>
-          <w:szCs w:val="20"/>
-        </w:rPr>
-        <w:t>phase1 = (atan(im1./r1));</w:t>
+        <w:t xml:space="preserve">im1 = </w:t>
+      </w:r>
+      <w:proofErr w:type="spellStart"/>
+      <w:r>
+        <w:rPr>
+          <w:rFonts w:ascii="Courier New" w:hAnsi="Courier New" w:cs="Courier New"/>
+          <w:color w:val="000000"/>
+          <w:sz w:val="20"/>
+          <w:szCs w:val="20"/>
+        </w:rPr>
+        <w:t>imag</w:t>
+      </w:r>
+      <w:proofErr w:type="spellEnd"/>
+      <w:r>
+        <w:rPr>
+          <w:rFonts w:ascii="Courier New" w:hAnsi="Courier New" w:cs="Courier New"/>
+          <w:color w:val="000000"/>
+          <w:sz w:val="20"/>
+          <w:szCs w:val="20"/>
+        </w:rPr>
+        <w:t>(frequency1);</w:t>
+      </w:r>
+    </w:p>
+    <w:p>
+      <w:pPr>
+        <w:autoSpaceDE w:val="0"/>
+        <w:autoSpaceDN w:val="0"/>
+        <w:adjustRightInd w:val="0"/>
+        <w:spacing w:after="0" w:line="240" w:lineRule="auto"/>
+        <w:rPr>
+          <w:rFonts w:ascii="Courier New" w:hAnsi="Courier New" w:cs="Courier New"/>
+          <w:sz w:val="24"/>
+          <w:szCs w:val="24"/>
+        </w:rPr>
+      </w:pPr>
+      <w:r>
+        <w:rPr>
+          <w:rFonts w:ascii="Courier New" w:hAnsi="Courier New" w:cs="Courier New"/>
+          <w:color w:val="000000"/>
+          <w:sz w:val="20"/>
+          <w:szCs w:val="20"/>
+        </w:rPr>
+        <w:t>phase1 = (</w:t>
+      </w:r>
+      <w:proofErr w:type="spellStart"/>
+      <w:r>
+        <w:rPr>
+          <w:rFonts w:ascii="Courier New" w:hAnsi="Courier New" w:cs="Courier New"/>
+          <w:color w:val="000000"/>
+          <w:sz w:val="20"/>
+          <w:szCs w:val="20"/>
+        </w:rPr>
+        <w:t>atan</w:t>
+      </w:r>
+      <w:proofErr w:type="spellEnd"/>
+      <w:r>
+        <w:rPr>
+          <w:rFonts w:ascii="Courier New" w:hAnsi="Courier New" w:cs="Courier New"/>
+          <w:color w:val="000000"/>
+          <w:sz w:val="20"/>
+          <w:szCs w:val="20"/>
+        </w:rPr>
+        <w:t>(im</w:t>
+      </w:r>
+      <w:proofErr w:type="gramStart"/>
+      <w:r>
+        <w:rPr>
+          <w:rFonts w:ascii="Courier New" w:hAnsi="Courier New" w:cs="Courier New"/>
+          <w:color w:val="000000"/>
+          <w:sz w:val="20"/>
+          <w:szCs w:val="20"/>
+        </w:rPr>
+        <w:t>1./</w:t>
+      </w:r>
+      <w:proofErr w:type="gramEnd"/>
+      <w:r>
+        <w:rPr>
+          <w:rFonts w:ascii="Courier New" w:hAnsi="Courier New" w:cs="Courier New"/>
+          <w:color w:val="000000"/>
+          <w:sz w:val="20"/>
+          <w:szCs w:val="20"/>
+        </w:rPr>
+        <w:t>r1));</w:t>
       </w:r>
     </w:p>
     <w:p>
@@ -3250,29 +3492,89 @@
           <w:sz w:val="20"/>
           <w:szCs w:val="20"/>
         </w:rPr>
-        <w:t>im2 = imag(frequency2);</w:t>
-      </w:r>
-    </w:p>
-    <w:p>
-      <w:pPr>
-        <w:autoSpaceDE w:val="0"/>
-        <w:autoSpaceDN w:val="0"/>
-        <w:adjustRightInd w:val="0"/>
-        <w:spacing w:after="0" w:line="240" w:lineRule="auto"/>
-        <w:rPr>
-          <w:rFonts w:ascii="Courier New" w:hAnsi="Courier New" w:cs="Courier New"/>
-          <w:sz w:val="24"/>
-          <w:szCs w:val="24"/>
-        </w:rPr>
-      </w:pPr>
-      <w:r>
-        <w:rPr>
-          <w:rFonts w:ascii="Courier New" w:hAnsi="Courier New" w:cs="Courier New"/>
-          <w:color w:val="000000"/>
-          <w:sz w:val="20"/>
-          <w:szCs w:val="20"/>
-        </w:rPr>
-        <w:t>phase2 = (atan(im2./r2));</w:t>
+        <w:t xml:space="preserve">im2 = </w:t>
+      </w:r>
+      <w:proofErr w:type="spellStart"/>
+      <w:r>
+        <w:rPr>
+          <w:rFonts w:ascii="Courier New" w:hAnsi="Courier New" w:cs="Courier New"/>
+          <w:color w:val="000000"/>
+          <w:sz w:val="20"/>
+          <w:szCs w:val="20"/>
+        </w:rPr>
+        <w:t>imag</w:t>
+      </w:r>
+      <w:proofErr w:type="spellEnd"/>
+      <w:r>
+        <w:rPr>
+          <w:rFonts w:ascii="Courier New" w:hAnsi="Courier New" w:cs="Courier New"/>
+          <w:color w:val="000000"/>
+          <w:sz w:val="20"/>
+          <w:szCs w:val="20"/>
+        </w:rPr>
+        <w:t>(frequency2);</w:t>
+      </w:r>
+    </w:p>
+    <w:p>
+      <w:pPr>
+        <w:autoSpaceDE w:val="0"/>
+        <w:autoSpaceDN w:val="0"/>
+        <w:adjustRightInd w:val="0"/>
+        <w:spacing w:after="0" w:line="240" w:lineRule="auto"/>
+        <w:rPr>
+          <w:rFonts w:ascii="Courier New" w:hAnsi="Courier New" w:cs="Courier New"/>
+          <w:sz w:val="24"/>
+          <w:szCs w:val="24"/>
+        </w:rPr>
+      </w:pPr>
+      <w:r>
+        <w:rPr>
+          <w:rFonts w:ascii="Courier New" w:hAnsi="Courier New" w:cs="Courier New"/>
+          <w:color w:val="000000"/>
+          <w:sz w:val="20"/>
+          <w:szCs w:val="20"/>
+        </w:rPr>
+        <w:t>phase2 = (</w:t>
+      </w:r>
+      <w:proofErr w:type="spellStart"/>
+      <w:r>
+        <w:rPr>
+          <w:rFonts w:ascii="Courier New" w:hAnsi="Courier New" w:cs="Courier New"/>
+          <w:color w:val="000000"/>
+          <w:sz w:val="20"/>
+          <w:szCs w:val="20"/>
+        </w:rPr>
+        <w:t>atan</w:t>
+      </w:r>
+      <w:proofErr w:type="spellEnd"/>
+      <w:r>
+        <w:rPr>
+          <w:rFonts w:ascii="Courier New" w:hAnsi="Courier New" w:cs="Courier New"/>
+          <w:color w:val="000000"/>
+          <w:sz w:val="20"/>
+          <w:szCs w:val="20"/>
+        </w:rPr>
+        <w:t>(im</w:t>
+      </w:r>
+      <w:proofErr w:type="gramStart"/>
+      <w:r>
+        <w:rPr>
+          <w:rFonts w:ascii="Courier New" w:hAnsi="Courier New" w:cs="Courier New"/>
+          <w:color w:val="000000"/>
+          <w:sz w:val="20"/>
+          <w:szCs w:val="20"/>
+        </w:rPr>
+        <w:t>2./</w:t>
+      </w:r>
+      <w:proofErr w:type="gramEnd"/>
+      <w:r>
+        <w:rPr>
+          <w:rFonts w:ascii="Courier New" w:hAnsi="Courier New" w:cs="Courier New"/>
+          <w:color w:val="000000"/>
+          <w:sz w:val="20"/>
+          <w:szCs w:val="20"/>
+        </w:rPr>
+        <w:t>r2));</w:t>
       </w:r>
     </w:p>
     <w:p>
@@ -3346,21 +3648,43 @@
         <w:spacing w:line="240" w:lineRule="auto"/>
       </w:pPr>
       <w:r>
-        <w:t>&gt;&gt; a2q8_time_delay(1, 1, 1, 1)</w:t>
-      </w:r>
-    </w:p>
-    <w:p>
-      <w:pPr>
-        <w:spacing w:line="240" w:lineRule="auto"/>
-        <w:rPr>
-          <w:b/>
-        </w:rPr>
-      </w:pPr>
-      <w:r>
-        <w:rPr>
-          <w:b/>
-        </w:rPr>
-        <w:t>(Matlab Response</w:t>
+        <w:t>&gt;&gt; a2q8_time_</w:t>
+      </w:r>
+      <w:proofErr w:type="gramStart"/>
+      <w:r>
+        <w:t>delay(</w:t>
+      </w:r>
+      <w:proofErr w:type="gramEnd"/>
+      <w:r>
+        <w:t>1, 1, 1, 1)</w:t>
+      </w:r>
+    </w:p>
+    <w:p>
+      <w:pPr>
+        <w:spacing w:line="240" w:lineRule="auto"/>
+        <w:rPr>
+          <w:b/>
+        </w:rPr>
+      </w:pPr>
+      <w:r>
+        <w:rPr>
+          <w:b/>
+        </w:rPr>
+        <w:t>(</w:t>
+      </w:r>
+      <w:proofErr w:type="spellStart"/>
+      <w:r>
+        <w:rPr>
+          <w:b/>
+        </w:rPr>
+        <w:t>Matlab</w:t>
+      </w:r>
+      <w:proofErr w:type="spellEnd"/>
+      <w:r>
+        <w:rPr>
+          <w:b/>
+        </w:rPr>
+        <w:t xml:space="preserve"> Response</w:t>
       </w:r>
       <w:r>
         <w:rPr>
@@ -3373,8 +3697,13 @@
       <w:pPr>
         <w:spacing w:line="240" w:lineRule="auto"/>
       </w:pPr>
-      <w:r>
-        <w:t>ans =</w:t>
+      <w:proofErr w:type="spellStart"/>
+      <w:r>
+        <w:t>ans</w:t>
+      </w:r>
+      <w:proofErr w:type="spellEnd"/>
+      <w:r>
+        <w:t xml:space="preserve"> =</w:t>
       </w:r>
     </w:p>
     <w:p>
@@ -3389,8 +3718,6 @@
       <w:r>
         <w:t xml:space="preserve">    1.9999</w:t>
       </w:r>
-      <w:bookmarkStart w:id="0" w:name="_GoBack"/>
-      <w:bookmarkEnd w:id="0"/>
     </w:p>
     <w:p>
       <w:pPr>
@@ -3424,9 +3751,9 @@
         </w:rPr>
         <w:object w:dxaOrig="1600" w:dyaOrig="660">
           <v:shape id="_x0000_i1041" type="#_x0000_t75" style="width:80.25pt;height:33pt" o:ole="">
-            <v:imagedata r:id="rId40" o:title=""/>
+            <v:imagedata r:id="rId41" o:title=""/>
           </v:shape>
-          <o:OLEObject Type="Embed" ProgID="Equation.DSMT4" ShapeID="_x0000_i1041" DrawAspect="Content" ObjectID="_1568393801" r:id="rId41"/>
+          <o:OLEObject Type="Embed" ProgID="Equation.DSMT4" ShapeID="_x0000_i1041" DrawAspect="Content" ObjectID="_1568396211" r:id="rId42"/>
         </w:object>
       </w:r>
     </w:p>
@@ -3443,9 +3770,9 @@
         </w:rPr>
         <w:object w:dxaOrig="560" w:dyaOrig="279">
           <v:shape id="_x0000_i1042" type="#_x0000_t75" style="width:27.75pt;height:14.25pt" o:ole="">
-            <v:imagedata r:id="rId42" o:title=""/>
+            <v:imagedata r:id="rId43" o:title=""/>
           </v:shape>
-          <o:OLEObject Type="Embed" ProgID="Equation.DSMT4" ShapeID="_x0000_i1042" DrawAspect="Content" ObjectID="_1568393802" r:id="rId43"/>
+          <o:OLEObject Type="Embed" ProgID="Equation.DSMT4" ShapeID="_x0000_i1042" DrawAspect="Content" ObjectID="_1568396212" r:id="rId44"/>
         </w:object>
       </w:r>
       <w:r>
@@ -3471,8 +3798,855 @@
     </w:p>
     <w:p>
       <w:pPr>
-        <w:spacing w:line="240" w:lineRule="auto"/>
-      </w:pPr>
+        <w:autoSpaceDE w:val="0"/>
+        <w:autoSpaceDN w:val="0"/>
+        <w:adjustRightInd w:val="0"/>
+        <w:spacing w:after="0" w:line="240" w:lineRule="auto"/>
+        <w:rPr>
+          <w:rFonts w:ascii="Courier New" w:hAnsi="Courier New" w:cs="Courier New"/>
+          <w:sz w:val="24"/>
+          <w:szCs w:val="24"/>
+        </w:rPr>
+      </w:pPr>
+      <w:r>
+        <w:rPr>
+          <w:rFonts w:ascii="Courier New" w:hAnsi="Courier New" w:cs="Courier New"/>
+          <w:color w:val="228B22"/>
+          <w:sz w:val="20"/>
+          <w:szCs w:val="20"/>
+        </w:rPr>
+        <w:t>% in function</w:t>
+      </w:r>
+    </w:p>
+    <w:p>
+      <w:pPr>
+        <w:autoSpaceDE w:val="0"/>
+        <w:autoSpaceDN w:val="0"/>
+        <w:adjustRightInd w:val="0"/>
+        <w:spacing w:after="0" w:line="240" w:lineRule="auto"/>
+        <w:rPr>
+          <w:rFonts w:ascii="Courier New" w:hAnsi="Courier New" w:cs="Courier New"/>
+          <w:sz w:val="24"/>
+          <w:szCs w:val="24"/>
+        </w:rPr>
+      </w:pPr>
+      <w:r>
+        <w:rPr>
+          <w:rFonts w:ascii="Courier New" w:hAnsi="Courier New" w:cs="Courier New"/>
+          <w:color w:val="0000FF"/>
+          <w:sz w:val="20"/>
+          <w:szCs w:val="20"/>
+        </w:rPr>
+        <w:t>function</w:t>
+      </w:r>
+      <w:r>
+        <w:rPr>
+          <w:rFonts w:ascii="Courier New" w:hAnsi="Courier New" w:cs="Courier New"/>
+          <w:color w:val="000000"/>
+          <w:sz w:val="20"/>
+          <w:szCs w:val="20"/>
+        </w:rPr>
+        <w:t xml:space="preserve"> [delay] = a2q9_delay_vs_resistance(</w:t>
+      </w:r>
+      <w:proofErr w:type="spellStart"/>
+      <w:proofErr w:type="gramStart"/>
+      <w:r>
+        <w:rPr>
+          <w:rFonts w:ascii="Courier New" w:hAnsi="Courier New" w:cs="Courier New"/>
+          <w:color w:val="000000"/>
+          <w:sz w:val="20"/>
+          <w:szCs w:val="20"/>
+        </w:rPr>
+        <w:t>L,C</w:t>
+      </w:r>
+      <w:proofErr w:type="gramEnd"/>
+      <w:r>
+        <w:rPr>
+          <w:rFonts w:ascii="Courier New" w:hAnsi="Courier New" w:cs="Courier New"/>
+          <w:color w:val="000000"/>
+          <w:sz w:val="20"/>
+          <w:szCs w:val="20"/>
+        </w:rPr>
+        <w:t>,w</w:t>
+      </w:r>
+      <w:proofErr w:type="spellEnd"/>
+      <w:r>
+        <w:rPr>
+          <w:rFonts w:ascii="Courier New" w:hAnsi="Courier New" w:cs="Courier New"/>
+          <w:color w:val="000000"/>
+          <w:sz w:val="20"/>
+          <w:szCs w:val="20"/>
+        </w:rPr>
+        <w:t>)</w:t>
+      </w:r>
+    </w:p>
+    <w:p>
+      <w:pPr>
+        <w:autoSpaceDE w:val="0"/>
+        <w:autoSpaceDN w:val="0"/>
+        <w:adjustRightInd w:val="0"/>
+        <w:spacing w:after="0" w:line="240" w:lineRule="auto"/>
+        <w:rPr>
+          <w:rFonts w:ascii="Courier New" w:hAnsi="Courier New" w:cs="Courier New"/>
+          <w:sz w:val="24"/>
+          <w:szCs w:val="24"/>
+        </w:rPr>
+      </w:pPr>
+      <w:r>
+        <w:rPr>
+          <w:rFonts w:ascii="Courier New" w:hAnsi="Courier New" w:cs="Courier New"/>
+          <w:color w:val="000000"/>
+          <w:sz w:val="20"/>
+          <w:szCs w:val="20"/>
+        </w:rPr>
+        <w:t>w1 = w + 0.0001;</w:t>
+      </w:r>
+    </w:p>
+    <w:p>
+      <w:pPr>
+        <w:autoSpaceDE w:val="0"/>
+        <w:autoSpaceDN w:val="0"/>
+        <w:adjustRightInd w:val="0"/>
+        <w:spacing w:after="0" w:line="240" w:lineRule="auto"/>
+        <w:rPr>
+          <w:rFonts w:ascii="Courier New" w:hAnsi="Courier New" w:cs="Courier New"/>
+          <w:sz w:val="24"/>
+          <w:szCs w:val="24"/>
+        </w:rPr>
+      </w:pPr>
+      <w:r>
+        <w:rPr>
+          <w:rFonts w:ascii="Courier New" w:hAnsi="Courier New" w:cs="Courier New"/>
+          <w:color w:val="000000"/>
+          <w:sz w:val="20"/>
+          <w:szCs w:val="20"/>
+        </w:rPr>
+        <w:lastRenderedPageBreak/>
+        <w:t xml:space="preserve">R = </w:t>
+      </w:r>
+      <w:proofErr w:type="spellStart"/>
+      <w:proofErr w:type="gramStart"/>
+      <w:r>
+        <w:rPr>
+          <w:rFonts w:ascii="Courier New" w:hAnsi="Courier New" w:cs="Courier New"/>
+          <w:color w:val="000000"/>
+          <w:sz w:val="20"/>
+          <w:szCs w:val="20"/>
+        </w:rPr>
+        <w:t>linspace</w:t>
+      </w:r>
+      <w:proofErr w:type="spellEnd"/>
+      <w:r>
+        <w:rPr>
+          <w:rFonts w:ascii="Courier New" w:hAnsi="Courier New" w:cs="Courier New"/>
+          <w:color w:val="000000"/>
+          <w:sz w:val="20"/>
+          <w:szCs w:val="20"/>
+        </w:rPr>
+        <w:t>(</w:t>
+      </w:r>
+      <w:proofErr w:type="gramEnd"/>
+      <w:r>
+        <w:rPr>
+          <w:rFonts w:ascii="Courier New" w:hAnsi="Courier New" w:cs="Courier New"/>
+          <w:color w:val="000000"/>
+          <w:sz w:val="20"/>
+          <w:szCs w:val="20"/>
+        </w:rPr>
+        <w:t>0.1, 10, 100);</w:t>
+      </w:r>
+    </w:p>
+    <w:p>
+      <w:pPr>
+        <w:autoSpaceDE w:val="0"/>
+        <w:autoSpaceDN w:val="0"/>
+        <w:adjustRightInd w:val="0"/>
+        <w:spacing w:after="0" w:line="240" w:lineRule="auto"/>
+        <w:rPr>
+          <w:rFonts w:ascii="Courier New" w:hAnsi="Courier New" w:cs="Courier New"/>
+          <w:sz w:val="24"/>
+          <w:szCs w:val="24"/>
+        </w:rPr>
+      </w:pPr>
+      <w:r>
+        <w:rPr>
+          <w:rFonts w:ascii="Courier New" w:hAnsi="Courier New" w:cs="Courier New"/>
+          <w:color w:val="000000"/>
+          <w:sz w:val="20"/>
+          <w:szCs w:val="20"/>
+        </w:rPr>
+        <w:t xml:space="preserve">delay = </w:t>
+      </w:r>
+      <w:proofErr w:type="gramStart"/>
+      <w:r>
+        <w:rPr>
+          <w:rFonts w:ascii="Courier New" w:hAnsi="Courier New" w:cs="Courier New"/>
+          <w:color w:val="000000"/>
+          <w:sz w:val="20"/>
+          <w:szCs w:val="20"/>
+        </w:rPr>
+        <w:t>zeros(</w:t>
+      </w:r>
+      <w:proofErr w:type="gramEnd"/>
+      <w:r>
+        <w:rPr>
+          <w:rFonts w:ascii="Courier New" w:hAnsi="Courier New" w:cs="Courier New"/>
+          <w:color w:val="000000"/>
+          <w:sz w:val="20"/>
+          <w:szCs w:val="20"/>
+        </w:rPr>
+        <w:t>1, 100);</w:t>
+      </w:r>
+    </w:p>
+    <w:p>
+      <w:pPr>
+        <w:autoSpaceDE w:val="0"/>
+        <w:autoSpaceDN w:val="0"/>
+        <w:adjustRightInd w:val="0"/>
+        <w:spacing w:after="0" w:line="240" w:lineRule="auto"/>
+        <w:rPr>
+          <w:rFonts w:ascii="Courier New" w:hAnsi="Courier New" w:cs="Courier New"/>
+          <w:sz w:val="24"/>
+          <w:szCs w:val="24"/>
+        </w:rPr>
+      </w:pPr>
+      <w:r>
+        <w:rPr>
+          <w:rFonts w:ascii="Courier New" w:hAnsi="Courier New" w:cs="Courier New"/>
+          <w:color w:val="0000FF"/>
+          <w:sz w:val="20"/>
+          <w:szCs w:val="20"/>
+        </w:rPr>
+        <w:t>for</w:t>
+      </w:r>
+      <w:r>
+        <w:rPr>
+          <w:rFonts w:ascii="Courier New" w:hAnsi="Courier New" w:cs="Courier New"/>
+          <w:color w:val="000000"/>
+          <w:sz w:val="20"/>
+          <w:szCs w:val="20"/>
+        </w:rPr>
+        <w:t xml:space="preserve"> </w:t>
+      </w:r>
+      <w:proofErr w:type="spellStart"/>
+      <w:r>
+        <w:rPr>
+          <w:rFonts w:ascii="Courier New" w:hAnsi="Courier New" w:cs="Courier New"/>
+          <w:color w:val="000000"/>
+          <w:sz w:val="20"/>
+          <w:szCs w:val="20"/>
+        </w:rPr>
+        <w:t>i</w:t>
+      </w:r>
+      <w:proofErr w:type="spellEnd"/>
+      <w:r>
+        <w:rPr>
+          <w:rFonts w:ascii="Courier New" w:hAnsi="Courier New" w:cs="Courier New"/>
+          <w:color w:val="000000"/>
+          <w:sz w:val="20"/>
+          <w:szCs w:val="20"/>
+        </w:rPr>
+        <w:t>=1: 1: 100</w:t>
+      </w:r>
+    </w:p>
+    <w:p>
+      <w:pPr>
+        <w:autoSpaceDE w:val="0"/>
+        <w:autoSpaceDN w:val="0"/>
+        <w:adjustRightInd w:val="0"/>
+        <w:spacing w:after="0" w:line="240" w:lineRule="auto"/>
+        <w:rPr>
+          <w:rFonts w:ascii="Courier New" w:hAnsi="Courier New" w:cs="Courier New"/>
+          <w:sz w:val="24"/>
+          <w:szCs w:val="24"/>
+        </w:rPr>
+      </w:pPr>
+      <w:r>
+        <w:rPr>
+          <w:rFonts w:ascii="Courier New" w:hAnsi="Courier New" w:cs="Courier New"/>
+          <w:color w:val="000000"/>
+          <w:sz w:val="20"/>
+          <w:szCs w:val="20"/>
+        </w:rPr>
+        <w:t xml:space="preserve">    frequency1 = (R(</w:t>
+      </w:r>
+      <w:proofErr w:type="spellStart"/>
+      <w:r>
+        <w:rPr>
+          <w:rFonts w:ascii="Courier New" w:hAnsi="Courier New" w:cs="Courier New"/>
+          <w:color w:val="000000"/>
+          <w:sz w:val="20"/>
+          <w:szCs w:val="20"/>
+        </w:rPr>
+        <w:t>i</w:t>
+      </w:r>
+      <w:proofErr w:type="spellEnd"/>
+      <w:proofErr w:type="gramStart"/>
+      <w:r>
+        <w:rPr>
+          <w:rFonts w:ascii="Courier New" w:hAnsi="Courier New" w:cs="Courier New"/>
+          <w:color w:val="000000"/>
+          <w:sz w:val="20"/>
+          <w:szCs w:val="20"/>
+        </w:rPr>
+        <w:t>)./</w:t>
+      </w:r>
+      <w:proofErr w:type="gramEnd"/>
+      <w:r>
+        <w:rPr>
+          <w:rFonts w:ascii="Courier New" w:hAnsi="Courier New" w:cs="Courier New"/>
+          <w:color w:val="000000"/>
+          <w:sz w:val="20"/>
+          <w:szCs w:val="20"/>
+        </w:rPr>
+        <w:t>(R(</w:t>
+      </w:r>
+      <w:proofErr w:type="spellStart"/>
+      <w:r>
+        <w:rPr>
+          <w:rFonts w:ascii="Courier New" w:hAnsi="Courier New" w:cs="Courier New"/>
+          <w:color w:val="000000"/>
+          <w:sz w:val="20"/>
+          <w:szCs w:val="20"/>
+        </w:rPr>
+        <w:t>i</w:t>
+      </w:r>
+      <w:proofErr w:type="spellEnd"/>
+      <w:r>
+        <w:rPr>
+          <w:rFonts w:ascii="Courier New" w:hAnsi="Courier New" w:cs="Courier New"/>
+          <w:color w:val="000000"/>
+          <w:sz w:val="20"/>
+          <w:szCs w:val="20"/>
+        </w:rPr>
+        <w:t>)+1i.*w.*L+(1./(1i.*w.*C))));</w:t>
+      </w:r>
+    </w:p>
+    <w:p>
+      <w:pPr>
+        <w:autoSpaceDE w:val="0"/>
+        <w:autoSpaceDN w:val="0"/>
+        <w:adjustRightInd w:val="0"/>
+        <w:spacing w:after="0" w:line="240" w:lineRule="auto"/>
+        <w:rPr>
+          <w:rFonts w:ascii="Courier New" w:hAnsi="Courier New" w:cs="Courier New"/>
+          <w:sz w:val="24"/>
+          <w:szCs w:val="24"/>
+        </w:rPr>
+      </w:pPr>
+      <w:r>
+        <w:rPr>
+          <w:rFonts w:ascii="Courier New" w:hAnsi="Courier New" w:cs="Courier New"/>
+          <w:color w:val="000000"/>
+          <w:sz w:val="20"/>
+          <w:szCs w:val="20"/>
+        </w:rPr>
+        <w:t xml:space="preserve">    frequency2 = (R(</w:t>
+      </w:r>
+      <w:proofErr w:type="spellStart"/>
+      <w:r>
+        <w:rPr>
+          <w:rFonts w:ascii="Courier New" w:hAnsi="Courier New" w:cs="Courier New"/>
+          <w:color w:val="000000"/>
+          <w:sz w:val="20"/>
+          <w:szCs w:val="20"/>
+        </w:rPr>
+        <w:t>i</w:t>
+      </w:r>
+      <w:proofErr w:type="spellEnd"/>
+      <w:proofErr w:type="gramStart"/>
+      <w:r>
+        <w:rPr>
+          <w:rFonts w:ascii="Courier New" w:hAnsi="Courier New" w:cs="Courier New"/>
+          <w:color w:val="000000"/>
+          <w:sz w:val="20"/>
+          <w:szCs w:val="20"/>
+        </w:rPr>
+        <w:t>)./</w:t>
+      </w:r>
+      <w:proofErr w:type="gramEnd"/>
+      <w:r>
+        <w:rPr>
+          <w:rFonts w:ascii="Courier New" w:hAnsi="Courier New" w:cs="Courier New"/>
+          <w:color w:val="000000"/>
+          <w:sz w:val="20"/>
+          <w:szCs w:val="20"/>
+        </w:rPr>
+        <w:t>(R(</w:t>
+      </w:r>
+      <w:proofErr w:type="spellStart"/>
+      <w:r>
+        <w:rPr>
+          <w:rFonts w:ascii="Courier New" w:hAnsi="Courier New" w:cs="Courier New"/>
+          <w:color w:val="000000"/>
+          <w:sz w:val="20"/>
+          <w:szCs w:val="20"/>
+        </w:rPr>
+        <w:t>i</w:t>
+      </w:r>
+      <w:proofErr w:type="spellEnd"/>
+      <w:r>
+        <w:rPr>
+          <w:rFonts w:ascii="Courier New" w:hAnsi="Courier New" w:cs="Courier New"/>
+          <w:color w:val="000000"/>
+          <w:sz w:val="20"/>
+          <w:szCs w:val="20"/>
+        </w:rPr>
+        <w:t>)+1i.*w1.*L+(1./(1i.*w1.*C))));</w:t>
+      </w:r>
+    </w:p>
+    <w:p>
+      <w:pPr>
+        <w:autoSpaceDE w:val="0"/>
+        <w:autoSpaceDN w:val="0"/>
+        <w:adjustRightInd w:val="0"/>
+        <w:spacing w:after="0" w:line="240" w:lineRule="auto"/>
+        <w:rPr>
+          <w:rFonts w:ascii="Courier New" w:hAnsi="Courier New" w:cs="Courier New"/>
+          <w:sz w:val="24"/>
+          <w:szCs w:val="24"/>
+        </w:rPr>
+      </w:pPr>
+      <w:r>
+        <w:rPr>
+          <w:rFonts w:ascii="Courier New" w:hAnsi="Courier New" w:cs="Courier New"/>
+          <w:color w:val="000000"/>
+          <w:sz w:val="20"/>
+          <w:szCs w:val="20"/>
+        </w:rPr>
+        <w:t xml:space="preserve">    r1 = real(frequency1);</w:t>
+      </w:r>
+    </w:p>
+    <w:p>
+      <w:pPr>
+        <w:autoSpaceDE w:val="0"/>
+        <w:autoSpaceDN w:val="0"/>
+        <w:adjustRightInd w:val="0"/>
+        <w:spacing w:after="0" w:line="240" w:lineRule="auto"/>
+        <w:rPr>
+          <w:rFonts w:ascii="Courier New" w:hAnsi="Courier New" w:cs="Courier New"/>
+          <w:sz w:val="24"/>
+          <w:szCs w:val="24"/>
+        </w:rPr>
+      </w:pPr>
+      <w:r>
+        <w:rPr>
+          <w:rFonts w:ascii="Courier New" w:hAnsi="Courier New" w:cs="Courier New"/>
+          <w:color w:val="000000"/>
+          <w:sz w:val="20"/>
+          <w:szCs w:val="20"/>
+        </w:rPr>
+        <w:t xml:space="preserve">    im1 = </w:t>
+      </w:r>
+      <w:proofErr w:type="spellStart"/>
+      <w:r>
+        <w:rPr>
+          <w:rFonts w:ascii="Courier New" w:hAnsi="Courier New" w:cs="Courier New"/>
+          <w:color w:val="000000"/>
+          <w:sz w:val="20"/>
+          <w:szCs w:val="20"/>
+        </w:rPr>
+        <w:t>imag</w:t>
+      </w:r>
+      <w:proofErr w:type="spellEnd"/>
+      <w:r>
+        <w:rPr>
+          <w:rFonts w:ascii="Courier New" w:hAnsi="Courier New" w:cs="Courier New"/>
+          <w:color w:val="000000"/>
+          <w:sz w:val="20"/>
+          <w:szCs w:val="20"/>
+        </w:rPr>
+        <w:t>(frequency1);</w:t>
+      </w:r>
+    </w:p>
+    <w:p>
+      <w:pPr>
+        <w:autoSpaceDE w:val="0"/>
+        <w:autoSpaceDN w:val="0"/>
+        <w:adjustRightInd w:val="0"/>
+        <w:spacing w:after="0" w:line="240" w:lineRule="auto"/>
+        <w:rPr>
+          <w:rFonts w:ascii="Courier New" w:hAnsi="Courier New" w:cs="Courier New"/>
+          <w:sz w:val="24"/>
+          <w:szCs w:val="24"/>
+        </w:rPr>
+      </w:pPr>
+      <w:r>
+        <w:rPr>
+          <w:rFonts w:ascii="Courier New" w:hAnsi="Courier New" w:cs="Courier New"/>
+          <w:color w:val="000000"/>
+          <w:sz w:val="20"/>
+          <w:szCs w:val="20"/>
+        </w:rPr>
+        <w:t xml:space="preserve">    phase1 = (</w:t>
+      </w:r>
+      <w:proofErr w:type="spellStart"/>
+      <w:r>
+        <w:rPr>
+          <w:rFonts w:ascii="Courier New" w:hAnsi="Courier New" w:cs="Courier New"/>
+          <w:color w:val="000000"/>
+          <w:sz w:val="20"/>
+          <w:szCs w:val="20"/>
+        </w:rPr>
+        <w:t>atan</w:t>
+      </w:r>
+      <w:proofErr w:type="spellEnd"/>
+      <w:r>
+        <w:rPr>
+          <w:rFonts w:ascii="Courier New" w:hAnsi="Courier New" w:cs="Courier New"/>
+          <w:color w:val="000000"/>
+          <w:sz w:val="20"/>
+          <w:szCs w:val="20"/>
+        </w:rPr>
+        <w:t>(im</w:t>
+      </w:r>
+      <w:proofErr w:type="gramStart"/>
+      <w:r>
+        <w:rPr>
+          <w:rFonts w:ascii="Courier New" w:hAnsi="Courier New" w:cs="Courier New"/>
+          <w:color w:val="000000"/>
+          <w:sz w:val="20"/>
+          <w:szCs w:val="20"/>
+        </w:rPr>
+        <w:t>1./</w:t>
+      </w:r>
+      <w:proofErr w:type="gramEnd"/>
+      <w:r>
+        <w:rPr>
+          <w:rFonts w:ascii="Courier New" w:hAnsi="Courier New" w:cs="Courier New"/>
+          <w:color w:val="000000"/>
+          <w:sz w:val="20"/>
+          <w:szCs w:val="20"/>
+        </w:rPr>
+        <w:t>r1));</w:t>
+      </w:r>
+    </w:p>
+    <w:p>
+      <w:pPr>
+        <w:autoSpaceDE w:val="0"/>
+        <w:autoSpaceDN w:val="0"/>
+        <w:adjustRightInd w:val="0"/>
+        <w:spacing w:after="0" w:line="240" w:lineRule="auto"/>
+        <w:rPr>
+          <w:rFonts w:ascii="Courier New" w:hAnsi="Courier New" w:cs="Courier New"/>
+          <w:sz w:val="24"/>
+          <w:szCs w:val="24"/>
+        </w:rPr>
+      </w:pPr>
+      <w:r>
+        <w:rPr>
+          <w:rFonts w:ascii="Courier New" w:hAnsi="Courier New" w:cs="Courier New"/>
+          <w:color w:val="000000"/>
+          <w:sz w:val="20"/>
+          <w:szCs w:val="20"/>
+        </w:rPr>
+        <w:t xml:space="preserve">    r2 = real(frequency2);</w:t>
+      </w:r>
+    </w:p>
+    <w:p>
+      <w:pPr>
+        <w:autoSpaceDE w:val="0"/>
+        <w:autoSpaceDN w:val="0"/>
+        <w:adjustRightInd w:val="0"/>
+        <w:spacing w:after="0" w:line="240" w:lineRule="auto"/>
+        <w:rPr>
+          <w:rFonts w:ascii="Courier New" w:hAnsi="Courier New" w:cs="Courier New"/>
+          <w:sz w:val="24"/>
+          <w:szCs w:val="24"/>
+        </w:rPr>
+      </w:pPr>
+      <w:r>
+        <w:rPr>
+          <w:rFonts w:ascii="Courier New" w:hAnsi="Courier New" w:cs="Courier New"/>
+          <w:color w:val="000000"/>
+          <w:sz w:val="20"/>
+          <w:szCs w:val="20"/>
+        </w:rPr>
+        <w:t xml:space="preserve">    im2 = </w:t>
+      </w:r>
+      <w:proofErr w:type="spellStart"/>
+      <w:r>
+        <w:rPr>
+          <w:rFonts w:ascii="Courier New" w:hAnsi="Courier New" w:cs="Courier New"/>
+          <w:color w:val="000000"/>
+          <w:sz w:val="20"/>
+          <w:szCs w:val="20"/>
+        </w:rPr>
+        <w:t>imag</w:t>
+      </w:r>
+      <w:proofErr w:type="spellEnd"/>
+      <w:r>
+        <w:rPr>
+          <w:rFonts w:ascii="Courier New" w:hAnsi="Courier New" w:cs="Courier New"/>
+          <w:color w:val="000000"/>
+          <w:sz w:val="20"/>
+          <w:szCs w:val="20"/>
+        </w:rPr>
+        <w:t>(frequency2);</w:t>
+      </w:r>
+    </w:p>
+    <w:p>
+      <w:pPr>
+        <w:autoSpaceDE w:val="0"/>
+        <w:autoSpaceDN w:val="0"/>
+        <w:adjustRightInd w:val="0"/>
+        <w:spacing w:after="0" w:line="240" w:lineRule="auto"/>
+        <w:rPr>
+          <w:rFonts w:ascii="Courier New" w:hAnsi="Courier New" w:cs="Courier New"/>
+          <w:sz w:val="24"/>
+          <w:szCs w:val="24"/>
+        </w:rPr>
+      </w:pPr>
+      <w:r>
+        <w:rPr>
+          <w:rFonts w:ascii="Courier New" w:hAnsi="Courier New" w:cs="Courier New"/>
+          <w:color w:val="000000"/>
+          <w:sz w:val="20"/>
+          <w:szCs w:val="20"/>
+        </w:rPr>
+        <w:t xml:space="preserve">    phase2 = (</w:t>
+      </w:r>
+      <w:proofErr w:type="spellStart"/>
+      <w:r>
+        <w:rPr>
+          <w:rFonts w:ascii="Courier New" w:hAnsi="Courier New" w:cs="Courier New"/>
+          <w:color w:val="000000"/>
+          <w:sz w:val="20"/>
+          <w:szCs w:val="20"/>
+        </w:rPr>
+        <w:t>atan</w:t>
+      </w:r>
+      <w:proofErr w:type="spellEnd"/>
+      <w:r>
+        <w:rPr>
+          <w:rFonts w:ascii="Courier New" w:hAnsi="Courier New" w:cs="Courier New"/>
+          <w:color w:val="000000"/>
+          <w:sz w:val="20"/>
+          <w:szCs w:val="20"/>
+        </w:rPr>
+        <w:t>(im</w:t>
+      </w:r>
+      <w:proofErr w:type="gramStart"/>
+      <w:r>
+        <w:rPr>
+          <w:rFonts w:ascii="Courier New" w:hAnsi="Courier New" w:cs="Courier New"/>
+          <w:color w:val="000000"/>
+          <w:sz w:val="20"/>
+          <w:szCs w:val="20"/>
+        </w:rPr>
+        <w:t>2./</w:t>
+      </w:r>
+      <w:proofErr w:type="gramEnd"/>
+      <w:r>
+        <w:rPr>
+          <w:rFonts w:ascii="Courier New" w:hAnsi="Courier New" w:cs="Courier New"/>
+          <w:color w:val="000000"/>
+          <w:sz w:val="20"/>
+          <w:szCs w:val="20"/>
+        </w:rPr>
+        <w:t>r2));</w:t>
+      </w:r>
+    </w:p>
+    <w:p>
+      <w:pPr>
+        <w:autoSpaceDE w:val="0"/>
+        <w:autoSpaceDN w:val="0"/>
+        <w:adjustRightInd w:val="0"/>
+        <w:spacing w:after="0" w:line="240" w:lineRule="auto"/>
+        <w:rPr>
+          <w:rFonts w:ascii="Courier New" w:hAnsi="Courier New" w:cs="Courier New"/>
+          <w:sz w:val="24"/>
+          <w:szCs w:val="24"/>
+        </w:rPr>
+      </w:pPr>
+      <w:r>
+        <w:rPr>
+          <w:rFonts w:ascii="Courier New" w:hAnsi="Courier New" w:cs="Courier New"/>
+          <w:color w:val="000000"/>
+          <w:sz w:val="20"/>
+          <w:szCs w:val="20"/>
+        </w:rPr>
+        <w:t xml:space="preserve">    delay(</w:t>
+      </w:r>
+      <w:proofErr w:type="spellStart"/>
+      <w:r>
+        <w:rPr>
+          <w:rFonts w:ascii="Courier New" w:hAnsi="Courier New" w:cs="Courier New"/>
+          <w:color w:val="000000"/>
+          <w:sz w:val="20"/>
+          <w:szCs w:val="20"/>
+        </w:rPr>
+        <w:t>i</w:t>
+      </w:r>
+      <w:proofErr w:type="spellEnd"/>
+      <w:r>
+        <w:rPr>
+          <w:rFonts w:ascii="Courier New" w:hAnsi="Courier New" w:cs="Courier New"/>
+          <w:color w:val="000000"/>
+          <w:sz w:val="20"/>
+          <w:szCs w:val="20"/>
+        </w:rPr>
+        <w:t>) = (phase1 - phase2)/(w1-w);</w:t>
+      </w:r>
+    </w:p>
+    <w:p>
+      <w:pPr>
+        <w:autoSpaceDE w:val="0"/>
+        <w:autoSpaceDN w:val="0"/>
+        <w:adjustRightInd w:val="0"/>
+        <w:spacing w:after="0" w:line="240" w:lineRule="auto"/>
+        <w:rPr>
+          <w:rFonts w:ascii="Courier New" w:hAnsi="Courier New" w:cs="Courier New"/>
+          <w:sz w:val="24"/>
+          <w:szCs w:val="24"/>
+        </w:rPr>
+      </w:pPr>
+      <w:r>
+        <w:rPr>
+          <w:rFonts w:ascii="Courier New" w:hAnsi="Courier New" w:cs="Courier New"/>
+          <w:color w:val="0000FF"/>
+          <w:sz w:val="20"/>
+          <w:szCs w:val="20"/>
+        </w:rPr>
+        <w:t>end</w:t>
+      </w:r>
+    </w:p>
+    <w:p>
+      <w:pPr>
+        <w:autoSpaceDE w:val="0"/>
+        <w:autoSpaceDN w:val="0"/>
+        <w:adjustRightInd w:val="0"/>
+        <w:spacing w:after="0" w:line="240" w:lineRule="auto"/>
+        <w:rPr>
+          <w:rFonts w:ascii="Courier New" w:hAnsi="Courier New" w:cs="Courier New"/>
+          <w:sz w:val="24"/>
+          <w:szCs w:val="24"/>
+        </w:rPr>
+      </w:pPr>
+      <w:r>
+        <w:rPr>
+          <w:rFonts w:ascii="Courier New" w:hAnsi="Courier New" w:cs="Courier New"/>
+          <w:color w:val="000000"/>
+          <w:sz w:val="20"/>
+          <w:szCs w:val="20"/>
+        </w:rPr>
+        <w:t>plot(</w:t>
+      </w:r>
+      <w:proofErr w:type="spellStart"/>
+      <w:proofErr w:type="gramStart"/>
+      <w:r>
+        <w:rPr>
+          <w:rFonts w:ascii="Courier New" w:hAnsi="Courier New" w:cs="Courier New"/>
+          <w:color w:val="000000"/>
+          <w:sz w:val="20"/>
+          <w:szCs w:val="20"/>
+        </w:rPr>
+        <w:t>R,delay</w:t>
+      </w:r>
+      <w:proofErr w:type="spellEnd"/>
+      <w:proofErr w:type="gramEnd"/>
+      <w:r>
+        <w:rPr>
+          <w:rFonts w:ascii="Courier New" w:hAnsi="Courier New" w:cs="Courier New"/>
+          <w:color w:val="000000"/>
+          <w:sz w:val="20"/>
+          <w:szCs w:val="20"/>
+        </w:rPr>
+        <w:t>);</w:t>
+      </w:r>
+    </w:p>
+    <w:p>
+      <w:pPr>
+        <w:autoSpaceDE w:val="0"/>
+        <w:autoSpaceDN w:val="0"/>
+        <w:adjustRightInd w:val="0"/>
+        <w:spacing w:after="0" w:line="240" w:lineRule="auto"/>
+        <w:rPr>
+          <w:rFonts w:ascii="Courier New" w:hAnsi="Courier New" w:cs="Courier New"/>
+          <w:sz w:val="24"/>
+          <w:szCs w:val="24"/>
+        </w:rPr>
+      </w:pPr>
+      <w:r>
+        <w:rPr>
+          <w:rFonts w:ascii="Courier New" w:hAnsi="Courier New" w:cs="Courier New"/>
+          <w:color w:val="0000FF"/>
+          <w:sz w:val="20"/>
+          <w:szCs w:val="20"/>
+        </w:rPr>
+        <w:t>end</w:t>
+      </w:r>
+    </w:p>
+    <w:p>
+      <w:pPr>
+        <w:autoSpaceDE w:val="0"/>
+        <w:autoSpaceDN w:val="0"/>
+        <w:adjustRightInd w:val="0"/>
+        <w:spacing w:after="0" w:line="240" w:lineRule="auto"/>
+        <w:rPr>
+          <w:rFonts w:ascii="Courier New" w:hAnsi="Courier New" w:cs="Courier New"/>
+          <w:sz w:val="24"/>
+          <w:szCs w:val="24"/>
+        </w:rPr>
+      </w:pPr>
+      <w:r>
+        <w:rPr>
+          <w:rFonts w:ascii="Courier New" w:hAnsi="Courier New" w:cs="Courier New"/>
+          <w:color w:val="228B22"/>
+          <w:sz w:val="20"/>
+          <w:szCs w:val="20"/>
+        </w:rPr>
+        <w:t>% in command line</w:t>
+      </w:r>
+    </w:p>
+    <w:p>
+      <w:pPr>
+        <w:autoSpaceDE w:val="0"/>
+        <w:autoSpaceDN w:val="0"/>
+        <w:adjustRightInd w:val="0"/>
+        <w:spacing w:after="0" w:line="240" w:lineRule="auto"/>
+        <w:rPr>
+          <w:rFonts w:ascii="Courier New" w:hAnsi="Courier New" w:cs="Courier New"/>
+          <w:sz w:val="24"/>
+          <w:szCs w:val="24"/>
+        </w:rPr>
+      </w:pPr>
+    </w:p>
+    <w:p>
+      <w:pPr>
+        <w:spacing w:line="240" w:lineRule="auto"/>
+        <w:rPr>
+          <w:rFonts w:ascii="Courier New" w:hAnsi="Courier New" w:cs="Courier New"/>
+          <w:sz w:val="20"/>
+          <w:szCs w:val="20"/>
+        </w:rPr>
+      </w:pPr>
+      <w:r>
+        <w:rPr>
+          <w:rFonts w:ascii="Courier New" w:hAnsi="Courier New" w:cs="Courier New"/>
+          <w:sz w:val="20"/>
+          <w:szCs w:val="20"/>
+        </w:rPr>
+        <w:t>a2q9_delay_vs_</w:t>
+      </w:r>
+      <w:proofErr w:type="gramStart"/>
+      <w:r>
+        <w:rPr>
+          <w:rFonts w:ascii="Courier New" w:hAnsi="Courier New" w:cs="Courier New"/>
+          <w:sz w:val="20"/>
+          <w:szCs w:val="20"/>
+        </w:rPr>
+        <w:t>resistance(</w:t>
+      </w:r>
+      <w:proofErr w:type="gramEnd"/>
+      <w:r>
+        <w:rPr>
+          <w:rFonts w:ascii="Courier New" w:hAnsi="Courier New" w:cs="Courier New"/>
+          <w:sz w:val="20"/>
+          <w:szCs w:val="20"/>
+        </w:rPr>
+        <w:t>1, 1, 1);</w:t>
+      </w:r>
     </w:p>
     <w:p>
       <w:pPr>
@@ -3498,6 +4672,52 @@
       <w:pPr>
         <w:spacing w:line="240" w:lineRule="auto"/>
       </w:pPr>
+      <w:r>
+        <w:rPr>
+          <w:noProof/>
+        </w:rPr>
+        <w:drawing>
+          <wp:inline distT="0" distB="0" distL="0" distR="0">
+            <wp:extent cx="5123586" cy="4638675"/>
+            <wp:effectExtent l="0" t="0" r="1270" b="0"/>
+            <wp:docPr id="4" name="Picture 4"/>
+            <wp:cNvGraphicFramePr>
+              <a:graphicFrameLocks xmlns:a="http://schemas.openxmlformats.org/drawingml/2006/main" noChangeAspect="1"/>
+            </wp:cNvGraphicFramePr>
+            <a:graphic xmlns:a="http://schemas.openxmlformats.org/drawingml/2006/main">
+              <a:graphicData uri="http://schemas.openxmlformats.org/drawingml/2006/picture">
+                <pic:pic xmlns:pic="http://schemas.openxmlformats.org/drawingml/2006/picture">
+                  <pic:nvPicPr>
+                    <pic:cNvPr id="4" name="a2q9.PNG"/>
+                    <pic:cNvPicPr/>
+                  </pic:nvPicPr>
+                  <pic:blipFill>
+                    <a:blip r:embed="rId45">
+                      <a:extLst>
+                        <a:ext uri="{28A0092B-C50C-407E-A947-70E740481C1C}">
+                          <a14:useLocalDpi xmlns:a14="http://schemas.microsoft.com/office/drawing/2010/main" val="0"/>
+                        </a:ext>
+                      </a:extLst>
+                    </a:blip>
+                    <a:stretch>
+                      <a:fillRect/>
+                    </a:stretch>
+                  </pic:blipFill>
+                  <pic:spPr>
+                    <a:xfrm>
+                      <a:off x="0" y="0"/>
+                      <a:ext cx="5128525" cy="4643147"/>
+                    </a:xfrm>
+                    <a:prstGeom prst="rect">
+                      <a:avLst/>
+                    </a:prstGeom>
+                  </pic:spPr>
+                </pic:pic>
+              </a:graphicData>
+            </a:graphic>
+          </wp:inline>
+        </w:drawing>
+      </w:r>
     </w:p>
     <w:p>
       <w:pPr>
@@ -3505,7 +4725,7 @@
       </w:pPr>
     </w:p>
     <w:sectPr>
-      <w:footerReference w:type="default" r:id="rId44"/>
+      <w:footerReference w:type="default" r:id="rId46"/>
       <w:pgSz w:w="12240" w:h="15840"/>
       <w:pgMar w:top="1440" w:right="1440" w:bottom="1440" w:left="1440" w:header="708" w:footer="708" w:gutter="0"/>
       <w:cols w:space="708"/>
@@ -3590,7 +4810,7 @@
         <w:rFonts w:asciiTheme="majorHAnsi" w:eastAsiaTheme="majorEastAsia" w:hAnsiTheme="majorHAnsi" w:cstheme="majorBidi"/>
         <w:noProof/>
       </w:rPr>
-      <w:t>6</w:t>
+      <w:t>8</w:t>
     </w:r>
     <w:r>
       <w:rPr>

</xml_diff>

<commit_message>
fixed question 5 and 6 of asg 2, finished assignment 2.
</commit_message>
<xml_diff>
--- a/Assignment 2/a2.docx
+++ b/Assignment 2/a2.docx
@@ -77,54 +77,36 @@
           <w:sz w:val="28"/>
           <w:szCs w:val="28"/>
         </w:rPr>
-        <w:t xml:space="preserve">Writing </w:t>
-      </w:r>
-      <w:proofErr w:type="spellStart"/>
-      <w:r>
+        <w:t>Writing Matlab Functions Chapter 7</w:t>
+      </w:r>
+    </w:p>
+    <w:p>
+      <w:pPr>
+        <w:jc w:val="center"/>
         <w:rPr>
           <w:b/>
           <w:sz w:val="28"/>
           <w:szCs w:val="28"/>
         </w:rPr>
-        <w:t>Matlab</w:t>
-      </w:r>
-      <w:proofErr w:type="spellEnd"/>
+      </w:pPr>
       <w:r>
         <w:rPr>
           <w:b/>
           <w:sz w:val="28"/>
           <w:szCs w:val="28"/>
         </w:rPr>
-        <w:t xml:space="preserve"> Functions Chapter 7</w:t>
-      </w:r>
-    </w:p>
-    <w:p>
-      <w:pPr>
-        <w:jc w:val="center"/>
+        <w:t>Due October 2</w:t>
+      </w:r>
+    </w:p>
+    <w:p>
+      <w:pPr>
+        <w:spacing w:line="240" w:lineRule="auto"/>
         <w:rPr>
           <w:b/>
           <w:sz w:val="28"/>
           <w:szCs w:val="28"/>
         </w:rPr>
       </w:pPr>
-      <w:r>
-        <w:rPr>
-          <w:b/>
-          <w:sz w:val="28"/>
-          <w:szCs w:val="28"/>
-        </w:rPr>
-        <w:t>Due October 2</w:t>
-      </w:r>
-    </w:p>
-    <w:p>
-      <w:pPr>
-        <w:spacing w:line="240" w:lineRule="auto"/>
-        <w:rPr>
-          <w:b/>
-          <w:sz w:val="28"/>
-          <w:szCs w:val="28"/>
-        </w:rPr>
-      </w:pPr>
     </w:p>
     <w:p>
       <w:pPr>
@@ -159,39 +141,7 @@
           <w:sz w:val="24"/>
           <w:szCs w:val="24"/>
         </w:rPr>
-        <w:t xml:space="preserve">based on material in the </w:t>
-      </w:r>
-      <w:proofErr w:type="spellStart"/>
-      <w:r>
-        <w:rPr>
-          <w:sz w:val="24"/>
-          <w:szCs w:val="24"/>
-        </w:rPr>
-        <w:t>Gilat</w:t>
-      </w:r>
-      <w:proofErr w:type="spellEnd"/>
-      <w:r>
-        <w:rPr>
-          <w:sz w:val="24"/>
-          <w:szCs w:val="24"/>
-        </w:rPr>
-        <w:t xml:space="preserve"> textbook from chapter 7.  Suggest you review this chapter before answering these questions.  Fill in the following template with your answers using </w:t>
-      </w:r>
-      <w:proofErr w:type="spellStart"/>
-      <w:r>
-        <w:rPr>
-          <w:sz w:val="24"/>
-          <w:szCs w:val="24"/>
-        </w:rPr>
-        <w:t>Matlab</w:t>
-      </w:r>
-      <w:proofErr w:type="spellEnd"/>
-      <w:r>
-        <w:rPr>
-          <w:sz w:val="24"/>
-          <w:szCs w:val="24"/>
-        </w:rPr>
-        <w:t xml:space="preserve"> plots and screen shots as necessary.  Then submit your Word document on D2L.  </w:t>
+        <w:t xml:space="preserve">based on material in the Gilat textbook from chapter 7.  Suggest you review this chapter before answering these questions.  Fill in the following template with your answers using Matlab plots and screen shots as necessary.  Then submit your Word document on D2L.  </w:t>
       </w:r>
     </w:p>
     <w:p>
@@ -222,11 +172,7 @@
         <w:t xml:space="preserve"> </w:t>
       </w:r>
       <w:r>
-        <w:t xml:space="preserve">Write </w:t>
-      </w:r>
-      <w:proofErr w:type="gramStart"/>
-      <w:r>
-        <w:t>an</w:t>
+        <w:t>Write an</w:t>
       </w:r>
       <w:r>
         <w:t xml:space="preserve"> </w:t>
@@ -238,14 +184,7 @@
         <w:rPr>
           <w:b/>
         </w:rPr>
-        <w:t>anonymous</w:t>
-      </w:r>
-      <w:proofErr w:type="gramEnd"/>
-      <w:r>
-        <w:rPr>
-          <w:b/>
-        </w:rPr>
-        <w:t xml:space="preserve"> function</w:t>
+        <w:t>anonymous function</w:t>
       </w:r>
       <w:r>
         <w:rPr>
@@ -277,10 +216,10 @@
             <v:path o:extrusionok="f" gradientshapeok="t" o:connecttype="rect"/>
             <o:lock v:ext="edit" aspectratio="t"/>
           </v:shapetype>
-          <v:shape id="_x0000_i1025" type="#_x0000_t75" style="width:39.75pt;height:20.25pt" o:ole="">
+          <v:shape id="_x0000_i1025" type="#_x0000_t75" style="width:40.5pt;height:20.25pt" o:ole="">
             <v:imagedata r:id="rId6" o:title=""/>
           </v:shape>
-          <o:OLEObject Type="Embed" ProgID="Equation.DSMT4" ShapeID="_x0000_i1025" DrawAspect="Content" ObjectID="_1568396195" r:id="rId7"/>
+          <o:OLEObject Type="Embed" ProgID="Equation.DSMT4" ShapeID="_x0000_i1025" DrawAspect="Content" ObjectID="_1568491546" r:id="rId7"/>
         </w:object>
       </w:r>
       <w:r>
@@ -308,7 +247,7 @@
           <v:shape id="_x0000_i1026" type="#_x0000_t75" style="width:139.5pt;height:33.75pt" o:ole="">
             <v:imagedata r:id="rId8" o:title=""/>
           </v:shape>
-          <o:OLEObject Type="Embed" ProgID="Equation.DSMT4" ShapeID="_x0000_i1026" DrawAspect="Content" ObjectID="_1568396196" r:id="rId9"/>
+          <o:OLEObject Type="Embed" ProgID="Equation.DSMT4" ShapeID="_x0000_i1026" DrawAspect="Content" ObjectID="_1568491547" r:id="rId9"/>
         </w:object>
       </w:r>
     </w:p>
@@ -327,10 +266,10 @@
           <w:position w:val="-14"/>
         </w:rPr>
         <w:object w:dxaOrig="1100" w:dyaOrig="400">
-          <v:shape id="_x0000_i1027" type="#_x0000_t75" style="width:54.75pt;height:20.25pt" o:ole="">
+          <v:shape id="_x0000_i1027" type="#_x0000_t75" style="width:55.5pt;height:20.25pt" o:ole="">
             <v:imagedata r:id="rId10" o:title=""/>
           </v:shape>
-          <o:OLEObject Type="Embed" ProgID="Equation.DSMT4" ShapeID="_x0000_i1027" DrawAspect="Content" ObjectID="_1568396197" r:id="rId11"/>
+          <o:OLEObject Type="Embed" ProgID="Equation.DSMT4" ShapeID="_x0000_i1027" DrawAspect="Content" ObjectID="_1568491548" r:id="rId11"/>
         </w:object>
       </w:r>
       <w:r>
@@ -556,7 +495,7 @@
           <v:shape id="_x0000_i1028" type="#_x0000_t75" style="width:36.75pt;height:38.25pt" o:ole="">
             <v:imagedata r:id="rId12" o:title=""/>
           </v:shape>
-          <o:OLEObject Type="Embed" ProgID="Equation.DSMT4" ShapeID="_x0000_i1028" DrawAspect="Content" ObjectID="_1568396198" r:id="rId13"/>
+          <o:OLEObject Type="Embed" ProgID="Equation.DSMT4" ShapeID="_x0000_i1028" DrawAspect="Content" ObjectID="_1568491549" r:id="rId13"/>
         </w:object>
       </w:r>
     </w:p>
@@ -1087,7 +1026,7 @@
           <v:shape id="_x0000_i1029" type="#_x0000_t75" style="width:101.25pt;height:46.5pt" o:ole="">
             <v:imagedata r:id="rId16" o:title=""/>
           </v:shape>
-          <o:OLEObject Type="Embed" ProgID="Equation.DSMT4" ShapeID="_x0000_i1029" DrawAspect="Content" ObjectID="_1568396199" r:id="rId17"/>
+          <o:OLEObject Type="Embed" ProgID="Equation.DSMT4" ShapeID="_x0000_i1029" DrawAspect="Content" ObjectID="_1568491550" r:id="rId17"/>
         </w:object>
       </w:r>
     </w:p>
@@ -1112,7 +1051,7 @@
           <v:shape id="_x0000_i1030" type="#_x0000_t75" style="width:54pt;height:15pt" o:ole="">
             <v:imagedata r:id="rId18" o:title=""/>
           </v:shape>
-          <o:OLEObject Type="Embed" ProgID="Equation.DSMT4" ShapeID="_x0000_i1030" DrawAspect="Content" ObjectID="_1568396200" r:id="rId19"/>
+          <o:OLEObject Type="Embed" ProgID="Equation.DSMT4" ShapeID="_x0000_i1030" DrawAspect="Content" ObjectID="_1568491551" r:id="rId19"/>
         </w:object>
       </w:r>
     </w:p>
@@ -1139,7 +1078,7 @@
           <v:shape id="_x0000_i1031" type="#_x0000_t75" style="width:82.5pt;height:21.75pt" o:ole="">
             <v:imagedata r:id="rId20" o:title=""/>
           </v:shape>
-          <o:OLEObject Type="Embed" ProgID="Equation.DSMT4" ShapeID="_x0000_i1031" DrawAspect="Content" ObjectID="_1568396201" r:id="rId21"/>
+          <o:OLEObject Type="Embed" ProgID="Equation.DSMT4" ShapeID="_x0000_i1031" DrawAspect="Content" ObjectID="_1568491552" r:id="rId21"/>
         </w:object>
       </w:r>
     </w:p>
@@ -1158,7 +1097,7 @@
           <v:shape id="_x0000_i1032" type="#_x0000_t75" style="width:12pt;height:10.5pt" o:ole="">
             <v:imagedata r:id="rId22" o:title=""/>
           </v:shape>
-          <o:OLEObject Type="Embed" ProgID="Equation.DSMT4" ShapeID="_x0000_i1032" DrawAspect="Content" ObjectID="_1568396202" r:id="rId23"/>
+          <o:OLEObject Type="Embed" ProgID="Equation.DSMT4" ShapeID="_x0000_i1032" DrawAspect="Content" ObjectID="_1568491553" r:id="rId23"/>
         </w:object>
       </w:r>
       <w:r>
@@ -1311,7 +1250,6 @@
       <w:r>
         <w:t xml:space="preserve"> Write a function that computes the frequency response of the </w:t>
       </w:r>
-      <w:proofErr w:type="gramStart"/>
       <w:r>
         <w:t>band</w:t>
       </w:r>
@@ -1321,7 +1259,6 @@
       <w:r>
         <w:t xml:space="preserve"> filter</w:t>
       </w:r>
-      <w:proofErr w:type="gramEnd"/>
       <w:r>
         <w:t xml:space="preserve"> with L=1, C=1 and R=10 for a range of </w:t>
       </w:r>
@@ -1333,7 +1270,7 @@
           <v:shape id="_x0000_i1033" type="#_x0000_t75" style="width:51.75pt;height:14.25pt" o:ole="">
             <v:imagedata r:id="rId24" o:title=""/>
           </v:shape>
-          <o:OLEObject Type="Embed" ProgID="Equation.DSMT4" ShapeID="_x0000_i1033" DrawAspect="Content" ObjectID="_1568396203" r:id="rId25"/>
+          <o:OLEObject Type="Embed" ProgID="Equation.DSMT4" ShapeID="_x0000_i1033" DrawAspect="Content" ObjectID="_1568491554" r:id="rId25"/>
         </w:object>
       </w:r>
       <w:r>
@@ -1347,7 +1284,7 @@
           <v:shape id="_x0000_i1034" type="#_x0000_t75" style="width:1in;height:14.25pt" o:ole="">
             <v:imagedata r:id="rId26" o:title=""/>
           </v:shape>
-          <o:OLEObject Type="Embed" ProgID="Equation.DSMT4" ShapeID="_x0000_i1034" DrawAspect="Content" ObjectID="_1568396204" r:id="rId27"/>
+          <o:OLEObject Type="Embed" ProgID="Equation.DSMT4" ShapeID="_x0000_i1034" DrawAspect="Content" ObjectID="_1568491555" r:id="rId27"/>
         </w:object>
       </w:r>
       <w:r>
@@ -1719,9 +1656,9 @@
         <w:lastRenderedPageBreak/>
         <w:drawing>
           <wp:inline distT="0" distB="0" distL="0" distR="0">
-            <wp:extent cx="4352925" cy="3947277"/>
-            <wp:effectExtent l="0" t="0" r="0" b="0"/>
-            <wp:docPr id="3" name="Picture 3"/>
+            <wp:extent cx="5287113" cy="4801270"/>
+            <wp:effectExtent l="0" t="0" r="8890" b="0"/>
+            <wp:docPr id="8" name="Picture 8"/>
             <wp:cNvGraphicFramePr>
               <a:graphicFrameLocks xmlns:a="http://schemas.openxmlformats.org/drawingml/2006/main" noChangeAspect="1"/>
             </wp:cNvGraphicFramePr>
@@ -1729,7 +1666,7 @@
               <a:graphicData uri="http://schemas.openxmlformats.org/drawingml/2006/picture">
                 <pic:pic xmlns:pic="http://schemas.openxmlformats.org/drawingml/2006/picture">
                   <pic:nvPicPr>
-                    <pic:cNvPr id="3" name="a2q4.PNG"/>
+                    <pic:cNvPr id="8" name="a2q4.PNG"/>
                     <pic:cNvPicPr/>
                   </pic:nvPicPr>
                   <pic:blipFill>
@@ -1747,7 +1684,7 @@
                   <pic:spPr>
                     <a:xfrm>
                       <a:off x="0" y="0"/>
-                      <a:ext cx="4376073" cy="3968268"/>
+                      <a:ext cx="5287113" cy="4801270"/>
                     </a:xfrm>
                     <a:prstGeom prst="rect">
                       <a:avLst/>
@@ -1806,7 +1743,7 @@
           <v:shape id="_x0000_i1035" type="#_x0000_t75" style="width:1in;height:14.25pt" o:ole="">
             <v:imagedata r:id="rId26" o:title=""/>
           </v:shape>
-          <o:OLEObject Type="Embed" ProgID="Equation.DSMT4" ShapeID="_x0000_i1035" DrawAspect="Content" ObjectID="_1568396205" r:id="rId29"/>
+          <o:OLEObject Type="Embed" ProgID="Equation.DSMT4" ShapeID="_x0000_i1035" DrawAspect="Content" ObjectID="_1568491556" r:id="rId29"/>
         </w:object>
       </w:r>
       <w:r>
@@ -2079,7 +2016,27 @@
           <w:sz w:val="20"/>
           <w:szCs w:val="20"/>
         </w:rPr>
-        <w:t>&gt;&gt; semilogx(w, a2q5_phase(1, 1, 1, w))</w:t>
+        <w:t>&gt;&gt; semilogx(w, a2q5_phase(1</w:t>
+      </w:r>
+      <w:r>
+        <w:rPr>
+          <w:rFonts w:ascii="Courier New" w:hAnsi="Courier New" w:cs="Courier New"/>
+          <w:color w:val="000000"/>
+          <w:sz w:val="20"/>
+          <w:szCs w:val="20"/>
+        </w:rPr>
+        <w:t>0</w:t>
+      </w:r>
+      <w:bookmarkStart w:id="0" w:name="_GoBack"/>
+      <w:bookmarkEnd w:id="0"/>
+      <w:r>
+        <w:rPr>
+          <w:rFonts w:ascii="Courier New" w:hAnsi="Courier New" w:cs="Courier New"/>
+          <w:color w:val="000000"/>
+          <w:sz w:val="20"/>
+          <w:szCs w:val="20"/>
+        </w:rPr>
+        <w:t>, 1, 1, w))</w:t>
       </w:r>
     </w:p>
     <w:p>
@@ -2138,6 +2095,7 @@
         <w:rPr>
           <w:b/>
         </w:rPr>
+        <w:lastRenderedPageBreak/>
         <w:t xml:space="preserve"> (Matlab Response</w:t>
       </w:r>
       <w:r>
@@ -2152,19 +2110,17 @@
         <w:spacing w:line="240" w:lineRule="auto"/>
       </w:pPr>
       <w:r>
-        <w:lastRenderedPageBreak/>
         <w:t xml:space="preserve"> </w:t>
       </w:r>
-      <w:bookmarkStart w:id="0" w:name="_GoBack"/>
       <w:r>
         <w:rPr>
           <w:noProof/>
         </w:rPr>
         <w:drawing>
           <wp:inline distT="0" distB="0" distL="0" distR="0">
-            <wp:extent cx="5334744" cy="4753638"/>
-            <wp:effectExtent l="0" t="0" r="0" b="8890"/>
-            <wp:docPr id="6" name="Picture 6"/>
+            <wp:extent cx="5315692" cy="4801270"/>
+            <wp:effectExtent l="0" t="0" r="0" b="0"/>
+            <wp:docPr id="4" name="Picture 4"/>
             <wp:cNvGraphicFramePr>
               <a:graphicFrameLocks xmlns:a="http://schemas.openxmlformats.org/drawingml/2006/main" noChangeAspect="1"/>
             </wp:cNvGraphicFramePr>
@@ -2172,7 +2128,7 @@
               <a:graphicData uri="http://schemas.openxmlformats.org/drawingml/2006/picture">
                 <pic:pic xmlns:pic="http://schemas.openxmlformats.org/drawingml/2006/picture">
                   <pic:nvPicPr>
-                    <pic:cNvPr id="6" name="a2q5.PNG"/>
+                    <pic:cNvPr id="4" name="a2q5.PNG"/>
                     <pic:cNvPicPr/>
                   </pic:nvPicPr>
                   <pic:blipFill>
@@ -2190,7 +2146,7 @@
                   <pic:spPr>
                     <a:xfrm>
                       <a:off x="0" y="0"/>
-                      <a:ext cx="5334744" cy="4753638"/>
+                      <a:ext cx="5315692" cy="4801270"/>
                     </a:xfrm>
                     <a:prstGeom prst="rect">
                       <a:avLst/>
@@ -2202,7 +2158,6 @@
           </wp:inline>
         </w:drawing>
       </w:r>
-      <w:bookmarkEnd w:id="0"/>
     </w:p>
     <w:p>
       <w:pPr>
@@ -2250,10 +2205,10 @@
           <w:position w:val="-6"/>
         </w:rPr>
         <w:object w:dxaOrig="1440" w:dyaOrig="279">
-          <v:shape id="_x0000_i1036" type="#_x0000_t75" style="width:1in;height:14.25pt" o:ole="">
+          <v:shape id="_x0000_i1036" type="#_x0000_t75" style="width:1in;height:14.05pt" o:ole="">
             <v:imagedata r:id="rId26" o:title=""/>
           </v:shape>
-          <o:OLEObject Type="Embed" ProgID="Equation.DSMT4" ShapeID="_x0000_i1036" DrawAspect="Content" ObjectID="_1568396206" r:id="rId31"/>
+          <o:OLEObject Type="Embed" ProgID="Equation.DSMT4" ShapeID="_x0000_i1036" DrawAspect="Content" ObjectID="_1568491557" r:id="rId31"/>
         </w:object>
       </w:r>
       <w:r>
@@ -2579,6 +2534,7 @@
           <w:sz w:val="20"/>
           <w:szCs w:val="20"/>
         </w:rPr>
+        <w:lastRenderedPageBreak/>
         <w:t>%in main file</w:t>
       </w:r>
     </w:p>
@@ -2632,7 +2588,6 @@
           <w:sz w:val="20"/>
           <w:szCs w:val="20"/>
         </w:rPr>
-        <w:lastRenderedPageBreak/>
         <w:t>global</w:t>
       </w:r>
       <w:r>
@@ -3027,10 +2982,10 @@
           <w:position w:val="-24"/>
         </w:rPr>
         <w:object w:dxaOrig="2540" w:dyaOrig="660">
-          <v:shape id="_x0000_i1037" type="#_x0000_t75" style="width:126.75pt;height:33pt" o:ole="">
+          <v:shape id="_x0000_i1037" type="#_x0000_t75" style="width:127.15pt;height:32.75pt" o:ole="">
             <v:imagedata r:id="rId33" o:title=""/>
           </v:shape>
-          <o:OLEObject Type="Embed" ProgID="Equation.DSMT4" ShapeID="_x0000_i1037" DrawAspect="Content" ObjectID="_1568396207" r:id="rId34"/>
+          <o:OLEObject Type="Embed" ProgID="Equation.DSMT4" ShapeID="_x0000_i1037" DrawAspect="Content" ObjectID="_1568491558" r:id="rId34"/>
         </w:object>
       </w:r>
     </w:p>
@@ -3049,10 +3004,10 @@
           <w:position w:val="-6"/>
         </w:rPr>
         <w:object w:dxaOrig="240" w:dyaOrig="220">
-          <v:shape id="_x0000_i1038" type="#_x0000_t75" style="width:12pt;height:10.5pt" o:ole="">
+          <v:shape id="_x0000_i1038" type="#_x0000_t75" style="width:12.15pt;height:10.3pt" o:ole="">
             <v:imagedata r:id="rId35" o:title=""/>
           </v:shape>
-          <o:OLEObject Type="Embed" ProgID="Equation.DSMT4" ShapeID="_x0000_i1038" DrawAspect="Content" ObjectID="_1568396208" r:id="rId36"/>
+          <o:OLEObject Type="Embed" ProgID="Equation.DSMT4" ShapeID="_x0000_i1038" DrawAspect="Content" ObjectID="_1568491559" r:id="rId36"/>
         </w:object>
       </w:r>
       <w:r>
@@ -3066,10 +3021,10 @@
           <w:position w:val="-14"/>
         </w:rPr>
         <w:object w:dxaOrig="740" w:dyaOrig="400">
-          <v:shape id="_x0000_i1039" type="#_x0000_t75" style="width:36.75pt;height:20.25pt" o:ole="">
+          <v:shape id="_x0000_i1039" type="#_x0000_t75" style="width:36.45pt;height:20.55pt" o:ole="">
             <v:imagedata r:id="rId37" o:title=""/>
           </v:shape>
-          <o:OLEObject Type="Embed" ProgID="Equation.DSMT4" ShapeID="_x0000_i1039" DrawAspect="Content" ObjectID="_1568396209" r:id="rId38"/>
+          <o:OLEObject Type="Embed" ProgID="Equation.DSMT4" ShapeID="_x0000_i1039" DrawAspect="Content" ObjectID="_1568491560" r:id="rId38"/>
         </w:object>
       </w:r>
       <w:r>
@@ -3094,10 +3049,10 @@
           <w:position w:val="-6"/>
         </w:rPr>
         <w:object w:dxaOrig="560" w:dyaOrig="279">
-          <v:shape id="_x0000_i1040" type="#_x0000_t75" style="width:27.75pt;height:14.25pt" o:ole="">
+          <v:shape id="_x0000_i1040" type="#_x0000_t75" style="width:28.05pt;height:14.05pt" o:ole="">
             <v:imagedata r:id="rId39" o:title=""/>
           </v:shape>
-          <o:OLEObject Type="Embed" ProgID="Equation.DSMT4" ShapeID="_x0000_i1040" DrawAspect="Content" ObjectID="_1568396210" r:id="rId40"/>
+          <o:OLEObject Type="Embed" ProgID="Equation.DSMT4" ShapeID="_x0000_i1040" DrawAspect="Content" ObjectID="_1568491561" r:id="rId40"/>
         </w:object>
       </w:r>
       <w:r>
@@ -3185,525 +3140,307 @@
           <w:sz w:val="20"/>
           <w:szCs w:val="20"/>
         </w:rPr>
-        <w:t xml:space="preserve"> [delay] = a2q8_time_delay(</w:t>
-      </w:r>
-      <w:proofErr w:type="spellStart"/>
-      <w:proofErr w:type="gramStart"/>
-      <w:r>
-        <w:rPr>
-          <w:rFonts w:ascii="Courier New" w:hAnsi="Courier New" w:cs="Courier New"/>
-          <w:color w:val="000000"/>
-          <w:sz w:val="20"/>
-          <w:szCs w:val="20"/>
-        </w:rPr>
-        <w:t>L,R</w:t>
-      </w:r>
-      <w:proofErr w:type="gramEnd"/>
-      <w:r>
-        <w:rPr>
-          <w:rFonts w:ascii="Courier New" w:hAnsi="Courier New" w:cs="Courier New"/>
-          <w:color w:val="000000"/>
-          <w:sz w:val="20"/>
-          <w:szCs w:val="20"/>
-        </w:rPr>
-        <w:t>,C,w</w:t>
-      </w:r>
-      <w:proofErr w:type="spellEnd"/>
-      <w:r>
-        <w:rPr>
-          <w:rFonts w:ascii="Courier New" w:hAnsi="Courier New" w:cs="Courier New"/>
-          <w:color w:val="000000"/>
-          <w:sz w:val="20"/>
-          <w:szCs w:val="20"/>
+        <w:t xml:space="preserve"> [delay] = a2q8_time_delay(L,R,C,w)</w:t>
+      </w:r>
+    </w:p>
+    <w:p>
+      <w:pPr>
+        <w:autoSpaceDE w:val="0"/>
+        <w:autoSpaceDN w:val="0"/>
+        <w:adjustRightInd w:val="0"/>
+        <w:spacing w:after="0" w:line="240" w:lineRule="auto"/>
+        <w:rPr>
+          <w:rFonts w:ascii="Courier New" w:hAnsi="Courier New" w:cs="Courier New"/>
+          <w:sz w:val="24"/>
+          <w:szCs w:val="24"/>
+        </w:rPr>
+      </w:pPr>
+      <w:r>
+        <w:rPr>
+          <w:rFonts w:ascii="Courier New" w:hAnsi="Courier New" w:cs="Courier New"/>
+          <w:color w:val="000000"/>
+          <w:sz w:val="20"/>
+          <w:szCs w:val="20"/>
+        </w:rPr>
+        <w:t>w1 = w + 0.0001;</w:t>
+      </w:r>
+    </w:p>
+    <w:p>
+      <w:pPr>
+        <w:autoSpaceDE w:val="0"/>
+        <w:autoSpaceDN w:val="0"/>
+        <w:adjustRightInd w:val="0"/>
+        <w:spacing w:after="0" w:line="240" w:lineRule="auto"/>
+        <w:rPr>
+          <w:rFonts w:ascii="Courier New" w:hAnsi="Courier New" w:cs="Courier New"/>
+          <w:sz w:val="24"/>
+          <w:szCs w:val="24"/>
+        </w:rPr>
+      </w:pPr>
+      <w:r>
+        <w:rPr>
+          <w:rFonts w:ascii="Courier New" w:hAnsi="Courier New" w:cs="Courier New"/>
+          <w:color w:val="000000"/>
+          <w:sz w:val="20"/>
+          <w:szCs w:val="20"/>
+        </w:rPr>
+        <w:t>frequency1 = (R./(R+1i.*w.*L+(1./(1i.*w.*C))));</w:t>
+      </w:r>
+    </w:p>
+    <w:p>
+      <w:pPr>
+        <w:autoSpaceDE w:val="0"/>
+        <w:autoSpaceDN w:val="0"/>
+        <w:adjustRightInd w:val="0"/>
+        <w:spacing w:after="0" w:line="240" w:lineRule="auto"/>
+        <w:rPr>
+          <w:rFonts w:ascii="Courier New" w:hAnsi="Courier New" w:cs="Courier New"/>
+          <w:sz w:val="24"/>
+          <w:szCs w:val="24"/>
+        </w:rPr>
+      </w:pPr>
+      <w:r>
+        <w:rPr>
+          <w:rFonts w:ascii="Courier New" w:hAnsi="Courier New" w:cs="Courier New"/>
+          <w:color w:val="000000"/>
+          <w:sz w:val="20"/>
+          <w:szCs w:val="20"/>
+        </w:rPr>
+        <w:t>frequency2 = (R./(R+1i.*w1.*L+(1./(1i.*w1.*C))));</w:t>
+      </w:r>
+    </w:p>
+    <w:p>
+      <w:pPr>
+        <w:autoSpaceDE w:val="0"/>
+        <w:autoSpaceDN w:val="0"/>
+        <w:adjustRightInd w:val="0"/>
+        <w:spacing w:after="0" w:line="240" w:lineRule="auto"/>
+        <w:rPr>
+          <w:rFonts w:ascii="Courier New" w:hAnsi="Courier New" w:cs="Courier New"/>
+          <w:sz w:val="24"/>
+          <w:szCs w:val="24"/>
+        </w:rPr>
+      </w:pPr>
+      <w:r>
+        <w:rPr>
+          <w:rFonts w:ascii="Courier New" w:hAnsi="Courier New" w:cs="Courier New"/>
+          <w:color w:val="000000"/>
+          <w:sz w:val="20"/>
+          <w:szCs w:val="20"/>
+        </w:rPr>
+        <w:t>r1 = real(frequency1);</w:t>
+      </w:r>
+    </w:p>
+    <w:p>
+      <w:pPr>
+        <w:autoSpaceDE w:val="0"/>
+        <w:autoSpaceDN w:val="0"/>
+        <w:adjustRightInd w:val="0"/>
+        <w:spacing w:after="0" w:line="240" w:lineRule="auto"/>
+        <w:rPr>
+          <w:rFonts w:ascii="Courier New" w:hAnsi="Courier New" w:cs="Courier New"/>
+          <w:sz w:val="24"/>
+          <w:szCs w:val="24"/>
+        </w:rPr>
+      </w:pPr>
+      <w:r>
+        <w:rPr>
+          <w:rFonts w:ascii="Courier New" w:hAnsi="Courier New" w:cs="Courier New"/>
+          <w:color w:val="000000"/>
+          <w:sz w:val="20"/>
+          <w:szCs w:val="20"/>
+        </w:rPr>
+        <w:t>im1 = imag(frequency1);</w:t>
+      </w:r>
+    </w:p>
+    <w:p>
+      <w:pPr>
+        <w:autoSpaceDE w:val="0"/>
+        <w:autoSpaceDN w:val="0"/>
+        <w:adjustRightInd w:val="0"/>
+        <w:spacing w:after="0" w:line="240" w:lineRule="auto"/>
+        <w:rPr>
+          <w:rFonts w:ascii="Courier New" w:hAnsi="Courier New" w:cs="Courier New"/>
+          <w:sz w:val="24"/>
+          <w:szCs w:val="24"/>
+        </w:rPr>
+      </w:pPr>
+      <w:r>
+        <w:rPr>
+          <w:rFonts w:ascii="Courier New" w:hAnsi="Courier New" w:cs="Courier New"/>
+          <w:color w:val="000000"/>
+          <w:sz w:val="20"/>
+          <w:szCs w:val="20"/>
+        </w:rPr>
+        <w:t>phase1 = (atan(im1./r1));</w:t>
+      </w:r>
+    </w:p>
+    <w:p>
+      <w:pPr>
+        <w:autoSpaceDE w:val="0"/>
+        <w:autoSpaceDN w:val="0"/>
+        <w:adjustRightInd w:val="0"/>
+        <w:spacing w:after="0" w:line="240" w:lineRule="auto"/>
+        <w:rPr>
+          <w:rFonts w:ascii="Courier New" w:hAnsi="Courier New" w:cs="Courier New"/>
+          <w:sz w:val="24"/>
+          <w:szCs w:val="24"/>
+        </w:rPr>
+      </w:pPr>
+      <w:r>
+        <w:rPr>
+          <w:rFonts w:ascii="Courier New" w:hAnsi="Courier New" w:cs="Courier New"/>
+          <w:color w:val="000000"/>
+          <w:sz w:val="20"/>
+          <w:szCs w:val="20"/>
+        </w:rPr>
+        <w:t>r2 = real(frequency2);</w:t>
+      </w:r>
+    </w:p>
+    <w:p>
+      <w:pPr>
+        <w:autoSpaceDE w:val="0"/>
+        <w:autoSpaceDN w:val="0"/>
+        <w:adjustRightInd w:val="0"/>
+        <w:spacing w:after="0" w:line="240" w:lineRule="auto"/>
+        <w:rPr>
+          <w:rFonts w:ascii="Courier New" w:hAnsi="Courier New" w:cs="Courier New"/>
+          <w:sz w:val="24"/>
+          <w:szCs w:val="24"/>
+        </w:rPr>
+      </w:pPr>
+      <w:r>
+        <w:rPr>
+          <w:rFonts w:ascii="Courier New" w:hAnsi="Courier New" w:cs="Courier New"/>
+          <w:color w:val="000000"/>
+          <w:sz w:val="20"/>
+          <w:szCs w:val="20"/>
+        </w:rPr>
+        <w:t>im2 = imag(frequency2);</w:t>
+      </w:r>
+    </w:p>
+    <w:p>
+      <w:pPr>
+        <w:autoSpaceDE w:val="0"/>
+        <w:autoSpaceDN w:val="0"/>
+        <w:adjustRightInd w:val="0"/>
+        <w:spacing w:after="0" w:line="240" w:lineRule="auto"/>
+        <w:rPr>
+          <w:rFonts w:ascii="Courier New" w:hAnsi="Courier New" w:cs="Courier New"/>
+          <w:sz w:val="24"/>
+          <w:szCs w:val="24"/>
+        </w:rPr>
+      </w:pPr>
+      <w:r>
+        <w:rPr>
+          <w:rFonts w:ascii="Courier New" w:hAnsi="Courier New" w:cs="Courier New"/>
+          <w:color w:val="000000"/>
+          <w:sz w:val="20"/>
+          <w:szCs w:val="20"/>
+        </w:rPr>
+        <w:t>phase2 = (atan(im2./r2));</w:t>
+      </w:r>
+    </w:p>
+    <w:p>
+      <w:pPr>
+        <w:autoSpaceDE w:val="0"/>
+        <w:autoSpaceDN w:val="0"/>
+        <w:adjustRightInd w:val="0"/>
+        <w:spacing w:after="0" w:line="240" w:lineRule="auto"/>
+        <w:rPr>
+          <w:rFonts w:ascii="Courier New" w:hAnsi="Courier New" w:cs="Courier New"/>
+          <w:sz w:val="24"/>
+          <w:szCs w:val="24"/>
+        </w:rPr>
+      </w:pPr>
+      <w:r>
+        <w:rPr>
+          <w:rFonts w:ascii="Courier New" w:hAnsi="Courier New" w:cs="Courier New"/>
+          <w:color w:val="000000"/>
+          <w:sz w:val="20"/>
+          <w:szCs w:val="20"/>
+        </w:rPr>
+        <w:t>delay = (phase1 - phase2)/(w1-w);</w:t>
+      </w:r>
+    </w:p>
+    <w:p>
+      <w:pPr>
+        <w:autoSpaceDE w:val="0"/>
+        <w:autoSpaceDN w:val="0"/>
+        <w:adjustRightInd w:val="0"/>
+        <w:spacing w:after="0" w:line="240" w:lineRule="auto"/>
+        <w:rPr>
+          <w:rFonts w:ascii="Courier New" w:hAnsi="Courier New" w:cs="Courier New"/>
+          <w:sz w:val="24"/>
+          <w:szCs w:val="24"/>
+        </w:rPr>
+      </w:pPr>
+      <w:r>
+        <w:rPr>
+          <w:rFonts w:ascii="Courier New" w:hAnsi="Courier New" w:cs="Courier New"/>
+          <w:color w:val="0000FF"/>
+          <w:sz w:val="20"/>
+          <w:szCs w:val="20"/>
+        </w:rPr>
+        <w:t>end</w:t>
+      </w:r>
+    </w:p>
+    <w:p>
+      <w:pPr>
+        <w:autoSpaceDE w:val="0"/>
+        <w:autoSpaceDN w:val="0"/>
+        <w:adjustRightInd w:val="0"/>
+        <w:spacing w:after="0" w:line="240" w:lineRule="auto"/>
+        <w:rPr>
+          <w:rFonts w:ascii="Courier New" w:hAnsi="Courier New" w:cs="Courier New"/>
+          <w:sz w:val="24"/>
+          <w:szCs w:val="24"/>
+        </w:rPr>
+      </w:pPr>
+      <w:r>
+        <w:rPr>
+          <w:rFonts w:ascii="Courier New" w:hAnsi="Courier New" w:cs="Courier New"/>
+          <w:color w:val="228B22"/>
+          <w:sz w:val="20"/>
+          <w:szCs w:val="20"/>
+        </w:rPr>
+        <w:t>% in command line</w:t>
+      </w:r>
+    </w:p>
+    <w:p>
+      <w:pPr>
+        <w:spacing w:line="240" w:lineRule="auto"/>
+      </w:pPr>
+      <w:r>
+        <w:t>&gt;&gt; a2q8_time_delay(1, 1, 1, 1)</w:t>
+      </w:r>
+    </w:p>
+    <w:p>
+      <w:pPr>
+        <w:spacing w:line="240" w:lineRule="auto"/>
+        <w:rPr>
+          <w:b/>
+        </w:rPr>
+      </w:pPr>
+      <w:r>
+        <w:rPr>
+          <w:b/>
+        </w:rPr>
+        <w:t>(Matlab Response</w:t>
+      </w:r>
+      <w:r>
+        <w:rPr>
+          <w:b/>
         </w:rPr>
         <w:t>)</w:t>
       </w:r>
     </w:p>
     <w:p>
       <w:pPr>
-        <w:autoSpaceDE w:val="0"/>
-        <w:autoSpaceDN w:val="0"/>
-        <w:adjustRightInd w:val="0"/>
-        <w:spacing w:after="0" w:line="240" w:lineRule="auto"/>
-        <w:rPr>
-          <w:rFonts w:ascii="Courier New" w:hAnsi="Courier New" w:cs="Courier New"/>
-          <w:sz w:val="24"/>
-          <w:szCs w:val="24"/>
-        </w:rPr>
-      </w:pPr>
-      <w:r>
-        <w:rPr>
-          <w:rFonts w:ascii="Courier New" w:hAnsi="Courier New" w:cs="Courier New"/>
-          <w:color w:val="000000"/>
-          <w:sz w:val="20"/>
-          <w:szCs w:val="20"/>
-        </w:rPr>
-        <w:t>w1 = w + 0.0001;</w:t>
-      </w:r>
-    </w:p>
-    <w:p>
-      <w:pPr>
-        <w:autoSpaceDE w:val="0"/>
-        <w:autoSpaceDN w:val="0"/>
-        <w:adjustRightInd w:val="0"/>
-        <w:spacing w:after="0" w:line="240" w:lineRule="auto"/>
-        <w:rPr>
-          <w:rFonts w:ascii="Courier New" w:hAnsi="Courier New" w:cs="Courier New"/>
-          <w:sz w:val="24"/>
-          <w:szCs w:val="24"/>
-        </w:rPr>
-      </w:pPr>
-      <w:r>
-        <w:rPr>
-          <w:rFonts w:ascii="Courier New" w:hAnsi="Courier New" w:cs="Courier New"/>
-          <w:color w:val="000000"/>
-          <w:sz w:val="20"/>
-          <w:szCs w:val="20"/>
-        </w:rPr>
-        <w:t>frequency1 = (R./(R+1i.*w.*L+(</w:t>
-      </w:r>
-      <w:proofErr w:type="gramStart"/>
-      <w:r>
-        <w:rPr>
-          <w:rFonts w:ascii="Courier New" w:hAnsi="Courier New" w:cs="Courier New"/>
-          <w:color w:val="000000"/>
-          <w:sz w:val="20"/>
-          <w:szCs w:val="20"/>
-        </w:rPr>
-        <w:t>1./</w:t>
-      </w:r>
-      <w:proofErr w:type="gramEnd"/>
-      <w:r>
-        <w:rPr>
-          <w:rFonts w:ascii="Courier New" w:hAnsi="Courier New" w:cs="Courier New"/>
-          <w:color w:val="000000"/>
-          <w:sz w:val="20"/>
-          <w:szCs w:val="20"/>
-        </w:rPr>
-        <w:t>(1i.*w.*C))));</w:t>
-      </w:r>
-    </w:p>
-    <w:p>
-      <w:pPr>
-        <w:autoSpaceDE w:val="0"/>
-        <w:autoSpaceDN w:val="0"/>
-        <w:adjustRightInd w:val="0"/>
-        <w:spacing w:after="0" w:line="240" w:lineRule="auto"/>
-        <w:rPr>
-          <w:rFonts w:ascii="Courier New" w:hAnsi="Courier New" w:cs="Courier New"/>
-          <w:sz w:val="24"/>
-          <w:szCs w:val="24"/>
-        </w:rPr>
-      </w:pPr>
-      <w:r>
-        <w:rPr>
-          <w:rFonts w:ascii="Courier New" w:hAnsi="Courier New" w:cs="Courier New"/>
-          <w:color w:val="000000"/>
-          <w:sz w:val="20"/>
-          <w:szCs w:val="20"/>
-        </w:rPr>
-        <w:t>frequency2 = (R./(R+1i.*w</w:t>
-      </w:r>
-      <w:proofErr w:type="gramStart"/>
-      <w:r>
-        <w:rPr>
-          <w:rFonts w:ascii="Courier New" w:hAnsi="Courier New" w:cs="Courier New"/>
-          <w:color w:val="000000"/>
-          <w:sz w:val="20"/>
-          <w:szCs w:val="20"/>
-        </w:rPr>
-        <w:t>1.*</w:t>
-      </w:r>
-      <w:proofErr w:type="gramEnd"/>
-      <w:r>
-        <w:rPr>
-          <w:rFonts w:ascii="Courier New" w:hAnsi="Courier New" w:cs="Courier New"/>
-          <w:color w:val="000000"/>
-          <w:sz w:val="20"/>
-          <w:szCs w:val="20"/>
-        </w:rPr>
-        <w:t>L+(1./(1i.*w1.*C))));</w:t>
-      </w:r>
-    </w:p>
-    <w:p>
-      <w:pPr>
-        <w:autoSpaceDE w:val="0"/>
-        <w:autoSpaceDN w:val="0"/>
-        <w:adjustRightInd w:val="0"/>
-        <w:spacing w:after="0" w:line="240" w:lineRule="auto"/>
-        <w:rPr>
-          <w:rFonts w:ascii="Courier New" w:hAnsi="Courier New" w:cs="Courier New"/>
-          <w:sz w:val="24"/>
-          <w:szCs w:val="24"/>
-        </w:rPr>
-      </w:pPr>
-      <w:r>
-        <w:rPr>
-          <w:rFonts w:ascii="Courier New" w:hAnsi="Courier New" w:cs="Courier New"/>
-          <w:color w:val="000000"/>
-          <w:sz w:val="20"/>
-          <w:szCs w:val="20"/>
-        </w:rPr>
-        <w:t>r1 = real(frequency1);</w:t>
-      </w:r>
-    </w:p>
-    <w:p>
-      <w:pPr>
-        <w:autoSpaceDE w:val="0"/>
-        <w:autoSpaceDN w:val="0"/>
-        <w:adjustRightInd w:val="0"/>
-        <w:spacing w:after="0" w:line="240" w:lineRule="auto"/>
-        <w:rPr>
-          <w:rFonts w:ascii="Courier New" w:hAnsi="Courier New" w:cs="Courier New"/>
-          <w:sz w:val="24"/>
-          <w:szCs w:val="24"/>
-        </w:rPr>
-      </w:pPr>
-      <w:r>
-        <w:rPr>
-          <w:rFonts w:ascii="Courier New" w:hAnsi="Courier New" w:cs="Courier New"/>
-          <w:color w:val="000000"/>
-          <w:sz w:val="20"/>
-          <w:szCs w:val="20"/>
-        </w:rPr>
-        <w:t xml:space="preserve">im1 = </w:t>
-      </w:r>
-      <w:proofErr w:type="spellStart"/>
-      <w:r>
-        <w:rPr>
-          <w:rFonts w:ascii="Courier New" w:hAnsi="Courier New" w:cs="Courier New"/>
-          <w:color w:val="000000"/>
-          <w:sz w:val="20"/>
-          <w:szCs w:val="20"/>
-        </w:rPr>
-        <w:t>imag</w:t>
-      </w:r>
-      <w:proofErr w:type="spellEnd"/>
-      <w:r>
-        <w:rPr>
-          <w:rFonts w:ascii="Courier New" w:hAnsi="Courier New" w:cs="Courier New"/>
-          <w:color w:val="000000"/>
-          <w:sz w:val="20"/>
-          <w:szCs w:val="20"/>
-        </w:rPr>
-        <w:t>(frequency1);</w:t>
-      </w:r>
-    </w:p>
-    <w:p>
-      <w:pPr>
-        <w:autoSpaceDE w:val="0"/>
-        <w:autoSpaceDN w:val="0"/>
-        <w:adjustRightInd w:val="0"/>
-        <w:spacing w:after="0" w:line="240" w:lineRule="auto"/>
-        <w:rPr>
-          <w:rFonts w:ascii="Courier New" w:hAnsi="Courier New" w:cs="Courier New"/>
-          <w:sz w:val="24"/>
-          <w:szCs w:val="24"/>
-        </w:rPr>
-      </w:pPr>
-      <w:r>
-        <w:rPr>
-          <w:rFonts w:ascii="Courier New" w:hAnsi="Courier New" w:cs="Courier New"/>
-          <w:color w:val="000000"/>
-          <w:sz w:val="20"/>
-          <w:szCs w:val="20"/>
-        </w:rPr>
-        <w:t>phase1 = (</w:t>
-      </w:r>
-      <w:proofErr w:type="spellStart"/>
-      <w:r>
-        <w:rPr>
-          <w:rFonts w:ascii="Courier New" w:hAnsi="Courier New" w:cs="Courier New"/>
-          <w:color w:val="000000"/>
-          <w:sz w:val="20"/>
-          <w:szCs w:val="20"/>
-        </w:rPr>
-        <w:t>atan</w:t>
-      </w:r>
-      <w:proofErr w:type="spellEnd"/>
-      <w:r>
-        <w:rPr>
-          <w:rFonts w:ascii="Courier New" w:hAnsi="Courier New" w:cs="Courier New"/>
-          <w:color w:val="000000"/>
-          <w:sz w:val="20"/>
-          <w:szCs w:val="20"/>
-        </w:rPr>
-        <w:t>(im</w:t>
-      </w:r>
-      <w:proofErr w:type="gramStart"/>
-      <w:r>
-        <w:rPr>
-          <w:rFonts w:ascii="Courier New" w:hAnsi="Courier New" w:cs="Courier New"/>
-          <w:color w:val="000000"/>
-          <w:sz w:val="20"/>
-          <w:szCs w:val="20"/>
-        </w:rPr>
-        <w:t>1./</w:t>
-      </w:r>
-      <w:proofErr w:type="gramEnd"/>
-      <w:r>
-        <w:rPr>
-          <w:rFonts w:ascii="Courier New" w:hAnsi="Courier New" w:cs="Courier New"/>
-          <w:color w:val="000000"/>
-          <w:sz w:val="20"/>
-          <w:szCs w:val="20"/>
-        </w:rPr>
-        <w:t>r1));</w:t>
-      </w:r>
-    </w:p>
-    <w:p>
-      <w:pPr>
-        <w:autoSpaceDE w:val="0"/>
-        <w:autoSpaceDN w:val="0"/>
-        <w:adjustRightInd w:val="0"/>
-        <w:spacing w:after="0" w:line="240" w:lineRule="auto"/>
-        <w:rPr>
-          <w:rFonts w:ascii="Courier New" w:hAnsi="Courier New" w:cs="Courier New"/>
-          <w:sz w:val="24"/>
-          <w:szCs w:val="24"/>
-        </w:rPr>
-      </w:pPr>
-      <w:r>
-        <w:rPr>
-          <w:rFonts w:ascii="Courier New" w:hAnsi="Courier New" w:cs="Courier New"/>
-          <w:color w:val="000000"/>
-          <w:sz w:val="20"/>
-          <w:szCs w:val="20"/>
-        </w:rPr>
-        <w:t>r2 = real(frequency2);</w:t>
-      </w:r>
-    </w:p>
-    <w:p>
-      <w:pPr>
-        <w:autoSpaceDE w:val="0"/>
-        <w:autoSpaceDN w:val="0"/>
-        <w:adjustRightInd w:val="0"/>
-        <w:spacing w:after="0" w:line="240" w:lineRule="auto"/>
-        <w:rPr>
-          <w:rFonts w:ascii="Courier New" w:hAnsi="Courier New" w:cs="Courier New"/>
-          <w:sz w:val="24"/>
-          <w:szCs w:val="24"/>
-        </w:rPr>
-      </w:pPr>
-      <w:r>
-        <w:rPr>
-          <w:rFonts w:ascii="Courier New" w:hAnsi="Courier New" w:cs="Courier New"/>
-          <w:color w:val="000000"/>
-          <w:sz w:val="20"/>
-          <w:szCs w:val="20"/>
-        </w:rPr>
-        <w:t xml:space="preserve">im2 = </w:t>
-      </w:r>
-      <w:proofErr w:type="spellStart"/>
-      <w:r>
-        <w:rPr>
-          <w:rFonts w:ascii="Courier New" w:hAnsi="Courier New" w:cs="Courier New"/>
-          <w:color w:val="000000"/>
-          <w:sz w:val="20"/>
-          <w:szCs w:val="20"/>
-        </w:rPr>
-        <w:t>imag</w:t>
-      </w:r>
-      <w:proofErr w:type="spellEnd"/>
-      <w:r>
-        <w:rPr>
-          <w:rFonts w:ascii="Courier New" w:hAnsi="Courier New" w:cs="Courier New"/>
-          <w:color w:val="000000"/>
-          <w:sz w:val="20"/>
-          <w:szCs w:val="20"/>
-        </w:rPr>
-        <w:t>(frequency2);</w:t>
-      </w:r>
-    </w:p>
-    <w:p>
-      <w:pPr>
-        <w:autoSpaceDE w:val="0"/>
-        <w:autoSpaceDN w:val="0"/>
-        <w:adjustRightInd w:val="0"/>
-        <w:spacing w:after="0" w:line="240" w:lineRule="auto"/>
-        <w:rPr>
-          <w:rFonts w:ascii="Courier New" w:hAnsi="Courier New" w:cs="Courier New"/>
-          <w:sz w:val="24"/>
-          <w:szCs w:val="24"/>
-        </w:rPr>
-      </w:pPr>
-      <w:r>
-        <w:rPr>
-          <w:rFonts w:ascii="Courier New" w:hAnsi="Courier New" w:cs="Courier New"/>
-          <w:color w:val="000000"/>
-          <w:sz w:val="20"/>
-          <w:szCs w:val="20"/>
-        </w:rPr>
-        <w:t>phase2 = (</w:t>
-      </w:r>
-      <w:proofErr w:type="spellStart"/>
-      <w:r>
-        <w:rPr>
-          <w:rFonts w:ascii="Courier New" w:hAnsi="Courier New" w:cs="Courier New"/>
-          <w:color w:val="000000"/>
-          <w:sz w:val="20"/>
-          <w:szCs w:val="20"/>
-        </w:rPr>
-        <w:t>atan</w:t>
-      </w:r>
-      <w:proofErr w:type="spellEnd"/>
-      <w:r>
-        <w:rPr>
-          <w:rFonts w:ascii="Courier New" w:hAnsi="Courier New" w:cs="Courier New"/>
-          <w:color w:val="000000"/>
-          <w:sz w:val="20"/>
-          <w:szCs w:val="20"/>
-        </w:rPr>
-        <w:t>(im</w:t>
-      </w:r>
-      <w:proofErr w:type="gramStart"/>
-      <w:r>
-        <w:rPr>
-          <w:rFonts w:ascii="Courier New" w:hAnsi="Courier New" w:cs="Courier New"/>
-          <w:color w:val="000000"/>
-          <w:sz w:val="20"/>
-          <w:szCs w:val="20"/>
-        </w:rPr>
-        <w:t>2./</w:t>
-      </w:r>
-      <w:proofErr w:type="gramEnd"/>
-      <w:r>
-        <w:rPr>
-          <w:rFonts w:ascii="Courier New" w:hAnsi="Courier New" w:cs="Courier New"/>
-          <w:color w:val="000000"/>
-          <w:sz w:val="20"/>
-          <w:szCs w:val="20"/>
-        </w:rPr>
-        <w:t>r2));</w:t>
-      </w:r>
-    </w:p>
-    <w:p>
-      <w:pPr>
-        <w:autoSpaceDE w:val="0"/>
-        <w:autoSpaceDN w:val="0"/>
-        <w:adjustRightInd w:val="0"/>
-        <w:spacing w:after="0" w:line="240" w:lineRule="auto"/>
-        <w:rPr>
-          <w:rFonts w:ascii="Courier New" w:hAnsi="Courier New" w:cs="Courier New"/>
-          <w:sz w:val="24"/>
-          <w:szCs w:val="24"/>
-        </w:rPr>
-      </w:pPr>
-      <w:r>
-        <w:rPr>
-          <w:rFonts w:ascii="Courier New" w:hAnsi="Courier New" w:cs="Courier New"/>
-          <w:color w:val="000000"/>
-          <w:sz w:val="20"/>
-          <w:szCs w:val="20"/>
-        </w:rPr>
-        <w:t>delay = (phase1 - phase2)/(w1-w);</w:t>
-      </w:r>
-    </w:p>
-    <w:p>
-      <w:pPr>
-        <w:autoSpaceDE w:val="0"/>
-        <w:autoSpaceDN w:val="0"/>
-        <w:adjustRightInd w:val="0"/>
-        <w:spacing w:after="0" w:line="240" w:lineRule="auto"/>
-        <w:rPr>
-          <w:rFonts w:ascii="Courier New" w:hAnsi="Courier New" w:cs="Courier New"/>
-          <w:sz w:val="24"/>
-          <w:szCs w:val="24"/>
-        </w:rPr>
-      </w:pPr>
-      <w:r>
-        <w:rPr>
-          <w:rFonts w:ascii="Courier New" w:hAnsi="Courier New" w:cs="Courier New"/>
-          <w:color w:val="0000FF"/>
-          <w:sz w:val="20"/>
-          <w:szCs w:val="20"/>
-        </w:rPr>
-        <w:t>end</w:t>
-      </w:r>
-    </w:p>
-    <w:p>
-      <w:pPr>
-        <w:autoSpaceDE w:val="0"/>
-        <w:autoSpaceDN w:val="0"/>
-        <w:adjustRightInd w:val="0"/>
-        <w:spacing w:after="0" w:line="240" w:lineRule="auto"/>
-        <w:rPr>
-          <w:rFonts w:ascii="Courier New" w:hAnsi="Courier New" w:cs="Courier New"/>
-          <w:sz w:val="24"/>
-          <w:szCs w:val="24"/>
-        </w:rPr>
-      </w:pPr>
-      <w:r>
-        <w:rPr>
-          <w:rFonts w:ascii="Courier New" w:hAnsi="Courier New" w:cs="Courier New"/>
-          <w:color w:val="228B22"/>
-          <w:sz w:val="20"/>
-          <w:szCs w:val="20"/>
-        </w:rPr>
-        <w:t>% in command line</w:t>
-      </w:r>
-    </w:p>
-    <w:p>
-      <w:pPr>
-        <w:spacing w:line="240" w:lineRule="auto"/>
-      </w:pPr>
-      <w:r>
-        <w:t>&gt;&gt; a2q8_time_</w:t>
-      </w:r>
-      <w:proofErr w:type="gramStart"/>
-      <w:r>
-        <w:t>delay(</w:t>
-      </w:r>
-      <w:proofErr w:type="gramEnd"/>
-      <w:r>
-        <w:t>1, 1, 1, 1)</w:t>
-      </w:r>
-    </w:p>
-    <w:p>
-      <w:pPr>
-        <w:spacing w:line="240" w:lineRule="auto"/>
-        <w:rPr>
-          <w:b/>
-        </w:rPr>
-      </w:pPr>
-      <w:r>
-        <w:rPr>
-          <w:b/>
-        </w:rPr>
-        <w:t>(</w:t>
-      </w:r>
-      <w:proofErr w:type="spellStart"/>
-      <w:r>
-        <w:rPr>
-          <w:b/>
-        </w:rPr>
-        <w:t>Matlab</w:t>
-      </w:r>
-      <w:proofErr w:type="spellEnd"/>
-      <w:r>
-        <w:rPr>
-          <w:b/>
-        </w:rPr>
-        <w:t xml:space="preserve"> Response</w:t>
-      </w:r>
-      <w:r>
-        <w:rPr>
-          <w:b/>
-        </w:rPr>
-        <w:t>)</w:t>
-      </w:r>
-    </w:p>
-    <w:p>
-      <w:pPr>
-        <w:spacing w:line="240" w:lineRule="auto"/>
-      </w:pPr>
-      <w:proofErr w:type="spellStart"/>
-      <w:r>
-        <w:t>ans</w:t>
-      </w:r>
-      <w:proofErr w:type="spellEnd"/>
-      <w:r>
-        <w:t xml:space="preserve"> =</w:t>
+        <w:spacing w:line="240" w:lineRule="auto"/>
+      </w:pPr>
+      <w:r>
+        <w:t>ans =</w:t>
       </w:r>
     </w:p>
     <w:p>
@@ -3750,10 +3487,10 @@
           <w:position w:val="-28"/>
         </w:rPr>
         <w:object w:dxaOrig="1600" w:dyaOrig="660">
-          <v:shape id="_x0000_i1041" type="#_x0000_t75" style="width:80.25pt;height:33pt" o:ole="">
+          <v:shape id="_x0000_i1041" type="#_x0000_t75" style="width:80.4pt;height:32.75pt" o:ole="">
             <v:imagedata r:id="rId41" o:title=""/>
           </v:shape>
-          <o:OLEObject Type="Embed" ProgID="Equation.DSMT4" ShapeID="_x0000_i1041" DrawAspect="Content" ObjectID="_1568396211" r:id="rId42"/>
+          <o:OLEObject Type="Embed" ProgID="Equation.DSMT4" ShapeID="_x0000_i1041" DrawAspect="Content" ObjectID="_1568491562" r:id="rId42"/>
         </w:object>
       </w:r>
     </w:p>
@@ -3769,10 +3506,10 @@
           <w:position w:val="-6"/>
         </w:rPr>
         <w:object w:dxaOrig="560" w:dyaOrig="279">
-          <v:shape id="_x0000_i1042" type="#_x0000_t75" style="width:27.75pt;height:14.25pt" o:ole="">
+          <v:shape id="_x0000_i1042" type="#_x0000_t75" style="width:28.05pt;height:14.05pt" o:ole="">
             <v:imagedata r:id="rId43" o:title=""/>
           </v:shape>
-          <o:OLEObject Type="Embed" ProgID="Equation.DSMT4" ShapeID="_x0000_i1042" DrawAspect="Content" ObjectID="_1568396212" r:id="rId44"/>
+          <o:OLEObject Type="Embed" ProgID="Equation.DSMT4" ShapeID="_x0000_i1042" DrawAspect="Content" ObjectID="_1568491563" r:id="rId44"/>
         </w:object>
       </w:r>
       <w:r>
@@ -3846,38 +3583,7 @@
           <w:sz w:val="20"/>
           <w:szCs w:val="20"/>
         </w:rPr>
-        <w:t xml:space="preserve"> [delay] = a2q9_delay_vs_resistance(</w:t>
-      </w:r>
-      <w:proofErr w:type="spellStart"/>
-      <w:proofErr w:type="gramStart"/>
-      <w:r>
-        <w:rPr>
-          <w:rFonts w:ascii="Courier New" w:hAnsi="Courier New" w:cs="Courier New"/>
-          <w:color w:val="000000"/>
-          <w:sz w:val="20"/>
-          <w:szCs w:val="20"/>
-        </w:rPr>
-        <w:t>L,C</w:t>
-      </w:r>
-      <w:proofErr w:type="gramEnd"/>
-      <w:r>
-        <w:rPr>
-          <w:rFonts w:ascii="Courier New" w:hAnsi="Courier New" w:cs="Courier New"/>
-          <w:color w:val="000000"/>
-          <w:sz w:val="20"/>
-          <w:szCs w:val="20"/>
-        </w:rPr>
-        <w:t>,w</w:t>
-      </w:r>
-      <w:proofErr w:type="spellEnd"/>
-      <w:r>
-        <w:rPr>
-          <w:rFonts w:ascii="Courier New" w:hAnsi="Courier New" w:cs="Courier New"/>
-          <w:color w:val="000000"/>
-          <w:sz w:val="20"/>
-          <w:szCs w:val="20"/>
-        </w:rPr>
-        <w:t>)</w:t>
+        <w:t xml:space="preserve"> [delay] = a2q9_delay_vs_resistance(L,C,w)</w:t>
       </w:r>
     </w:p>
     <w:p>
@@ -3922,80 +3628,29 @@
           <w:szCs w:val="20"/>
         </w:rPr>
         <w:lastRenderedPageBreak/>
-        <w:t xml:space="preserve">R = </w:t>
-      </w:r>
-      <w:proofErr w:type="spellStart"/>
-      <w:proofErr w:type="gramStart"/>
-      <w:r>
-        <w:rPr>
-          <w:rFonts w:ascii="Courier New" w:hAnsi="Courier New" w:cs="Courier New"/>
-          <w:color w:val="000000"/>
-          <w:sz w:val="20"/>
-          <w:szCs w:val="20"/>
-        </w:rPr>
-        <w:t>linspace</w:t>
-      </w:r>
-      <w:proofErr w:type="spellEnd"/>
-      <w:r>
-        <w:rPr>
-          <w:rFonts w:ascii="Courier New" w:hAnsi="Courier New" w:cs="Courier New"/>
-          <w:color w:val="000000"/>
-          <w:sz w:val="20"/>
-          <w:szCs w:val="20"/>
-        </w:rPr>
-        <w:t>(</w:t>
-      </w:r>
-      <w:proofErr w:type="gramEnd"/>
-      <w:r>
-        <w:rPr>
-          <w:rFonts w:ascii="Courier New" w:hAnsi="Courier New" w:cs="Courier New"/>
-          <w:color w:val="000000"/>
-          <w:sz w:val="20"/>
-          <w:szCs w:val="20"/>
-        </w:rPr>
-        <w:t>0.1, 10, 100);</w:t>
-      </w:r>
-    </w:p>
-    <w:p>
-      <w:pPr>
-        <w:autoSpaceDE w:val="0"/>
-        <w:autoSpaceDN w:val="0"/>
-        <w:adjustRightInd w:val="0"/>
-        <w:spacing w:after="0" w:line="240" w:lineRule="auto"/>
-        <w:rPr>
-          <w:rFonts w:ascii="Courier New" w:hAnsi="Courier New" w:cs="Courier New"/>
-          <w:sz w:val="24"/>
-          <w:szCs w:val="24"/>
-        </w:rPr>
-      </w:pPr>
-      <w:r>
-        <w:rPr>
-          <w:rFonts w:ascii="Courier New" w:hAnsi="Courier New" w:cs="Courier New"/>
-          <w:color w:val="000000"/>
-          <w:sz w:val="20"/>
-          <w:szCs w:val="20"/>
-        </w:rPr>
-        <w:t xml:space="preserve">delay = </w:t>
-      </w:r>
-      <w:proofErr w:type="gramStart"/>
-      <w:r>
-        <w:rPr>
-          <w:rFonts w:ascii="Courier New" w:hAnsi="Courier New" w:cs="Courier New"/>
-          <w:color w:val="000000"/>
-          <w:sz w:val="20"/>
-          <w:szCs w:val="20"/>
-        </w:rPr>
-        <w:t>zeros(</w:t>
-      </w:r>
-      <w:proofErr w:type="gramEnd"/>
-      <w:r>
-        <w:rPr>
-          <w:rFonts w:ascii="Courier New" w:hAnsi="Courier New" w:cs="Courier New"/>
-          <w:color w:val="000000"/>
-          <w:sz w:val="20"/>
-          <w:szCs w:val="20"/>
-        </w:rPr>
-        <w:t>1, 100);</w:t>
+        <w:t>R = linspace(0.1, 10, 100);</w:t>
+      </w:r>
+    </w:p>
+    <w:p>
+      <w:pPr>
+        <w:autoSpaceDE w:val="0"/>
+        <w:autoSpaceDN w:val="0"/>
+        <w:adjustRightInd w:val="0"/>
+        <w:spacing w:after="0" w:line="240" w:lineRule="auto"/>
+        <w:rPr>
+          <w:rFonts w:ascii="Courier New" w:hAnsi="Courier New" w:cs="Courier New"/>
+          <w:sz w:val="24"/>
+          <w:szCs w:val="24"/>
+        </w:rPr>
+      </w:pPr>
+      <w:r>
+        <w:rPr>
+          <w:rFonts w:ascii="Courier New" w:hAnsi="Courier New" w:cs="Courier New"/>
+          <w:color w:val="000000"/>
+          <w:sz w:val="20"/>
+          <w:szCs w:val="20"/>
+        </w:rPr>
+        <w:t>delay = zeros(1, 100);</w:t>
       </w:r>
     </w:p>
     <w:p>
@@ -4026,626 +3681,370 @@
           <w:sz w:val="20"/>
           <w:szCs w:val="20"/>
         </w:rPr>
+        <w:t xml:space="preserve"> i=1: 1: 100</w:t>
+      </w:r>
+    </w:p>
+    <w:p>
+      <w:pPr>
+        <w:autoSpaceDE w:val="0"/>
+        <w:autoSpaceDN w:val="0"/>
+        <w:adjustRightInd w:val="0"/>
+        <w:spacing w:after="0" w:line="240" w:lineRule="auto"/>
+        <w:rPr>
+          <w:rFonts w:ascii="Courier New" w:hAnsi="Courier New" w:cs="Courier New"/>
+          <w:sz w:val="24"/>
+          <w:szCs w:val="24"/>
+        </w:rPr>
+      </w:pPr>
+      <w:r>
+        <w:rPr>
+          <w:rFonts w:ascii="Courier New" w:hAnsi="Courier New" w:cs="Courier New"/>
+          <w:color w:val="000000"/>
+          <w:sz w:val="20"/>
+          <w:szCs w:val="20"/>
+        </w:rPr>
+        <w:t xml:space="preserve">    frequency1 = (R(i)./(R(i)+1i.*w.*L+(1./(1i.*w.*C))));</w:t>
+      </w:r>
+    </w:p>
+    <w:p>
+      <w:pPr>
+        <w:autoSpaceDE w:val="0"/>
+        <w:autoSpaceDN w:val="0"/>
+        <w:adjustRightInd w:val="0"/>
+        <w:spacing w:after="0" w:line="240" w:lineRule="auto"/>
+        <w:rPr>
+          <w:rFonts w:ascii="Courier New" w:hAnsi="Courier New" w:cs="Courier New"/>
+          <w:sz w:val="24"/>
+          <w:szCs w:val="24"/>
+        </w:rPr>
+      </w:pPr>
+      <w:r>
+        <w:rPr>
+          <w:rFonts w:ascii="Courier New" w:hAnsi="Courier New" w:cs="Courier New"/>
+          <w:color w:val="000000"/>
+          <w:sz w:val="20"/>
+          <w:szCs w:val="20"/>
+        </w:rPr>
+        <w:t xml:space="preserve">    frequency2 = (R(i)./(R(i)+1i.*w1.*L+(1./(1i.*w1.*C))));</w:t>
+      </w:r>
+    </w:p>
+    <w:p>
+      <w:pPr>
+        <w:autoSpaceDE w:val="0"/>
+        <w:autoSpaceDN w:val="0"/>
+        <w:adjustRightInd w:val="0"/>
+        <w:spacing w:after="0" w:line="240" w:lineRule="auto"/>
+        <w:rPr>
+          <w:rFonts w:ascii="Courier New" w:hAnsi="Courier New" w:cs="Courier New"/>
+          <w:sz w:val="24"/>
+          <w:szCs w:val="24"/>
+        </w:rPr>
+      </w:pPr>
+      <w:r>
+        <w:rPr>
+          <w:rFonts w:ascii="Courier New" w:hAnsi="Courier New" w:cs="Courier New"/>
+          <w:color w:val="000000"/>
+          <w:sz w:val="20"/>
+          <w:szCs w:val="20"/>
+        </w:rPr>
+        <w:t xml:space="preserve">    r1 = real(frequency1);</w:t>
+      </w:r>
+    </w:p>
+    <w:p>
+      <w:pPr>
+        <w:autoSpaceDE w:val="0"/>
+        <w:autoSpaceDN w:val="0"/>
+        <w:adjustRightInd w:val="0"/>
+        <w:spacing w:after="0" w:line="240" w:lineRule="auto"/>
+        <w:rPr>
+          <w:rFonts w:ascii="Courier New" w:hAnsi="Courier New" w:cs="Courier New"/>
+          <w:sz w:val="24"/>
+          <w:szCs w:val="24"/>
+        </w:rPr>
+      </w:pPr>
+      <w:r>
+        <w:rPr>
+          <w:rFonts w:ascii="Courier New" w:hAnsi="Courier New" w:cs="Courier New"/>
+          <w:color w:val="000000"/>
+          <w:sz w:val="20"/>
+          <w:szCs w:val="20"/>
+        </w:rPr>
+        <w:t xml:space="preserve">    im1 = imag(frequency1);</w:t>
+      </w:r>
+    </w:p>
+    <w:p>
+      <w:pPr>
+        <w:autoSpaceDE w:val="0"/>
+        <w:autoSpaceDN w:val="0"/>
+        <w:adjustRightInd w:val="0"/>
+        <w:spacing w:after="0" w:line="240" w:lineRule="auto"/>
+        <w:rPr>
+          <w:rFonts w:ascii="Courier New" w:hAnsi="Courier New" w:cs="Courier New"/>
+          <w:sz w:val="24"/>
+          <w:szCs w:val="24"/>
+        </w:rPr>
+      </w:pPr>
+      <w:r>
+        <w:rPr>
+          <w:rFonts w:ascii="Courier New" w:hAnsi="Courier New" w:cs="Courier New"/>
+          <w:color w:val="000000"/>
+          <w:sz w:val="20"/>
+          <w:szCs w:val="20"/>
+        </w:rPr>
+        <w:t xml:space="preserve">    phase1 = (atan(im1./r1));</w:t>
+      </w:r>
+    </w:p>
+    <w:p>
+      <w:pPr>
+        <w:autoSpaceDE w:val="0"/>
+        <w:autoSpaceDN w:val="0"/>
+        <w:adjustRightInd w:val="0"/>
+        <w:spacing w:after="0" w:line="240" w:lineRule="auto"/>
+        <w:rPr>
+          <w:rFonts w:ascii="Courier New" w:hAnsi="Courier New" w:cs="Courier New"/>
+          <w:sz w:val="24"/>
+          <w:szCs w:val="24"/>
+        </w:rPr>
+      </w:pPr>
+      <w:r>
+        <w:rPr>
+          <w:rFonts w:ascii="Courier New" w:hAnsi="Courier New" w:cs="Courier New"/>
+          <w:color w:val="000000"/>
+          <w:sz w:val="20"/>
+          <w:szCs w:val="20"/>
+        </w:rPr>
+        <w:t xml:space="preserve">    r2 = real(frequency2);</w:t>
+      </w:r>
+    </w:p>
+    <w:p>
+      <w:pPr>
+        <w:autoSpaceDE w:val="0"/>
+        <w:autoSpaceDN w:val="0"/>
+        <w:adjustRightInd w:val="0"/>
+        <w:spacing w:after="0" w:line="240" w:lineRule="auto"/>
+        <w:rPr>
+          <w:rFonts w:ascii="Courier New" w:hAnsi="Courier New" w:cs="Courier New"/>
+          <w:sz w:val="24"/>
+          <w:szCs w:val="24"/>
+        </w:rPr>
+      </w:pPr>
+      <w:r>
+        <w:rPr>
+          <w:rFonts w:ascii="Courier New" w:hAnsi="Courier New" w:cs="Courier New"/>
+          <w:color w:val="000000"/>
+          <w:sz w:val="20"/>
+          <w:szCs w:val="20"/>
+        </w:rPr>
+        <w:t xml:space="preserve">    im2 = imag(frequency2);</w:t>
+      </w:r>
+    </w:p>
+    <w:p>
+      <w:pPr>
+        <w:autoSpaceDE w:val="0"/>
+        <w:autoSpaceDN w:val="0"/>
+        <w:adjustRightInd w:val="0"/>
+        <w:spacing w:after="0" w:line="240" w:lineRule="auto"/>
+        <w:rPr>
+          <w:rFonts w:ascii="Courier New" w:hAnsi="Courier New" w:cs="Courier New"/>
+          <w:sz w:val="24"/>
+          <w:szCs w:val="24"/>
+        </w:rPr>
+      </w:pPr>
+      <w:r>
+        <w:rPr>
+          <w:rFonts w:ascii="Courier New" w:hAnsi="Courier New" w:cs="Courier New"/>
+          <w:color w:val="000000"/>
+          <w:sz w:val="20"/>
+          <w:szCs w:val="20"/>
+        </w:rPr>
+        <w:t xml:space="preserve">    phase2 = (atan(im2./r2));</w:t>
+      </w:r>
+    </w:p>
+    <w:p>
+      <w:pPr>
+        <w:autoSpaceDE w:val="0"/>
+        <w:autoSpaceDN w:val="0"/>
+        <w:adjustRightInd w:val="0"/>
+        <w:spacing w:after="0" w:line="240" w:lineRule="auto"/>
+        <w:rPr>
+          <w:rFonts w:ascii="Courier New" w:hAnsi="Courier New" w:cs="Courier New"/>
+          <w:sz w:val="24"/>
+          <w:szCs w:val="24"/>
+        </w:rPr>
+      </w:pPr>
+      <w:r>
+        <w:rPr>
+          <w:rFonts w:ascii="Courier New" w:hAnsi="Courier New" w:cs="Courier New"/>
+          <w:color w:val="000000"/>
+          <w:sz w:val="20"/>
+          <w:szCs w:val="20"/>
+        </w:rPr>
+        <w:t xml:space="preserve">    delay(i) = (phase1 - phase2)/(w1-w);</w:t>
+      </w:r>
+    </w:p>
+    <w:p>
+      <w:pPr>
+        <w:autoSpaceDE w:val="0"/>
+        <w:autoSpaceDN w:val="0"/>
+        <w:adjustRightInd w:val="0"/>
+        <w:spacing w:after="0" w:line="240" w:lineRule="auto"/>
+        <w:rPr>
+          <w:rFonts w:ascii="Courier New" w:hAnsi="Courier New" w:cs="Courier New"/>
+          <w:sz w:val="24"/>
+          <w:szCs w:val="24"/>
+        </w:rPr>
+      </w:pPr>
+      <w:r>
+        <w:rPr>
+          <w:rFonts w:ascii="Courier New" w:hAnsi="Courier New" w:cs="Courier New"/>
+          <w:color w:val="0000FF"/>
+          <w:sz w:val="20"/>
+          <w:szCs w:val="20"/>
+        </w:rPr>
+        <w:t>end</w:t>
+      </w:r>
+    </w:p>
+    <w:p>
+      <w:pPr>
+        <w:autoSpaceDE w:val="0"/>
+        <w:autoSpaceDN w:val="0"/>
+        <w:adjustRightInd w:val="0"/>
+        <w:spacing w:after="0" w:line="240" w:lineRule="auto"/>
+        <w:rPr>
+          <w:rFonts w:ascii="Courier New" w:hAnsi="Courier New" w:cs="Courier New"/>
+          <w:sz w:val="24"/>
+          <w:szCs w:val="24"/>
+        </w:rPr>
+      </w:pPr>
+      <w:r>
+        <w:rPr>
+          <w:rFonts w:ascii="Courier New" w:hAnsi="Courier New" w:cs="Courier New"/>
+          <w:color w:val="000000"/>
+          <w:sz w:val="20"/>
+          <w:szCs w:val="20"/>
+        </w:rPr>
+        <w:t>plot(R,delay);</w:t>
+      </w:r>
+    </w:p>
+    <w:p>
+      <w:pPr>
+        <w:autoSpaceDE w:val="0"/>
+        <w:autoSpaceDN w:val="0"/>
+        <w:adjustRightInd w:val="0"/>
+        <w:spacing w:after="0" w:line="240" w:lineRule="auto"/>
+        <w:rPr>
+          <w:rFonts w:ascii="Courier New" w:hAnsi="Courier New" w:cs="Courier New"/>
+          <w:sz w:val="24"/>
+          <w:szCs w:val="24"/>
+        </w:rPr>
+      </w:pPr>
+      <w:r>
+        <w:rPr>
+          <w:rFonts w:ascii="Courier New" w:hAnsi="Courier New" w:cs="Courier New"/>
+          <w:color w:val="0000FF"/>
+          <w:sz w:val="20"/>
+          <w:szCs w:val="20"/>
+        </w:rPr>
+        <w:t>end</w:t>
+      </w:r>
+    </w:p>
+    <w:p>
+      <w:pPr>
+        <w:autoSpaceDE w:val="0"/>
+        <w:autoSpaceDN w:val="0"/>
+        <w:adjustRightInd w:val="0"/>
+        <w:spacing w:after="0" w:line="240" w:lineRule="auto"/>
+        <w:rPr>
+          <w:rFonts w:ascii="Courier New" w:hAnsi="Courier New" w:cs="Courier New"/>
+          <w:sz w:val="24"/>
+          <w:szCs w:val="24"/>
+        </w:rPr>
+      </w:pPr>
+      <w:r>
+        <w:rPr>
+          <w:rFonts w:ascii="Courier New" w:hAnsi="Courier New" w:cs="Courier New"/>
+          <w:color w:val="228B22"/>
+          <w:sz w:val="20"/>
+          <w:szCs w:val="20"/>
+        </w:rPr>
+        <w:t>% in command line</w:t>
+      </w:r>
+    </w:p>
+    <w:p>
+      <w:pPr>
+        <w:autoSpaceDE w:val="0"/>
+        <w:autoSpaceDN w:val="0"/>
+        <w:adjustRightInd w:val="0"/>
+        <w:spacing w:after="0" w:line="240" w:lineRule="auto"/>
+        <w:rPr>
+          <w:rFonts w:ascii="Courier New" w:hAnsi="Courier New" w:cs="Courier New"/>
+          <w:sz w:val="24"/>
+          <w:szCs w:val="24"/>
+        </w:rPr>
+      </w:pPr>
+    </w:p>
+    <w:p>
+      <w:pPr>
+        <w:spacing w:line="240" w:lineRule="auto"/>
+        <w:rPr>
+          <w:rFonts w:ascii="Courier New" w:hAnsi="Courier New" w:cs="Courier New"/>
+          <w:sz w:val="20"/>
+          <w:szCs w:val="20"/>
+        </w:rPr>
+      </w:pPr>
+      <w:r>
+        <w:rPr>
+          <w:rFonts w:ascii="Courier New" w:hAnsi="Courier New" w:cs="Courier New"/>
+          <w:sz w:val="20"/>
+          <w:szCs w:val="20"/>
+        </w:rPr>
+        <w:t>&gt;&gt; a2q9_delay_vs_resistance(1, 1, 1);</w:t>
+      </w:r>
+    </w:p>
+    <w:p>
+      <w:pPr>
+        <w:spacing w:line="240" w:lineRule="auto"/>
+        <w:rPr>
+          <w:rFonts w:ascii="Courier New" w:hAnsi="Courier New" w:cs="Courier New"/>
+          <w:sz w:val="20"/>
+          <w:szCs w:val="20"/>
+        </w:rPr>
+      </w:pPr>
+      <w:r>
+        <w:rPr>
+          <w:rFonts w:ascii="Courier New" w:hAnsi="Courier New" w:cs="Courier New"/>
+          <w:sz w:val="20"/>
+          <w:szCs w:val="20"/>
+        </w:rPr>
+        <w:t>&gt;&gt; xlabel('Resistance')</w:t>
+      </w:r>
+    </w:p>
+    <w:p>
+      <w:pPr>
+        <w:spacing w:line="240" w:lineRule="auto"/>
+        <w:rPr>
+          <w:rFonts w:ascii="Courier New" w:hAnsi="Courier New" w:cs="Courier New"/>
+          <w:b/>
+          <w:sz w:val="20"/>
+          <w:szCs w:val="20"/>
+        </w:rPr>
+      </w:pPr>
+      <w:r>
+        <w:rPr>
+          <w:rFonts w:ascii="Courier New" w:hAnsi="Courier New" w:cs="Courier New"/>
+          <w:sz w:val="20"/>
+          <w:szCs w:val="20"/>
+        </w:rPr>
+        <w:t>&gt;&gt; ylabel('Delay')</w:t>
+      </w:r>
+      <w:r>
+        <w:rPr>
+          <w:rFonts w:ascii="Courier New" w:hAnsi="Courier New" w:cs="Courier New"/>
+          <w:b/>
+          <w:sz w:val="20"/>
+          <w:szCs w:val="20"/>
+        </w:rPr>
         <w:t xml:space="preserve"> </w:t>
-      </w:r>
-      <w:proofErr w:type="spellStart"/>
-      <w:r>
-        <w:rPr>
-          <w:rFonts w:ascii="Courier New" w:hAnsi="Courier New" w:cs="Courier New"/>
-          <w:color w:val="000000"/>
-          <w:sz w:val="20"/>
-          <w:szCs w:val="20"/>
-        </w:rPr>
-        <w:t>i</w:t>
-      </w:r>
-      <w:proofErr w:type="spellEnd"/>
-      <w:r>
-        <w:rPr>
-          <w:rFonts w:ascii="Courier New" w:hAnsi="Courier New" w:cs="Courier New"/>
-          <w:color w:val="000000"/>
-          <w:sz w:val="20"/>
-          <w:szCs w:val="20"/>
-        </w:rPr>
-        <w:t>=1: 1: 100</w:t>
-      </w:r>
-    </w:p>
-    <w:p>
-      <w:pPr>
-        <w:autoSpaceDE w:val="0"/>
-        <w:autoSpaceDN w:val="0"/>
-        <w:adjustRightInd w:val="0"/>
-        <w:spacing w:after="0" w:line="240" w:lineRule="auto"/>
-        <w:rPr>
-          <w:rFonts w:ascii="Courier New" w:hAnsi="Courier New" w:cs="Courier New"/>
-          <w:sz w:val="24"/>
-          <w:szCs w:val="24"/>
-        </w:rPr>
-      </w:pPr>
-      <w:r>
-        <w:rPr>
-          <w:rFonts w:ascii="Courier New" w:hAnsi="Courier New" w:cs="Courier New"/>
-          <w:color w:val="000000"/>
-          <w:sz w:val="20"/>
-          <w:szCs w:val="20"/>
-        </w:rPr>
-        <w:t xml:space="preserve">    frequency1 = (R(</w:t>
-      </w:r>
-      <w:proofErr w:type="spellStart"/>
-      <w:r>
-        <w:rPr>
-          <w:rFonts w:ascii="Courier New" w:hAnsi="Courier New" w:cs="Courier New"/>
-          <w:color w:val="000000"/>
-          <w:sz w:val="20"/>
-          <w:szCs w:val="20"/>
-        </w:rPr>
-        <w:t>i</w:t>
-      </w:r>
-      <w:proofErr w:type="spellEnd"/>
-      <w:proofErr w:type="gramStart"/>
-      <w:r>
-        <w:rPr>
-          <w:rFonts w:ascii="Courier New" w:hAnsi="Courier New" w:cs="Courier New"/>
-          <w:color w:val="000000"/>
-          <w:sz w:val="20"/>
-          <w:szCs w:val="20"/>
-        </w:rPr>
-        <w:t>)./</w:t>
-      </w:r>
-      <w:proofErr w:type="gramEnd"/>
-      <w:r>
-        <w:rPr>
-          <w:rFonts w:ascii="Courier New" w:hAnsi="Courier New" w:cs="Courier New"/>
-          <w:color w:val="000000"/>
-          <w:sz w:val="20"/>
-          <w:szCs w:val="20"/>
-        </w:rPr>
-        <w:t>(R(</w:t>
-      </w:r>
-      <w:proofErr w:type="spellStart"/>
-      <w:r>
-        <w:rPr>
-          <w:rFonts w:ascii="Courier New" w:hAnsi="Courier New" w:cs="Courier New"/>
-          <w:color w:val="000000"/>
-          <w:sz w:val="20"/>
-          <w:szCs w:val="20"/>
-        </w:rPr>
-        <w:t>i</w:t>
-      </w:r>
-      <w:proofErr w:type="spellEnd"/>
-      <w:r>
-        <w:rPr>
-          <w:rFonts w:ascii="Courier New" w:hAnsi="Courier New" w:cs="Courier New"/>
-          <w:color w:val="000000"/>
-          <w:sz w:val="20"/>
-          <w:szCs w:val="20"/>
-        </w:rPr>
-        <w:t>)+1i.*w.*L+(1./(1i.*w.*C))));</w:t>
-      </w:r>
-    </w:p>
-    <w:p>
-      <w:pPr>
-        <w:autoSpaceDE w:val="0"/>
-        <w:autoSpaceDN w:val="0"/>
-        <w:adjustRightInd w:val="0"/>
-        <w:spacing w:after="0" w:line="240" w:lineRule="auto"/>
-        <w:rPr>
-          <w:rFonts w:ascii="Courier New" w:hAnsi="Courier New" w:cs="Courier New"/>
-          <w:sz w:val="24"/>
-          <w:szCs w:val="24"/>
-        </w:rPr>
-      </w:pPr>
-      <w:r>
-        <w:rPr>
-          <w:rFonts w:ascii="Courier New" w:hAnsi="Courier New" w:cs="Courier New"/>
-          <w:color w:val="000000"/>
-          <w:sz w:val="20"/>
-          <w:szCs w:val="20"/>
-        </w:rPr>
-        <w:t xml:space="preserve">    frequency2 = (R(</w:t>
-      </w:r>
-      <w:proofErr w:type="spellStart"/>
-      <w:r>
-        <w:rPr>
-          <w:rFonts w:ascii="Courier New" w:hAnsi="Courier New" w:cs="Courier New"/>
-          <w:color w:val="000000"/>
-          <w:sz w:val="20"/>
-          <w:szCs w:val="20"/>
-        </w:rPr>
-        <w:t>i</w:t>
-      </w:r>
-      <w:proofErr w:type="spellEnd"/>
-      <w:proofErr w:type="gramStart"/>
-      <w:r>
-        <w:rPr>
-          <w:rFonts w:ascii="Courier New" w:hAnsi="Courier New" w:cs="Courier New"/>
-          <w:color w:val="000000"/>
-          <w:sz w:val="20"/>
-          <w:szCs w:val="20"/>
-        </w:rPr>
-        <w:t>)./</w:t>
-      </w:r>
-      <w:proofErr w:type="gramEnd"/>
-      <w:r>
-        <w:rPr>
-          <w:rFonts w:ascii="Courier New" w:hAnsi="Courier New" w:cs="Courier New"/>
-          <w:color w:val="000000"/>
-          <w:sz w:val="20"/>
-          <w:szCs w:val="20"/>
-        </w:rPr>
-        <w:t>(R(</w:t>
-      </w:r>
-      <w:proofErr w:type="spellStart"/>
-      <w:r>
-        <w:rPr>
-          <w:rFonts w:ascii="Courier New" w:hAnsi="Courier New" w:cs="Courier New"/>
-          <w:color w:val="000000"/>
-          <w:sz w:val="20"/>
-          <w:szCs w:val="20"/>
-        </w:rPr>
-        <w:t>i</w:t>
-      </w:r>
-      <w:proofErr w:type="spellEnd"/>
-      <w:r>
-        <w:rPr>
-          <w:rFonts w:ascii="Courier New" w:hAnsi="Courier New" w:cs="Courier New"/>
-          <w:color w:val="000000"/>
-          <w:sz w:val="20"/>
-          <w:szCs w:val="20"/>
-        </w:rPr>
-        <w:t>)+1i.*w1.*L+(1./(1i.*w1.*C))));</w:t>
-      </w:r>
-    </w:p>
-    <w:p>
-      <w:pPr>
-        <w:autoSpaceDE w:val="0"/>
-        <w:autoSpaceDN w:val="0"/>
-        <w:adjustRightInd w:val="0"/>
-        <w:spacing w:after="0" w:line="240" w:lineRule="auto"/>
-        <w:rPr>
-          <w:rFonts w:ascii="Courier New" w:hAnsi="Courier New" w:cs="Courier New"/>
-          <w:sz w:val="24"/>
-          <w:szCs w:val="24"/>
-        </w:rPr>
-      </w:pPr>
-      <w:r>
-        <w:rPr>
-          <w:rFonts w:ascii="Courier New" w:hAnsi="Courier New" w:cs="Courier New"/>
-          <w:color w:val="000000"/>
-          <w:sz w:val="20"/>
-          <w:szCs w:val="20"/>
-        </w:rPr>
-        <w:t xml:space="preserve">    r1 = real(frequency1);</w:t>
-      </w:r>
-    </w:p>
-    <w:p>
-      <w:pPr>
-        <w:autoSpaceDE w:val="0"/>
-        <w:autoSpaceDN w:val="0"/>
-        <w:adjustRightInd w:val="0"/>
-        <w:spacing w:after="0" w:line="240" w:lineRule="auto"/>
-        <w:rPr>
-          <w:rFonts w:ascii="Courier New" w:hAnsi="Courier New" w:cs="Courier New"/>
-          <w:sz w:val="24"/>
-          <w:szCs w:val="24"/>
-        </w:rPr>
-      </w:pPr>
-      <w:r>
-        <w:rPr>
-          <w:rFonts w:ascii="Courier New" w:hAnsi="Courier New" w:cs="Courier New"/>
-          <w:color w:val="000000"/>
-          <w:sz w:val="20"/>
-          <w:szCs w:val="20"/>
-        </w:rPr>
-        <w:t xml:space="preserve">    im1 = </w:t>
-      </w:r>
-      <w:proofErr w:type="spellStart"/>
-      <w:r>
-        <w:rPr>
-          <w:rFonts w:ascii="Courier New" w:hAnsi="Courier New" w:cs="Courier New"/>
-          <w:color w:val="000000"/>
-          <w:sz w:val="20"/>
-          <w:szCs w:val="20"/>
-        </w:rPr>
-        <w:t>imag</w:t>
-      </w:r>
-      <w:proofErr w:type="spellEnd"/>
-      <w:r>
-        <w:rPr>
-          <w:rFonts w:ascii="Courier New" w:hAnsi="Courier New" w:cs="Courier New"/>
-          <w:color w:val="000000"/>
-          <w:sz w:val="20"/>
-          <w:szCs w:val="20"/>
-        </w:rPr>
-        <w:t>(frequency1);</w:t>
-      </w:r>
-    </w:p>
-    <w:p>
-      <w:pPr>
-        <w:autoSpaceDE w:val="0"/>
-        <w:autoSpaceDN w:val="0"/>
-        <w:adjustRightInd w:val="0"/>
-        <w:spacing w:after="0" w:line="240" w:lineRule="auto"/>
-        <w:rPr>
-          <w:rFonts w:ascii="Courier New" w:hAnsi="Courier New" w:cs="Courier New"/>
-          <w:sz w:val="24"/>
-          <w:szCs w:val="24"/>
-        </w:rPr>
-      </w:pPr>
-      <w:r>
-        <w:rPr>
-          <w:rFonts w:ascii="Courier New" w:hAnsi="Courier New" w:cs="Courier New"/>
-          <w:color w:val="000000"/>
-          <w:sz w:val="20"/>
-          <w:szCs w:val="20"/>
-        </w:rPr>
-        <w:t xml:space="preserve">    phase1 = (</w:t>
-      </w:r>
-      <w:proofErr w:type="spellStart"/>
-      <w:r>
-        <w:rPr>
-          <w:rFonts w:ascii="Courier New" w:hAnsi="Courier New" w:cs="Courier New"/>
-          <w:color w:val="000000"/>
-          <w:sz w:val="20"/>
-          <w:szCs w:val="20"/>
-        </w:rPr>
-        <w:t>atan</w:t>
-      </w:r>
-      <w:proofErr w:type="spellEnd"/>
-      <w:r>
-        <w:rPr>
-          <w:rFonts w:ascii="Courier New" w:hAnsi="Courier New" w:cs="Courier New"/>
-          <w:color w:val="000000"/>
-          <w:sz w:val="20"/>
-          <w:szCs w:val="20"/>
-        </w:rPr>
-        <w:t>(im</w:t>
-      </w:r>
-      <w:proofErr w:type="gramStart"/>
-      <w:r>
-        <w:rPr>
-          <w:rFonts w:ascii="Courier New" w:hAnsi="Courier New" w:cs="Courier New"/>
-          <w:color w:val="000000"/>
-          <w:sz w:val="20"/>
-          <w:szCs w:val="20"/>
-        </w:rPr>
-        <w:t>1./</w:t>
-      </w:r>
-      <w:proofErr w:type="gramEnd"/>
-      <w:r>
-        <w:rPr>
-          <w:rFonts w:ascii="Courier New" w:hAnsi="Courier New" w:cs="Courier New"/>
-          <w:color w:val="000000"/>
-          <w:sz w:val="20"/>
-          <w:szCs w:val="20"/>
-        </w:rPr>
-        <w:t>r1));</w:t>
-      </w:r>
-    </w:p>
-    <w:p>
-      <w:pPr>
-        <w:autoSpaceDE w:val="0"/>
-        <w:autoSpaceDN w:val="0"/>
-        <w:adjustRightInd w:val="0"/>
-        <w:spacing w:after="0" w:line="240" w:lineRule="auto"/>
-        <w:rPr>
-          <w:rFonts w:ascii="Courier New" w:hAnsi="Courier New" w:cs="Courier New"/>
-          <w:sz w:val="24"/>
-          <w:szCs w:val="24"/>
-        </w:rPr>
-      </w:pPr>
-      <w:r>
-        <w:rPr>
-          <w:rFonts w:ascii="Courier New" w:hAnsi="Courier New" w:cs="Courier New"/>
-          <w:color w:val="000000"/>
-          <w:sz w:val="20"/>
-          <w:szCs w:val="20"/>
-        </w:rPr>
-        <w:t xml:space="preserve">    r2 = real(frequency2);</w:t>
-      </w:r>
-    </w:p>
-    <w:p>
-      <w:pPr>
-        <w:autoSpaceDE w:val="0"/>
-        <w:autoSpaceDN w:val="0"/>
-        <w:adjustRightInd w:val="0"/>
-        <w:spacing w:after="0" w:line="240" w:lineRule="auto"/>
-        <w:rPr>
-          <w:rFonts w:ascii="Courier New" w:hAnsi="Courier New" w:cs="Courier New"/>
-          <w:sz w:val="24"/>
-          <w:szCs w:val="24"/>
-        </w:rPr>
-      </w:pPr>
-      <w:r>
-        <w:rPr>
-          <w:rFonts w:ascii="Courier New" w:hAnsi="Courier New" w:cs="Courier New"/>
-          <w:color w:val="000000"/>
-          <w:sz w:val="20"/>
-          <w:szCs w:val="20"/>
-        </w:rPr>
-        <w:t xml:space="preserve">    im2 = </w:t>
-      </w:r>
-      <w:proofErr w:type="spellStart"/>
-      <w:r>
-        <w:rPr>
-          <w:rFonts w:ascii="Courier New" w:hAnsi="Courier New" w:cs="Courier New"/>
-          <w:color w:val="000000"/>
-          <w:sz w:val="20"/>
-          <w:szCs w:val="20"/>
-        </w:rPr>
-        <w:t>imag</w:t>
-      </w:r>
-      <w:proofErr w:type="spellEnd"/>
-      <w:r>
-        <w:rPr>
-          <w:rFonts w:ascii="Courier New" w:hAnsi="Courier New" w:cs="Courier New"/>
-          <w:color w:val="000000"/>
-          <w:sz w:val="20"/>
-          <w:szCs w:val="20"/>
-        </w:rPr>
-        <w:t>(frequency2);</w:t>
-      </w:r>
-    </w:p>
-    <w:p>
-      <w:pPr>
-        <w:autoSpaceDE w:val="0"/>
-        <w:autoSpaceDN w:val="0"/>
-        <w:adjustRightInd w:val="0"/>
-        <w:spacing w:after="0" w:line="240" w:lineRule="auto"/>
-        <w:rPr>
-          <w:rFonts w:ascii="Courier New" w:hAnsi="Courier New" w:cs="Courier New"/>
-          <w:sz w:val="24"/>
-          <w:szCs w:val="24"/>
-        </w:rPr>
-      </w:pPr>
-      <w:r>
-        <w:rPr>
-          <w:rFonts w:ascii="Courier New" w:hAnsi="Courier New" w:cs="Courier New"/>
-          <w:color w:val="000000"/>
-          <w:sz w:val="20"/>
-          <w:szCs w:val="20"/>
-        </w:rPr>
-        <w:t xml:space="preserve">    phase2 = (</w:t>
-      </w:r>
-      <w:proofErr w:type="spellStart"/>
-      <w:r>
-        <w:rPr>
-          <w:rFonts w:ascii="Courier New" w:hAnsi="Courier New" w:cs="Courier New"/>
-          <w:color w:val="000000"/>
-          <w:sz w:val="20"/>
-          <w:szCs w:val="20"/>
-        </w:rPr>
-        <w:t>atan</w:t>
-      </w:r>
-      <w:proofErr w:type="spellEnd"/>
-      <w:r>
-        <w:rPr>
-          <w:rFonts w:ascii="Courier New" w:hAnsi="Courier New" w:cs="Courier New"/>
-          <w:color w:val="000000"/>
-          <w:sz w:val="20"/>
-          <w:szCs w:val="20"/>
-        </w:rPr>
-        <w:t>(im</w:t>
-      </w:r>
-      <w:proofErr w:type="gramStart"/>
-      <w:r>
-        <w:rPr>
-          <w:rFonts w:ascii="Courier New" w:hAnsi="Courier New" w:cs="Courier New"/>
-          <w:color w:val="000000"/>
-          <w:sz w:val="20"/>
-          <w:szCs w:val="20"/>
-        </w:rPr>
-        <w:t>2./</w:t>
-      </w:r>
-      <w:proofErr w:type="gramEnd"/>
-      <w:r>
-        <w:rPr>
-          <w:rFonts w:ascii="Courier New" w:hAnsi="Courier New" w:cs="Courier New"/>
-          <w:color w:val="000000"/>
-          <w:sz w:val="20"/>
-          <w:szCs w:val="20"/>
-        </w:rPr>
-        <w:t>r2));</w:t>
-      </w:r>
-    </w:p>
-    <w:p>
-      <w:pPr>
-        <w:autoSpaceDE w:val="0"/>
-        <w:autoSpaceDN w:val="0"/>
-        <w:adjustRightInd w:val="0"/>
-        <w:spacing w:after="0" w:line="240" w:lineRule="auto"/>
-        <w:rPr>
-          <w:rFonts w:ascii="Courier New" w:hAnsi="Courier New" w:cs="Courier New"/>
-          <w:sz w:val="24"/>
-          <w:szCs w:val="24"/>
-        </w:rPr>
-      </w:pPr>
-      <w:r>
-        <w:rPr>
-          <w:rFonts w:ascii="Courier New" w:hAnsi="Courier New" w:cs="Courier New"/>
-          <w:color w:val="000000"/>
-          <w:sz w:val="20"/>
-          <w:szCs w:val="20"/>
-        </w:rPr>
-        <w:t xml:space="preserve">    delay(</w:t>
-      </w:r>
-      <w:proofErr w:type="spellStart"/>
-      <w:r>
-        <w:rPr>
-          <w:rFonts w:ascii="Courier New" w:hAnsi="Courier New" w:cs="Courier New"/>
-          <w:color w:val="000000"/>
-          <w:sz w:val="20"/>
-          <w:szCs w:val="20"/>
-        </w:rPr>
-        <w:t>i</w:t>
-      </w:r>
-      <w:proofErr w:type="spellEnd"/>
-      <w:r>
-        <w:rPr>
-          <w:rFonts w:ascii="Courier New" w:hAnsi="Courier New" w:cs="Courier New"/>
-          <w:color w:val="000000"/>
-          <w:sz w:val="20"/>
-          <w:szCs w:val="20"/>
-        </w:rPr>
-        <w:t>) = (phase1 - phase2)/(w1-w);</w:t>
-      </w:r>
-    </w:p>
-    <w:p>
-      <w:pPr>
-        <w:autoSpaceDE w:val="0"/>
-        <w:autoSpaceDN w:val="0"/>
-        <w:adjustRightInd w:val="0"/>
-        <w:spacing w:after="0" w:line="240" w:lineRule="auto"/>
-        <w:rPr>
-          <w:rFonts w:ascii="Courier New" w:hAnsi="Courier New" w:cs="Courier New"/>
-          <w:sz w:val="24"/>
-          <w:szCs w:val="24"/>
-        </w:rPr>
-      </w:pPr>
-      <w:r>
-        <w:rPr>
-          <w:rFonts w:ascii="Courier New" w:hAnsi="Courier New" w:cs="Courier New"/>
-          <w:color w:val="0000FF"/>
-          <w:sz w:val="20"/>
-          <w:szCs w:val="20"/>
-        </w:rPr>
-        <w:t>end</w:t>
-      </w:r>
-    </w:p>
-    <w:p>
-      <w:pPr>
-        <w:autoSpaceDE w:val="0"/>
-        <w:autoSpaceDN w:val="0"/>
-        <w:adjustRightInd w:val="0"/>
-        <w:spacing w:after="0" w:line="240" w:lineRule="auto"/>
-        <w:rPr>
-          <w:rFonts w:ascii="Courier New" w:hAnsi="Courier New" w:cs="Courier New"/>
-          <w:sz w:val="24"/>
-          <w:szCs w:val="24"/>
-        </w:rPr>
-      </w:pPr>
-      <w:r>
-        <w:rPr>
-          <w:rFonts w:ascii="Courier New" w:hAnsi="Courier New" w:cs="Courier New"/>
-          <w:color w:val="000000"/>
-          <w:sz w:val="20"/>
-          <w:szCs w:val="20"/>
-        </w:rPr>
-        <w:t>plot(</w:t>
-      </w:r>
-      <w:proofErr w:type="spellStart"/>
-      <w:proofErr w:type="gramStart"/>
-      <w:r>
-        <w:rPr>
-          <w:rFonts w:ascii="Courier New" w:hAnsi="Courier New" w:cs="Courier New"/>
-          <w:color w:val="000000"/>
-          <w:sz w:val="20"/>
-          <w:szCs w:val="20"/>
-        </w:rPr>
-        <w:t>R,delay</w:t>
-      </w:r>
-      <w:proofErr w:type="spellEnd"/>
-      <w:proofErr w:type="gramEnd"/>
-      <w:r>
-        <w:rPr>
-          <w:rFonts w:ascii="Courier New" w:hAnsi="Courier New" w:cs="Courier New"/>
-          <w:color w:val="000000"/>
-          <w:sz w:val="20"/>
-          <w:szCs w:val="20"/>
-        </w:rPr>
-        <w:t>);</w:t>
-      </w:r>
-    </w:p>
-    <w:p>
-      <w:pPr>
-        <w:autoSpaceDE w:val="0"/>
-        <w:autoSpaceDN w:val="0"/>
-        <w:adjustRightInd w:val="0"/>
-        <w:spacing w:after="0" w:line="240" w:lineRule="auto"/>
-        <w:rPr>
-          <w:rFonts w:ascii="Courier New" w:hAnsi="Courier New" w:cs="Courier New"/>
-          <w:sz w:val="24"/>
-          <w:szCs w:val="24"/>
-        </w:rPr>
-      </w:pPr>
-      <w:r>
-        <w:rPr>
-          <w:rFonts w:ascii="Courier New" w:hAnsi="Courier New" w:cs="Courier New"/>
-          <w:color w:val="0000FF"/>
-          <w:sz w:val="20"/>
-          <w:szCs w:val="20"/>
-        </w:rPr>
-        <w:t>end</w:t>
-      </w:r>
-    </w:p>
-    <w:p>
-      <w:pPr>
-        <w:autoSpaceDE w:val="0"/>
-        <w:autoSpaceDN w:val="0"/>
-        <w:adjustRightInd w:val="0"/>
-        <w:spacing w:after="0" w:line="240" w:lineRule="auto"/>
-        <w:rPr>
-          <w:rFonts w:ascii="Courier New" w:hAnsi="Courier New" w:cs="Courier New"/>
-          <w:sz w:val="24"/>
-          <w:szCs w:val="24"/>
-        </w:rPr>
-      </w:pPr>
-      <w:r>
-        <w:rPr>
-          <w:rFonts w:ascii="Courier New" w:hAnsi="Courier New" w:cs="Courier New"/>
-          <w:color w:val="228B22"/>
-          <w:sz w:val="20"/>
-          <w:szCs w:val="20"/>
-        </w:rPr>
-        <w:t>% in command line</w:t>
-      </w:r>
-    </w:p>
-    <w:p>
-      <w:pPr>
-        <w:autoSpaceDE w:val="0"/>
-        <w:autoSpaceDN w:val="0"/>
-        <w:adjustRightInd w:val="0"/>
-        <w:spacing w:after="0" w:line="240" w:lineRule="auto"/>
-        <w:rPr>
-          <w:rFonts w:ascii="Courier New" w:hAnsi="Courier New" w:cs="Courier New"/>
-          <w:sz w:val="24"/>
-          <w:szCs w:val="24"/>
-        </w:rPr>
-      </w:pPr>
-    </w:p>
-    <w:p>
-      <w:pPr>
-        <w:spacing w:line="240" w:lineRule="auto"/>
-        <w:rPr>
-          <w:rFonts w:ascii="Courier New" w:hAnsi="Courier New" w:cs="Courier New"/>
-          <w:sz w:val="20"/>
-          <w:szCs w:val="20"/>
-        </w:rPr>
-      </w:pPr>
-      <w:r>
-        <w:rPr>
-          <w:rFonts w:ascii="Courier New" w:hAnsi="Courier New" w:cs="Courier New"/>
-          <w:sz w:val="20"/>
-          <w:szCs w:val="20"/>
-        </w:rPr>
-        <w:t>a2q9_delay_vs_</w:t>
-      </w:r>
-      <w:proofErr w:type="gramStart"/>
-      <w:r>
-        <w:rPr>
-          <w:rFonts w:ascii="Courier New" w:hAnsi="Courier New" w:cs="Courier New"/>
-          <w:sz w:val="20"/>
-          <w:szCs w:val="20"/>
-        </w:rPr>
-        <w:t>resistance(</w:t>
-      </w:r>
-      <w:proofErr w:type="gramEnd"/>
-      <w:r>
-        <w:rPr>
-          <w:rFonts w:ascii="Courier New" w:hAnsi="Courier New" w:cs="Courier New"/>
-          <w:sz w:val="20"/>
-          <w:szCs w:val="20"/>
-        </w:rPr>
-        <w:t>1, 1, 1);</w:t>
       </w:r>
     </w:p>
     <w:p>
@@ -4678,9 +4077,9 @@
         </w:rPr>
         <w:drawing>
           <wp:inline distT="0" distB="0" distL="0" distR="0">
-            <wp:extent cx="5123586" cy="4638675"/>
-            <wp:effectExtent l="0" t="0" r="1270" b="0"/>
-            <wp:docPr id="4" name="Picture 4"/>
+            <wp:extent cx="4572785" cy="4171950"/>
+            <wp:effectExtent l="0" t="0" r="0" b="0"/>
+            <wp:docPr id="7" name="Picture 7"/>
             <wp:cNvGraphicFramePr>
               <a:graphicFrameLocks xmlns:a="http://schemas.openxmlformats.org/drawingml/2006/main" noChangeAspect="1"/>
             </wp:cNvGraphicFramePr>
@@ -4688,7 +4087,7 @@
               <a:graphicData uri="http://schemas.openxmlformats.org/drawingml/2006/picture">
                 <pic:pic xmlns:pic="http://schemas.openxmlformats.org/drawingml/2006/picture">
                   <pic:nvPicPr>
-                    <pic:cNvPr id="4" name="a2q9.PNG"/>
+                    <pic:cNvPr id="7" name="a2q9.PNG"/>
                     <pic:cNvPicPr/>
                   </pic:nvPicPr>
                   <pic:blipFill>
@@ -4706,7 +4105,7 @@
                   <pic:spPr>
                     <a:xfrm>
                       <a:off x="0" y="0"/>
-                      <a:ext cx="5128525" cy="4643147"/>
+                      <a:ext cx="4577892" cy="4176609"/>
                     </a:xfrm>
                     <a:prstGeom prst="rect">
                       <a:avLst/>

</xml_diff>